<commit_message>
Description de la classe Collision
</commit_message>
<xml_diff>
--- a/DOC/CompteRendu - Emeric.docx
+++ b/DOC/CompteRendu - Emeric.docx
@@ -5985,34 +5985,25 @@
           <w:numId w:val="24"/>
         </w:numPr>
         <w:jc w:val="both"/>
-        <w:rPr>
-          <w:color w:val="ED7D31" w:themeColor="accent2"/>
-        </w:rPr>
-      </w:pPr>
-      <w:r>
-        <w:rPr>
-          <w:color w:val="ED7D31" w:themeColor="accent2"/>
-        </w:rPr>
+      </w:pPr>
+      <w:r>
         <w:t>Attaquer</w:t>
       </w:r>
       <w:r>
-        <w:rPr>
-          <w:color w:val="ED7D31" w:themeColor="accent2"/>
-        </w:rPr>
         <w:t> </w:t>
       </w:r>
       <w:r>
-        <w:rPr>
-          <w:color w:val="ED7D31" w:themeColor="accent2"/>
-        </w:rPr>
         <w:t>:</w:t>
       </w:r>
       <w:r>
-        <w:rPr>
-          <w:color w:val="ED7D31" w:themeColor="accent2"/>
-        </w:rPr>
         <w:t xml:space="preserve"> c’est un objet de classe Keys</w:t>
       </w:r>
+      <w:r>
+        <w:t xml:space="preserve">, cette variable permet de stocker la touche </w:t>
+      </w:r>
+      <w:r>
+        <w:t>d’attaque</w:t>
+      </w:r>
     </w:p>
     <w:p>
       <w:pPr>
@@ -6024,10 +6015,12 @@
         <w:jc w:val="both"/>
       </w:pPr>
       <w:proofErr w:type="spellStart"/>
+      <w:proofErr w:type="gramStart"/>
       <w:r>
         <w:t>clicMenu</w:t>
       </w:r>
       <w:proofErr w:type="spellEnd"/>
+      <w:proofErr w:type="gramEnd"/>
       <w:r>
         <w:t> </w:t>
       </w:r>
@@ -9317,10 +9310,723 @@
         <w:t xml:space="preserve"> c’est un objet de classe </w:t>
       </w:r>
       <w:r>
+        <w:t>Camera</w:t>
+      </w:r>
+      <w:r>
+        <w:t>, il stocke les informations de la caméra</w:t>
+      </w:r>
+      <w:r>
+        <w:t>.</w:t>
+      </w:r>
+      <w:bookmarkStart w:id="11" w:name="_GoBack"/>
+      <w:bookmarkEnd w:id="11"/>
+    </w:p>
+    <w:p>
+      <w:pPr>
+        <w:pStyle w:val="Paragraphedeliste"/>
+        <w:numPr>
+          <w:ilvl w:val="0"/>
+          <w:numId w:val="38"/>
+        </w:numPr>
+        <w:jc w:val="both"/>
+      </w:pPr>
+      <w:r>
+        <w:t>_</w:t>
+      </w:r>
+      <w:proofErr w:type="spellStart"/>
+      <w:r>
+        <w:t>cheat</w:t>
+      </w:r>
+      <w:proofErr w:type="spellEnd"/>
+      <w:r>
+        <w:t> :</w:t>
+      </w:r>
+      <w:r>
+        <w:t xml:space="preserve"> c’est un objet de classe </w:t>
+      </w:r>
+      <w:proofErr w:type="spellStart"/>
+      <w:r>
+        <w:t>bool</w:t>
+      </w:r>
+      <w:proofErr w:type="spellEnd"/>
+      <w:r>
+        <w:t xml:space="preserve"> qui sert </w:t>
+      </w:r>
+      <w:proofErr w:type="spellStart"/>
+      <w:proofErr w:type="gramStart"/>
+      <w:r>
+        <w:t>a</w:t>
+      </w:r>
+      <w:proofErr w:type="spellEnd"/>
+      <w:proofErr w:type="gramEnd"/>
+      <w:r>
+        <w:t xml:space="preserve"> savoir si les </w:t>
+      </w:r>
+      <w:proofErr w:type="spellStart"/>
+      <w:r>
+        <w:t>cheat</w:t>
+      </w:r>
+      <w:proofErr w:type="spellEnd"/>
+      <w:r>
+        <w:t xml:space="preserve"> sont ou non activés.</w:t>
+      </w:r>
+    </w:p>
+    <w:p>
+      <w:pPr>
+        <w:pStyle w:val="Paragraphedeliste"/>
+        <w:numPr>
+          <w:ilvl w:val="0"/>
+          <w:numId w:val="38"/>
+        </w:numPr>
+        <w:jc w:val="both"/>
+      </w:pPr>
+      <w:r>
+        <w:t>_</w:t>
+      </w:r>
+      <w:proofErr w:type="spellStart"/>
+      <w:r>
+        <w:t>closingPortal</w:t>
+      </w:r>
+      <w:proofErr w:type="spellEnd"/>
+      <w:r>
+        <w:t> :</w:t>
+      </w:r>
+      <w:r>
+        <w:t xml:space="preserve"> c’est un objet de classe </w:t>
+      </w:r>
+      <w:proofErr w:type="spellStart"/>
+      <w:r>
+        <w:t>Recompenses</w:t>
+      </w:r>
+      <w:proofErr w:type="spellEnd"/>
+      <w:r>
+        <w:t xml:space="preserve"> qui permet de faire apparaitre un portail.</w:t>
+      </w:r>
+    </w:p>
+    <w:p>
+      <w:pPr>
+        <w:pStyle w:val="Paragraphedeliste"/>
+        <w:numPr>
+          <w:ilvl w:val="0"/>
+          <w:numId w:val="38"/>
+        </w:numPr>
+        <w:jc w:val="both"/>
+      </w:pPr>
+      <w:r>
+        <w:t>_coins :</w:t>
+      </w:r>
+      <w:r>
+        <w:t xml:space="preserve"> c’est un tableau de classe </w:t>
+      </w:r>
+      <w:proofErr w:type="spellStart"/>
+      <w:r>
+        <w:t>Recompenses</w:t>
+      </w:r>
+      <w:proofErr w:type="spellEnd"/>
+      <w:r>
+        <w:t xml:space="preserve"> qui sert à afficher les différentes </w:t>
+      </w:r>
+      <w:proofErr w:type="spellStart"/>
+      <w:r>
+        <w:t>pieces</w:t>
+      </w:r>
+      <w:proofErr w:type="spellEnd"/>
+      <w:r>
+        <w:t xml:space="preserve"> dans la </w:t>
+      </w:r>
+      <w:proofErr w:type="spellStart"/>
+      <w:r>
+        <w:t>map</w:t>
+      </w:r>
+      <w:proofErr w:type="spellEnd"/>
+      <w:r>
+        <w:t>.</w:t>
+      </w:r>
+    </w:p>
+    <w:p>
+      <w:pPr>
+        <w:pStyle w:val="Paragraphedeliste"/>
+        <w:numPr>
+          <w:ilvl w:val="0"/>
+          <w:numId w:val="38"/>
+        </w:numPr>
+        <w:jc w:val="both"/>
+      </w:pPr>
+      <w:r>
+        <w:t>_</w:t>
+      </w:r>
+      <w:proofErr w:type="spellStart"/>
+      <w:r>
+        <w:t>fondDesert</w:t>
+      </w:r>
+      <w:proofErr w:type="spellEnd"/>
+      <w:r>
+        <w:t> :</w:t>
+      </w:r>
+      <w:r>
+        <w:t xml:space="preserve"> c’est un objet de classe Texture2D qui permet de charger le fond.</w:t>
+      </w:r>
+    </w:p>
+    <w:p>
+      <w:pPr>
+        <w:pStyle w:val="Paragraphedeliste"/>
+        <w:numPr>
+          <w:ilvl w:val="0"/>
+          <w:numId w:val="38"/>
+        </w:numPr>
+        <w:jc w:val="both"/>
+      </w:pPr>
+      <w:r>
+        <w:t>_</w:t>
+      </w:r>
+      <w:proofErr w:type="spellStart"/>
+      <w:r>
+        <w:t>hauteurPingouin</w:t>
+      </w:r>
+      <w:proofErr w:type="spellEnd"/>
+      <w:r>
+        <w:t> :</w:t>
+      </w:r>
+      <w:r>
+        <w:t xml:space="preserve"> c’est un objet de classe </w:t>
+      </w:r>
+      <w:proofErr w:type="spellStart"/>
+      <w:r>
+        <w:t>int</w:t>
+      </w:r>
+      <w:proofErr w:type="spellEnd"/>
+      <w:r>
+        <w:t xml:space="preserve"> qui permet de connaitre la hauteur du pingouin.</w:t>
+      </w:r>
+    </w:p>
+    <w:p>
+      <w:pPr>
+        <w:pStyle w:val="Paragraphedeliste"/>
+        <w:numPr>
+          <w:ilvl w:val="0"/>
+          <w:numId w:val="38"/>
+        </w:numPr>
+        <w:jc w:val="both"/>
+      </w:pPr>
+      <w:r>
+        <w:t>_</w:t>
+      </w:r>
+      <w:proofErr w:type="spellStart"/>
+      <w:r>
+        <w:t>heartsPositions</w:t>
+      </w:r>
+      <w:proofErr w:type="spellEnd"/>
+      <w:r>
+        <w:t> :</w:t>
+      </w:r>
+      <w:r>
+        <w:t xml:space="preserve"> c’est un tableau de classe Vector2 qui permet d’initialiser la position des cœurs en même temps que la caméra.</w:t>
+      </w:r>
+    </w:p>
+    <w:p>
+      <w:pPr>
+        <w:pStyle w:val="Paragraphedeliste"/>
+        <w:numPr>
+          <w:ilvl w:val="0"/>
+          <w:numId w:val="38"/>
+        </w:numPr>
+        <w:jc w:val="both"/>
+      </w:pPr>
+      <w:r>
+        <w:t>_</w:t>
+      </w:r>
+      <w:proofErr w:type="spellStart"/>
+      <w:r>
+        <w:t>keyboardState</w:t>
+      </w:r>
+      <w:proofErr w:type="spellEnd"/>
+      <w:r>
+        <w:t> :</w:t>
+      </w:r>
+      <w:r>
+        <w:t xml:space="preserve"> c’est un objet de classe </w:t>
+      </w:r>
+      <w:proofErr w:type="spellStart"/>
+      <w:r>
+        <w:t>KeyboardState</w:t>
+      </w:r>
+      <w:proofErr w:type="spellEnd"/>
+      <w:r>
+        <w:t xml:space="preserve"> qui permet de prendre en compte le clavier.</w:t>
+      </w:r>
+    </w:p>
+    <w:p>
+      <w:pPr>
+        <w:pStyle w:val="Paragraphedeliste"/>
+        <w:numPr>
+          <w:ilvl w:val="0"/>
+          <w:numId w:val="38"/>
+        </w:numPr>
+        <w:jc w:val="both"/>
+      </w:pPr>
+      <w:r>
+        <w:t>_</w:t>
+      </w:r>
+      <w:proofErr w:type="spellStart"/>
+      <w:r>
+        <w:t>largeurPingouin</w:t>
+      </w:r>
+      <w:proofErr w:type="spellEnd"/>
+      <w:r>
+        <w:t> :</w:t>
+      </w:r>
+      <w:r>
+        <w:t xml:space="preserve"> c’est un objet de classe </w:t>
+      </w:r>
+      <w:proofErr w:type="spellStart"/>
+      <w:r>
+        <w:t>int</w:t>
+      </w:r>
+      <w:proofErr w:type="spellEnd"/>
+      <w:r>
+        <w:t xml:space="preserve"> qui permet de connaitre la largeur du pingouin.</w:t>
+      </w:r>
+    </w:p>
+    <w:p>
+      <w:pPr>
+        <w:pStyle w:val="Paragraphedeliste"/>
+        <w:numPr>
+          <w:ilvl w:val="0"/>
+          <w:numId w:val="38"/>
+        </w:numPr>
+        <w:jc w:val="both"/>
+      </w:pPr>
+      <w:r>
+        <w:t>_manager :</w:t>
+      </w:r>
+      <w:r>
+        <w:t xml:space="preserve"> c’est un objet de classe </w:t>
+      </w:r>
+      <w:proofErr w:type="spellStart"/>
+      <w:r>
+        <w:t>GameManager</w:t>
+      </w:r>
+      <w:proofErr w:type="spellEnd"/>
+      <w:r>
+        <w:t xml:space="preserve"> qui permet d’hériter </w:t>
+      </w:r>
+      <w:proofErr w:type="gramStart"/>
+      <w:r>
+        <w:t>des fonction</w:t>
+      </w:r>
+      <w:proofErr w:type="gramEnd"/>
+      <w:r>
+        <w:t xml:space="preserve"> dans </w:t>
+      </w:r>
+      <w:proofErr w:type="spellStart"/>
+      <w:r>
+        <w:t>GameManager</w:t>
+      </w:r>
+      <w:proofErr w:type="spellEnd"/>
+      <w:r>
+        <w:t>.</w:t>
+      </w:r>
+    </w:p>
+    <w:p>
+      <w:pPr>
+        <w:pStyle w:val="Paragraphedeliste"/>
+        <w:numPr>
+          <w:ilvl w:val="0"/>
+          <w:numId w:val="38"/>
+        </w:numPr>
+        <w:jc w:val="both"/>
+      </w:pPr>
+      <w:r>
+        <w:t>_</w:t>
+      </w:r>
+      <w:proofErr w:type="spellStart"/>
+      <w:r>
+        <w:t>monstreRampants</w:t>
+      </w:r>
+      <w:proofErr w:type="spellEnd"/>
+      <w:r>
+        <w:t> :</w:t>
+      </w:r>
+      <w:r>
+        <w:t xml:space="preserve"> c’est une liste de classe </w:t>
+      </w:r>
+      <w:proofErr w:type="spellStart"/>
+      <w:r>
+        <w:t>MonstreRampant</w:t>
+      </w:r>
+      <w:proofErr w:type="spellEnd"/>
+      <w:r>
+        <w:t xml:space="preserve"> qui permet de gérer tous les monstres de classe </w:t>
+      </w:r>
+      <w:proofErr w:type="spellStart"/>
+      <w:r>
+        <w:t>MonstreRampant</w:t>
+      </w:r>
+      <w:proofErr w:type="spellEnd"/>
+      <w:r>
+        <w:t xml:space="preserve"> de la </w:t>
+      </w:r>
+      <w:proofErr w:type="spellStart"/>
+      <w:r>
+        <w:t>map</w:t>
+      </w:r>
+      <w:proofErr w:type="spellEnd"/>
+      <w:r>
+        <w:t>.</w:t>
+      </w:r>
+    </w:p>
+    <w:p>
+      <w:pPr>
+        <w:pStyle w:val="Paragraphedeliste"/>
+        <w:numPr>
+          <w:ilvl w:val="0"/>
+          <w:numId w:val="38"/>
+        </w:numPr>
+        <w:jc w:val="both"/>
+      </w:pPr>
+      <w:r>
+        <w:t>_</w:t>
+      </w:r>
+      <w:proofErr w:type="spellStart"/>
+      <w:r>
+        <w:t>monstresVolant</w:t>
+      </w:r>
+      <w:proofErr w:type="spellEnd"/>
+      <w:r>
+        <w:t> :</w:t>
+      </w:r>
+      <w:r>
+        <w:t xml:space="preserve"> c’est une liste de classe </w:t>
+      </w:r>
+      <w:proofErr w:type="spellStart"/>
+      <w:r>
+        <w:t>MonstreVolant</w:t>
+      </w:r>
+      <w:proofErr w:type="spellEnd"/>
+      <w:r>
+        <w:t xml:space="preserve"> qui permet de gérer tous les monstres de classe </w:t>
+      </w:r>
+      <w:proofErr w:type="spellStart"/>
+      <w:r>
+        <w:t>MonstreVolant</w:t>
+      </w:r>
+      <w:proofErr w:type="spellEnd"/>
+      <w:r>
+        <w:t xml:space="preserve"> de la </w:t>
+      </w:r>
+      <w:proofErr w:type="spellStart"/>
+      <w:r>
+        <w:t>map</w:t>
+      </w:r>
+      <w:proofErr w:type="spellEnd"/>
+      <w:r>
+        <w:t>.</w:t>
+      </w:r>
+    </w:p>
+    <w:p>
+      <w:pPr>
+        <w:pStyle w:val="Paragraphedeliste"/>
+        <w:numPr>
+          <w:ilvl w:val="0"/>
+          <w:numId w:val="38"/>
+        </w:numPr>
+        <w:jc w:val="both"/>
+      </w:pPr>
+      <w:r>
+        <w:t>_</w:t>
+      </w:r>
+      <w:proofErr w:type="spellStart"/>
+      <w:r>
+        <w:t>myGame</w:t>
+      </w:r>
+      <w:proofErr w:type="spellEnd"/>
+      <w:r>
+        <w:t> </w:t>
+      </w:r>
+      <w:r>
+        <w:t xml:space="preserve">: c’est un objet de classe Game1 qui permet d’hériter </w:t>
+      </w:r>
+      <w:proofErr w:type="gramStart"/>
+      <w:r>
+        <w:t>des fonction</w:t>
+      </w:r>
+      <w:proofErr w:type="gramEnd"/>
+      <w:r>
+        <w:t xml:space="preserve"> dans Game1.</w:t>
+      </w:r>
+    </w:p>
+    <w:p>
+      <w:pPr>
+        <w:pStyle w:val="Paragraphedeliste"/>
+        <w:numPr>
+          <w:ilvl w:val="0"/>
+          <w:numId w:val="38"/>
+        </w:numPr>
+        <w:jc w:val="both"/>
+      </w:pPr>
+      <w:r>
+        <w:t>_</w:t>
+      </w:r>
+      <w:proofErr w:type="spellStart"/>
+      <w:r>
+        <w:t>openingPortal</w:t>
+      </w:r>
+      <w:proofErr w:type="spellEnd"/>
+      <w:r>
+        <w:t> </w:t>
+      </w:r>
+      <w:r>
+        <w:t xml:space="preserve">: c’est un objet de classe </w:t>
+      </w:r>
+      <w:proofErr w:type="spellStart"/>
+      <w:r>
+        <w:t>Recompenses</w:t>
+      </w:r>
+      <w:proofErr w:type="spellEnd"/>
+      <w:r>
+        <w:t xml:space="preserve"> qui permet de faire apparaitre un portail.</w:t>
+      </w:r>
+    </w:p>
+    <w:p>
+      <w:pPr>
+        <w:pStyle w:val="Paragraphedeliste"/>
+        <w:numPr>
+          <w:ilvl w:val="0"/>
+          <w:numId w:val="38"/>
+        </w:numPr>
+        <w:jc w:val="both"/>
+      </w:pPr>
+      <w:r>
+        <w:t>_</w:t>
+      </w:r>
+      <w:proofErr w:type="spellStart"/>
+      <w:r>
+        <w:t>partiesPortail</w:t>
+      </w:r>
+      <w:proofErr w:type="spellEnd"/>
+      <w:r>
+        <w:t> :</w:t>
+      </w:r>
+      <w:r>
+        <w:t xml:space="preserve"> c’est un tableau de classe </w:t>
+      </w:r>
+      <w:proofErr w:type="spellStart"/>
+      <w:r>
+        <w:t>Recompenses</w:t>
+      </w:r>
+      <w:proofErr w:type="spellEnd"/>
+      <w:r>
+        <w:t xml:space="preserve"> qui permet de gérer </w:t>
+      </w:r>
+      <w:proofErr w:type="gramStart"/>
+      <w:r>
+        <w:t>tous les morceau</w:t>
+      </w:r>
+      <w:proofErr w:type="gramEnd"/>
+      <w:r>
+        <w:t xml:space="preserve"> de portail de la </w:t>
+      </w:r>
+      <w:proofErr w:type="spellStart"/>
+      <w:r>
+        <w:t>map</w:t>
+      </w:r>
+      <w:proofErr w:type="spellEnd"/>
+      <w:r>
+        <w:t>.</w:t>
+      </w:r>
+    </w:p>
+    <w:p>
+      <w:pPr>
+        <w:pStyle w:val="Paragraphedeliste"/>
+        <w:numPr>
+          <w:ilvl w:val="0"/>
+          <w:numId w:val="38"/>
+        </w:numPr>
+        <w:jc w:val="both"/>
+      </w:pPr>
+      <w:r>
+        <w:t>_</w:t>
+      </w:r>
+      <w:proofErr w:type="spellStart"/>
+      <w:r>
+        <w:t>partiesRecoltees</w:t>
+      </w:r>
+      <w:proofErr w:type="spellEnd"/>
+      <w:r>
+        <w:t> :</w:t>
+      </w:r>
+      <w:r>
+        <w:t xml:space="preserve"> c’est un objet de classe </w:t>
+      </w:r>
+      <w:proofErr w:type="spellStart"/>
+      <w:r>
+        <w:t>int</w:t>
+      </w:r>
+      <w:proofErr w:type="spellEnd"/>
+      <w:r>
+        <w:t xml:space="preserve"> qui permet de connaitre le nombre de morceau de portail récolté.</w:t>
+      </w:r>
+    </w:p>
+    <w:p>
+      <w:pPr>
+        <w:pStyle w:val="Paragraphedeliste"/>
+        <w:numPr>
+          <w:ilvl w:val="0"/>
+          <w:numId w:val="38"/>
+        </w:numPr>
+        <w:jc w:val="both"/>
+      </w:pPr>
+      <w:r>
+        <w:lastRenderedPageBreak/>
+        <w:t>_pingouin :</w:t>
+      </w:r>
+      <w:r>
+        <w:t xml:space="preserve"> c’est un objet de classe Pingouin qui permet d’utiliser un pingouin.</w:t>
+      </w:r>
+    </w:p>
+    <w:p>
+      <w:pPr>
+        <w:pStyle w:val="Paragraphedeliste"/>
+        <w:numPr>
+          <w:ilvl w:val="0"/>
+          <w:numId w:val="38"/>
+        </w:numPr>
+        <w:jc w:val="both"/>
+      </w:pPr>
+      <w:r>
+        <w:t>_</w:t>
+      </w:r>
+      <w:proofErr w:type="spellStart"/>
+      <w:r>
+        <w:t>posiCoins</w:t>
+      </w:r>
+      <w:proofErr w:type="spellEnd"/>
+      <w:r>
+        <w:t> :</w:t>
+      </w:r>
+      <w:r>
+        <w:t xml:space="preserve"> c’est un </w:t>
+      </w:r>
+      <w:r>
+        <w:t>tableau</w:t>
+      </w:r>
+      <w:r>
+        <w:t xml:space="preserve"> de classe Vector2 qui permet d’initialiser la position des pièces sur la </w:t>
+      </w:r>
+      <w:proofErr w:type="spellStart"/>
+      <w:r>
+        <w:t>map</w:t>
+      </w:r>
+      <w:proofErr w:type="spellEnd"/>
+      <w:r>
+        <w:t>.</w:t>
+      </w:r>
+    </w:p>
+    <w:p>
+      <w:pPr>
+        <w:pStyle w:val="Paragraphedeliste"/>
+        <w:numPr>
+          <w:ilvl w:val="0"/>
+          <w:numId w:val="38"/>
+        </w:numPr>
+        <w:jc w:val="both"/>
+      </w:pPr>
+      <w:r>
+        <w:t>_</w:t>
+      </w:r>
+      <w:proofErr w:type="spellStart"/>
+      <w:r>
+        <w:t>posiPartiPortail</w:t>
+      </w:r>
+      <w:proofErr w:type="spellEnd"/>
+      <w:r>
+        <w:t> :</w:t>
+      </w:r>
+      <w:r>
+        <w:t xml:space="preserve"> c’est un tableau de classe Vector2 qui permet d’initialiser la position des diffèrent morceau de portail sur la </w:t>
+      </w:r>
+      <w:proofErr w:type="spellStart"/>
+      <w:r>
+        <w:t>map</w:t>
+      </w:r>
+      <w:proofErr w:type="spellEnd"/>
+    </w:p>
+    <w:p>
+      <w:pPr>
+        <w:pStyle w:val="Paragraphedeliste"/>
+        <w:numPr>
+          <w:ilvl w:val="0"/>
+          <w:numId w:val="38"/>
+        </w:numPr>
+        <w:jc w:val="both"/>
+      </w:pPr>
+      <w:r>
+        <w:t>_</w:t>
+      </w:r>
+      <w:proofErr w:type="spellStart"/>
+      <w:r>
+        <w:t>positionChrono</w:t>
+      </w:r>
+      <w:proofErr w:type="spellEnd"/>
+      <w:r>
+        <w:t> :</w:t>
+      </w:r>
+      <w:r>
+        <w:t xml:space="preserve"> c’est un objet de classe Vector2 qui permet d’initialiser la position du chrono et la mettre à jour en même temps que la caméra.</w:t>
+      </w:r>
+    </w:p>
+    <w:p>
+      <w:pPr>
+        <w:pStyle w:val="Paragraphedeliste"/>
+        <w:numPr>
+          <w:ilvl w:val="0"/>
+          <w:numId w:val="38"/>
+        </w:numPr>
+        <w:jc w:val="both"/>
+      </w:pPr>
+      <w:r>
+        <w:t>_</w:t>
+      </w:r>
+      <w:proofErr w:type="spellStart"/>
+      <w:r>
+        <w:t>recolteesPosition</w:t>
+      </w:r>
+      <w:proofErr w:type="spellEnd"/>
+      <w:r>
+        <w:t> :</w:t>
+      </w:r>
+      <w:r>
+        <w:t xml:space="preserve"> c’est un objet de classe Vector2 qui permet d’initialiser la position des morceau récoltées et de la mettre à jour avec la caméra.</w:t>
+      </w:r>
+    </w:p>
+    <w:p>
+      <w:pPr>
+        <w:pStyle w:val="Paragraphedeliste"/>
+        <w:numPr>
+          <w:ilvl w:val="0"/>
+          <w:numId w:val="38"/>
+        </w:numPr>
+        <w:jc w:val="both"/>
+      </w:pPr>
+      <w:r>
+        <w:t>_</w:t>
+      </w:r>
+      <w:proofErr w:type="spellStart"/>
+      <w:r>
+        <w:t>rFox</w:t>
+      </w:r>
+      <w:proofErr w:type="spellEnd"/>
+      <w:r>
+        <w:t> :</w:t>
+      </w:r>
+      <w:r>
+        <w:t xml:space="preserve"> c’est un objet de classe </w:t>
+      </w:r>
+      <w:r>
         <w:rPr>
           <w:color w:val="ED7D31" w:themeColor="accent2"/>
         </w:rPr>
-        <w:t>Camera</w:t>
+        <w:t>Rectangle</w:t>
       </w:r>
     </w:p>
     <w:p>
@@ -9337,7 +10043,7 @@
       </w:r>
       <w:proofErr w:type="spellStart"/>
       <w:r>
-        <w:t>cheat</w:t>
+        <w:t>rKillingFow</w:t>
       </w:r>
       <w:proofErr w:type="spellEnd"/>
       <w:r>
@@ -9346,31 +10052,291 @@
       <w:r>
         <w:t xml:space="preserve"> c’est un objet de classe </w:t>
       </w:r>
-      <w:proofErr w:type="spellStart"/>
-      <w:r>
-        <w:t>bool</w:t>
-      </w:r>
-      <w:proofErr w:type="spellEnd"/>
-      <w:r>
-        <w:t xml:space="preserve"> qui sert </w:t>
-      </w:r>
-      <w:proofErr w:type="spellStart"/>
+      <w:r>
+        <w:rPr>
+          <w:color w:val="ED7D31" w:themeColor="accent2"/>
+        </w:rPr>
+        <w:t>Rectangle</w:t>
+      </w:r>
+    </w:p>
+    <w:p>
+      <w:pPr>
+        <w:pStyle w:val="Paragraphedeliste"/>
+        <w:numPr>
+          <w:ilvl w:val="0"/>
+          <w:numId w:val="38"/>
+        </w:numPr>
+        <w:jc w:val="both"/>
+      </w:pPr>
+      <w:r>
+        <w:t>_</w:t>
+      </w:r>
+      <w:proofErr w:type="spellStart"/>
+      <w:r>
+        <w:t>rRecompense</w:t>
+      </w:r>
+      <w:proofErr w:type="spellEnd"/>
+      <w:r>
+        <w:t> :</w:t>
+      </w:r>
+      <w:r>
+        <w:t xml:space="preserve"> c’est un objet de classe </w:t>
+      </w:r>
+      <w:r>
+        <w:rPr>
+          <w:color w:val="ED7D31" w:themeColor="accent2"/>
+        </w:rPr>
+        <w:t>Rectangle</w:t>
+      </w:r>
+    </w:p>
+    <w:p>
+      <w:pPr>
+        <w:pStyle w:val="Paragraphedeliste"/>
+        <w:numPr>
+          <w:ilvl w:val="0"/>
+          <w:numId w:val="38"/>
+        </w:numPr>
+        <w:jc w:val="both"/>
+      </w:pPr>
+      <w:r>
+        <w:t>_</w:t>
+      </w:r>
+      <w:proofErr w:type="spellStart"/>
+      <w:r>
+        <w:t>rTrap</w:t>
+      </w:r>
+      <w:proofErr w:type="spellEnd"/>
+      <w:r>
+        <w:t> :</w:t>
+      </w:r>
+      <w:r>
+        <w:t xml:space="preserve"> c’est un objet de classe </w:t>
+      </w:r>
+      <w:r>
+        <w:rPr>
+          <w:color w:val="ED7D31" w:themeColor="accent2"/>
+        </w:rPr>
+        <w:t>Rectangle</w:t>
+      </w:r>
+    </w:p>
+    <w:p>
+      <w:pPr>
+        <w:pStyle w:val="Paragraphedeliste"/>
+        <w:numPr>
+          <w:ilvl w:val="0"/>
+          <w:numId w:val="38"/>
+        </w:numPr>
+        <w:jc w:val="both"/>
+      </w:pPr>
+      <w:r>
+        <w:t>_</w:t>
+      </w:r>
+      <w:proofErr w:type="spellStart"/>
+      <w:r>
+        <w:t>snowballs</w:t>
+      </w:r>
+      <w:proofErr w:type="spellEnd"/>
+      <w:r>
+        <w:t> :</w:t>
+      </w:r>
+      <w:r>
+        <w:t xml:space="preserve"> c’est un tableau de classe </w:t>
+      </w:r>
+      <w:proofErr w:type="spellStart"/>
+      <w:r>
+        <w:t>Snowball</w:t>
+      </w:r>
+      <w:proofErr w:type="spellEnd"/>
+      <w:r>
+        <w:t xml:space="preserve"> qui permet de gérer les boules de neige.</w:t>
+      </w:r>
+    </w:p>
+    <w:p>
+      <w:pPr>
+        <w:pStyle w:val="Paragraphedeliste"/>
+        <w:numPr>
+          <w:ilvl w:val="0"/>
+          <w:numId w:val="38"/>
+        </w:numPr>
+        <w:jc w:val="both"/>
+      </w:pPr>
+      <w:r>
+        <w:t>_</w:t>
+      </w:r>
+      <w:proofErr w:type="spellStart"/>
+      <w:r>
+        <w:t>tile</w:t>
+      </w:r>
+      <w:r>
+        <w:t>d</w:t>
+      </w:r>
+      <w:r>
+        <w:t>Map</w:t>
+      </w:r>
+      <w:proofErr w:type="spellEnd"/>
+      <w:r>
+        <w:t> :</w:t>
+      </w:r>
+      <w:r>
+        <w:t xml:space="preserve"> c’est un objet de </w:t>
+      </w:r>
+      <w:r>
+        <w:rPr>
+          <w:color w:val="ED7D31" w:themeColor="accent2"/>
+        </w:rPr>
+        <w:t xml:space="preserve">classe </w:t>
+      </w:r>
+      <w:proofErr w:type="spellStart"/>
+      <w:r>
+        <w:rPr>
+          <w:color w:val="ED7D31" w:themeColor="accent2"/>
+        </w:rPr>
+        <w:t>TiledMap</w:t>
+      </w:r>
+      <w:proofErr w:type="spellEnd"/>
+    </w:p>
+    <w:p>
+      <w:pPr>
+        <w:pStyle w:val="Paragraphedeliste"/>
+        <w:numPr>
+          <w:ilvl w:val="0"/>
+          <w:numId w:val="38"/>
+        </w:numPr>
+        <w:jc w:val="both"/>
+      </w:pPr>
+      <w:r>
+        <w:t>_</w:t>
+      </w:r>
+      <w:proofErr w:type="spellStart"/>
+      <w:r>
+        <w:t>tiledMapRenderer</w:t>
+      </w:r>
+      <w:proofErr w:type="spellEnd"/>
+      <w:r>
+        <w:t> :</w:t>
+      </w:r>
+      <w:r>
+        <w:t xml:space="preserve"> c’est un objet de classe </w:t>
+      </w:r>
+      <w:proofErr w:type="spellStart"/>
+      <w:r>
+        <w:rPr>
+          <w:color w:val="ED7D31" w:themeColor="accent2"/>
+        </w:rPr>
+        <w:t>TiledMapRenderer</w:t>
+      </w:r>
+      <w:proofErr w:type="spellEnd"/>
+    </w:p>
+    <w:p>
+      <w:pPr>
+        <w:pStyle w:val="Paragraphedeliste"/>
+        <w:numPr>
+          <w:ilvl w:val="0"/>
+          <w:numId w:val="38"/>
+        </w:numPr>
+        <w:jc w:val="both"/>
+      </w:pPr>
+      <w:r>
+        <w:t>_traps :</w:t>
+      </w:r>
+      <w:r>
+        <w:t xml:space="preserve"> c’est une liste de classe Trap qui permet de gérer les pièges sur la </w:t>
+      </w:r>
+      <w:proofErr w:type="spellStart"/>
+      <w:r>
+        <w:t>map</w:t>
+      </w:r>
+      <w:proofErr w:type="spellEnd"/>
+      <w:r>
+        <w:t>.</w:t>
+      </w:r>
+    </w:p>
+    <w:p>
+      <w:pPr>
+        <w:pStyle w:val="Paragraphedeliste"/>
+        <w:numPr>
+          <w:ilvl w:val="0"/>
+          <w:numId w:val="38"/>
+        </w:numPr>
+        <w:jc w:val="both"/>
+      </w:pPr>
+      <w:r>
+        <w:t>_</w:t>
+      </w:r>
+      <w:proofErr w:type="spellStart"/>
+      <w:r>
+        <w:t>coinSound</w:t>
+      </w:r>
+      <w:proofErr w:type="spellEnd"/>
+      <w:r>
+        <w:t> :</w:t>
+      </w:r>
+      <w:r>
+        <w:t xml:space="preserve"> c’est un objet de classe </w:t>
+      </w:r>
+      <w:proofErr w:type="spellStart"/>
+      <w:r>
+        <w:t>SoundEffect</w:t>
+      </w:r>
+      <w:proofErr w:type="spellEnd"/>
+      <w:r>
+        <w:t xml:space="preserve"> qui permet de charger un son et de le jouer lorsque l’utilisateur </w:t>
+      </w:r>
+      <w:r>
+        <w:t>récupère une pièce.</w:t>
+      </w:r>
+    </w:p>
+    <w:p>
+      <w:pPr>
+        <w:pStyle w:val="Paragraphedeliste"/>
+        <w:numPr>
+          <w:ilvl w:val="0"/>
+          <w:numId w:val="38"/>
+        </w:numPr>
+        <w:jc w:val="both"/>
+      </w:pPr>
+      <w:r>
+        <w:t>HAUTEUR_FENETRE :</w:t>
+      </w:r>
+      <w:r>
+        <w:t xml:space="preserve"> c’est un objet de classe </w:t>
+      </w:r>
+      <w:proofErr w:type="spellStart"/>
+      <w:r>
+        <w:t>int</w:t>
+      </w:r>
+      <w:proofErr w:type="spellEnd"/>
+      <w:r>
+        <w:t xml:space="preserve"> qui permet de connaitre la hauteur de la fenêtre.</w:t>
+      </w:r>
+    </w:p>
+    <w:p>
+      <w:pPr>
+        <w:pStyle w:val="Paragraphedeliste"/>
+        <w:numPr>
+          <w:ilvl w:val="0"/>
+          <w:numId w:val="38"/>
+        </w:numPr>
+        <w:jc w:val="both"/>
+      </w:pPr>
       <w:proofErr w:type="gramStart"/>
       <w:r>
-        <w:t>a</w:t>
-      </w:r>
-      <w:proofErr w:type="spellEnd"/>
+        <w:t>hauteurRecompense</w:t>
+      </w:r>
       <w:proofErr w:type="gramEnd"/>
       <w:r>
-        <w:t xml:space="preserve"> savoir si les </w:t>
-      </w:r>
-      <w:proofErr w:type="spellStart"/>
-      <w:r>
-        <w:t>cheat</w:t>
-      </w:r>
-      <w:proofErr w:type="spellEnd"/>
-      <w:r>
-        <w:t xml:space="preserve"> sont ou non activés.</w:t>
+        <w:t>1 :</w:t>
+      </w:r>
+      <w:r>
+        <w:t xml:space="preserve"> c’est un objet de classe </w:t>
+      </w:r>
+      <w:proofErr w:type="spellStart"/>
+      <w:r>
+        <w:t>int</w:t>
+      </w:r>
+      <w:proofErr w:type="spellEnd"/>
+      <w:r>
+        <w:t xml:space="preserve"> qui permet de connaitre la hauteur des pièces.</w:t>
       </w:r>
     </w:p>
     <w:p>
@@ -9383,13 +10349,65 @@
         <w:jc w:val="both"/>
       </w:pPr>
       <w:r>
-        <w:t>_</w:t>
-      </w:r>
-      <w:proofErr w:type="spellStart"/>
-      <w:r>
-        <w:t>closingPortal</w:t>
-      </w:r>
-      <w:proofErr w:type="spellEnd"/>
+        <w:t>LARGEUR_FENETRE </w:t>
+      </w:r>
+      <w:r>
+        <w:t xml:space="preserve">: c’est un objet de classe </w:t>
+      </w:r>
+      <w:proofErr w:type="spellStart"/>
+      <w:r>
+        <w:t>int</w:t>
+      </w:r>
+      <w:proofErr w:type="spellEnd"/>
+      <w:r>
+        <w:t xml:space="preserve"> qui permet de connaitre la largeur de la fenêtre.</w:t>
+      </w:r>
+    </w:p>
+    <w:p>
+      <w:pPr>
+        <w:pStyle w:val="Paragraphedeliste"/>
+        <w:numPr>
+          <w:ilvl w:val="0"/>
+          <w:numId w:val="38"/>
+        </w:numPr>
+        <w:jc w:val="both"/>
+      </w:pPr>
+      <w:proofErr w:type="gramStart"/>
+      <w:r>
+        <w:t>largeurRecompense</w:t>
+      </w:r>
+      <w:proofErr w:type="gramEnd"/>
+      <w:r>
+        <w:t>1 </w:t>
+      </w:r>
+      <w:r>
+        <w:t xml:space="preserve">: c’est un objet de classe </w:t>
+      </w:r>
+      <w:proofErr w:type="spellStart"/>
+      <w:r>
+        <w:t>int</w:t>
+      </w:r>
+      <w:proofErr w:type="spellEnd"/>
+      <w:r>
+        <w:t xml:space="preserve"> qui permet de connaitre la largeur des pièces.</w:t>
+      </w:r>
+    </w:p>
+    <w:p>
+      <w:pPr>
+        <w:pStyle w:val="Paragraphedeliste"/>
+        <w:numPr>
+          <w:ilvl w:val="0"/>
+          <w:numId w:val="38"/>
+        </w:numPr>
+        <w:jc w:val="both"/>
+      </w:pPr>
+      <w:proofErr w:type="spellStart"/>
+      <w:proofErr w:type="gramStart"/>
+      <w:r>
+        <w:t>recupAllPortalSound</w:t>
+      </w:r>
+      <w:proofErr w:type="spellEnd"/>
+      <w:proofErr w:type="gramEnd"/>
       <w:r>
         <w:t> :</w:t>
       </w:r>
@@ -9398,11 +10416,11 @@
       </w:r>
       <w:proofErr w:type="spellStart"/>
       <w:r>
-        <w:t>Recompenses</w:t>
-      </w:r>
-      <w:proofErr w:type="spellEnd"/>
-      <w:r>
-        <w:t xml:space="preserve"> qui permet de faire apparaitre un portail.</w:t>
+        <w:t>SoundEffect</w:t>
+      </w:r>
+      <w:proofErr w:type="spellEnd"/>
+      <w:r>
+        <w:t xml:space="preserve"> qui permet de charger un son et de le jouer lorsque l’utilisateur récupère tous les morceau de portail.</w:t>
       </w:r>
     </w:p>
     <w:p>
@@ -9414,35 +10432,38 @@
         </w:numPr>
         <w:jc w:val="both"/>
       </w:pPr>
-      <w:r>
-        <w:t>_coins :</w:t>
-      </w:r>
-      <w:r>
-        <w:t xml:space="preserve"> c’est un tableau de classe </w:t>
-      </w:r>
-      <w:proofErr w:type="spellStart"/>
-      <w:r>
-        <w:t>Recompenses</w:t>
-      </w:r>
-      <w:proofErr w:type="spellEnd"/>
-      <w:r>
-        <w:t xml:space="preserve"> qui sert à afficher les différentes </w:t>
-      </w:r>
-      <w:proofErr w:type="spellStart"/>
-      <w:r>
-        <w:t>pieces</w:t>
-      </w:r>
-      <w:proofErr w:type="spellEnd"/>
-      <w:r>
-        <w:t xml:space="preserve"> dans la </w:t>
-      </w:r>
-      <w:proofErr w:type="spellStart"/>
-      <w:r>
-        <w:t>map</w:t>
-      </w:r>
-      <w:proofErr w:type="spellEnd"/>
-      <w:r>
-        <w:t>.</w:t>
+      <w:proofErr w:type="spellStart"/>
+      <w:proofErr w:type="gramStart"/>
+      <w:r>
+        <w:t>scale</w:t>
+      </w:r>
+      <w:proofErr w:type="spellEnd"/>
+      <w:proofErr w:type="gramEnd"/>
+      <w:r>
+        <w:t> :</w:t>
+      </w:r>
+      <w:r>
+        <w:t xml:space="preserve"> c’est un objet de </w:t>
+      </w:r>
+      <w:r>
+        <w:rPr>
+          <w:color w:val="ED7D31" w:themeColor="accent2"/>
+        </w:rPr>
+        <w:t xml:space="preserve">classe </w:t>
+      </w:r>
+      <w:proofErr w:type="spellStart"/>
+      <w:r>
+        <w:rPr>
+          <w:color w:val="ED7D31" w:themeColor="accent2"/>
+        </w:rPr>
+        <w:t>float</w:t>
+      </w:r>
+      <w:proofErr w:type="spellEnd"/>
+      <w:r>
+        <w:rPr>
+          <w:color w:val="ED7D31" w:themeColor="accent2"/>
+        </w:rPr>
+        <w:t xml:space="preserve"> </w:t>
       </w:r>
     </w:p>
     <w:p>
@@ -9454,1040 +10475,17 @@
         </w:numPr>
         <w:jc w:val="both"/>
       </w:pPr>
-      <w:r>
-        <w:t>_</w:t>
-      </w:r>
-      <w:proofErr w:type="spellStart"/>
-      <w:r>
-        <w:t>fondDesert</w:t>
-      </w:r>
-      <w:proofErr w:type="spellEnd"/>
+      <w:proofErr w:type="spellStart"/>
+      <w:proofErr w:type="gramStart"/>
+      <w:r>
+        <w:t>soundtrack</w:t>
+      </w:r>
+      <w:proofErr w:type="spellEnd"/>
+      <w:proofErr w:type="gramEnd"/>
       <w:r>
         <w:t> :</w:t>
       </w:r>
       <w:r>
-        <w:t xml:space="preserve"> c’est un objet de classe Texture2D qui permet de charger le fond.</w:t>
-      </w:r>
-    </w:p>
-    <w:p>
-      <w:pPr>
-        <w:pStyle w:val="Paragraphedeliste"/>
-        <w:numPr>
-          <w:ilvl w:val="0"/>
-          <w:numId w:val="38"/>
-        </w:numPr>
-        <w:jc w:val="both"/>
-      </w:pPr>
-      <w:r>
-        <w:t>_</w:t>
-      </w:r>
-      <w:proofErr w:type="spellStart"/>
-      <w:r>
-        <w:t>hauteurPingouin</w:t>
-      </w:r>
-      <w:proofErr w:type="spellEnd"/>
-      <w:r>
-        <w:t> :</w:t>
-      </w:r>
-      <w:r>
-        <w:t xml:space="preserve"> c’est un objet de classe </w:t>
-      </w:r>
-      <w:proofErr w:type="spellStart"/>
-      <w:r>
-        <w:t>int</w:t>
-      </w:r>
-      <w:proofErr w:type="spellEnd"/>
-      <w:r>
-        <w:t xml:space="preserve"> qui permet de connaitre la hauteur du pingouin.</w:t>
-      </w:r>
-    </w:p>
-    <w:p>
-      <w:pPr>
-        <w:pStyle w:val="Paragraphedeliste"/>
-        <w:numPr>
-          <w:ilvl w:val="0"/>
-          <w:numId w:val="38"/>
-        </w:numPr>
-        <w:jc w:val="both"/>
-      </w:pPr>
-      <w:r>
-        <w:t>_</w:t>
-      </w:r>
-      <w:proofErr w:type="spellStart"/>
-      <w:r>
-        <w:t>heartsPositions</w:t>
-      </w:r>
-      <w:proofErr w:type="spellEnd"/>
-      <w:r>
-        <w:t> :</w:t>
-      </w:r>
-      <w:r>
-        <w:t xml:space="preserve"> c’est un tableau de classe Vector2 qui permet d’initialiser la position des cœurs en même temps que la caméra.</w:t>
-      </w:r>
-    </w:p>
-    <w:p>
-      <w:pPr>
-        <w:pStyle w:val="Paragraphedeliste"/>
-        <w:numPr>
-          <w:ilvl w:val="0"/>
-          <w:numId w:val="38"/>
-        </w:numPr>
-        <w:jc w:val="both"/>
-      </w:pPr>
-      <w:r>
-        <w:t>_</w:t>
-      </w:r>
-      <w:proofErr w:type="spellStart"/>
-      <w:r>
-        <w:t>keyboardState</w:t>
-      </w:r>
-      <w:proofErr w:type="spellEnd"/>
-      <w:r>
-        <w:t> :</w:t>
-      </w:r>
-      <w:r>
-        <w:t xml:space="preserve"> c’est un objet de classe </w:t>
-      </w:r>
-      <w:proofErr w:type="spellStart"/>
-      <w:r>
-        <w:t>KeyboardState</w:t>
-      </w:r>
-      <w:proofErr w:type="spellEnd"/>
-      <w:r>
-        <w:t xml:space="preserve"> qui permet de prendre en compte le clavier.</w:t>
-      </w:r>
-    </w:p>
-    <w:p>
-      <w:pPr>
-        <w:pStyle w:val="Paragraphedeliste"/>
-        <w:numPr>
-          <w:ilvl w:val="0"/>
-          <w:numId w:val="38"/>
-        </w:numPr>
-        <w:jc w:val="both"/>
-      </w:pPr>
-      <w:r>
-        <w:t>_</w:t>
-      </w:r>
-      <w:proofErr w:type="spellStart"/>
-      <w:r>
-        <w:t>largeurPingouin</w:t>
-      </w:r>
-      <w:proofErr w:type="spellEnd"/>
-      <w:r>
-        <w:t> :</w:t>
-      </w:r>
-      <w:r>
-        <w:t xml:space="preserve"> c’est un objet de classe </w:t>
-      </w:r>
-      <w:proofErr w:type="spellStart"/>
-      <w:r>
-        <w:t>int</w:t>
-      </w:r>
-      <w:proofErr w:type="spellEnd"/>
-      <w:r>
-        <w:t xml:space="preserve"> qui permet de connaitre la largeur du pingouin.</w:t>
-      </w:r>
-    </w:p>
-    <w:p>
-      <w:pPr>
-        <w:pStyle w:val="Paragraphedeliste"/>
-        <w:numPr>
-          <w:ilvl w:val="0"/>
-          <w:numId w:val="38"/>
-        </w:numPr>
-        <w:jc w:val="both"/>
-      </w:pPr>
-      <w:r>
-        <w:t>_manager :</w:t>
-      </w:r>
-      <w:r>
-        <w:t xml:space="preserve"> c’est un objet de classe </w:t>
-      </w:r>
-      <w:proofErr w:type="spellStart"/>
-      <w:r>
-        <w:t>GameManager</w:t>
-      </w:r>
-      <w:proofErr w:type="spellEnd"/>
-      <w:r>
-        <w:t xml:space="preserve"> qui permet d’hériter </w:t>
-      </w:r>
-      <w:proofErr w:type="gramStart"/>
-      <w:r>
-        <w:t>des fonction</w:t>
-      </w:r>
-      <w:proofErr w:type="gramEnd"/>
-      <w:r>
-        <w:t xml:space="preserve"> dans </w:t>
-      </w:r>
-      <w:proofErr w:type="spellStart"/>
-      <w:r>
-        <w:t>GameManager</w:t>
-      </w:r>
-      <w:proofErr w:type="spellEnd"/>
-      <w:r>
-        <w:t>.</w:t>
-      </w:r>
-    </w:p>
-    <w:p>
-      <w:pPr>
-        <w:pStyle w:val="Paragraphedeliste"/>
-        <w:numPr>
-          <w:ilvl w:val="0"/>
-          <w:numId w:val="38"/>
-        </w:numPr>
-        <w:jc w:val="both"/>
-      </w:pPr>
-      <w:r>
-        <w:t>_</w:t>
-      </w:r>
-      <w:proofErr w:type="spellStart"/>
-      <w:r>
-        <w:t>monstreRampants</w:t>
-      </w:r>
-      <w:proofErr w:type="spellEnd"/>
-      <w:r>
-        <w:t> :</w:t>
-      </w:r>
-      <w:r>
-        <w:t xml:space="preserve"> c’est une liste de classe </w:t>
-      </w:r>
-      <w:proofErr w:type="spellStart"/>
-      <w:r>
-        <w:t>MonstreRampant</w:t>
-      </w:r>
-      <w:proofErr w:type="spellEnd"/>
-      <w:r>
-        <w:t xml:space="preserve"> qui permet de gérer tous les monstres de classe </w:t>
-      </w:r>
-      <w:proofErr w:type="spellStart"/>
-      <w:r>
-        <w:t>MonstreRampant</w:t>
-      </w:r>
-      <w:proofErr w:type="spellEnd"/>
-      <w:r>
-        <w:t xml:space="preserve"> de la </w:t>
-      </w:r>
-      <w:proofErr w:type="spellStart"/>
-      <w:r>
-        <w:t>map</w:t>
-      </w:r>
-      <w:proofErr w:type="spellEnd"/>
-      <w:r>
-        <w:t>.</w:t>
-      </w:r>
-    </w:p>
-    <w:p>
-      <w:pPr>
-        <w:pStyle w:val="Paragraphedeliste"/>
-        <w:numPr>
-          <w:ilvl w:val="0"/>
-          <w:numId w:val="38"/>
-        </w:numPr>
-        <w:jc w:val="both"/>
-      </w:pPr>
-      <w:r>
-        <w:t>_</w:t>
-      </w:r>
-      <w:proofErr w:type="spellStart"/>
-      <w:r>
-        <w:t>monstresVolant</w:t>
-      </w:r>
-      <w:proofErr w:type="spellEnd"/>
-      <w:r>
-        <w:t> :</w:t>
-      </w:r>
-      <w:r>
-        <w:t xml:space="preserve"> c’est une liste de classe </w:t>
-      </w:r>
-      <w:proofErr w:type="spellStart"/>
-      <w:r>
-        <w:t>MonstreVolant</w:t>
-      </w:r>
-      <w:proofErr w:type="spellEnd"/>
-      <w:r>
-        <w:t xml:space="preserve"> qui permet de gérer tous les monstres de classe </w:t>
-      </w:r>
-      <w:proofErr w:type="spellStart"/>
-      <w:r>
-        <w:t>MonstreVolant</w:t>
-      </w:r>
-      <w:proofErr w:type="spellEnd"/>
-      <w:r>
-        <w:t xml:space="preserve"> de la </w:t>
-      </w:r>
-      <w:proofErr w:type="spellStart"/>
-      <w:r>
-        <w:t>map</w:t>
-      </w:r>
-      <w:proofErr w:type="spellEnd"/>
-      <w:r>
-        <w:t>.</w:t>
-      </w:r>
-    </w:p>
-    <w:p>
-      <w:pPr>
-        <w:pStyle w:val="Paragraphedeliste"/>
-        <w:numPr>
-          <w:ilvl w:val="0"/>
-          <w:numId w:val="38"/>
-        </w:numPr>
-        <w:jc w:val="both"/>
-      </w:pPr>
-      <w:r>
-        <w:t>_</w:t>
-      </w:r>
-      <w:proofErr w:type="spellStart"/>
-      <w:r>
-        <w:t>myGame</w:t>
-      </w:r>
-      <w:proofErr w:type="spellEnd"/>
-      <w:r>
-        <w:t> </w:t>
-      </w:r>
-      <w:r>
-        <w:t xml:space="preserve">: c’est un objet de classe Game1 qui permet d’hériter </w:t>
-      </w:r>
-      <w:proofErr w:type="gramStart"/>
-      <w:r>
-        <w:t>des fonction</w:t>
-      </w:r>
-      <w:proofErr w:type="gramEnd"/>
-      <w:r>
-        <w:t xml:space="preserve"> dans Game1.</w:t>
-      </w:r>
-    </w:p>
-    <w:p>
-      <w:pPr>
-        <w:pStyle w:val="Paragraphedeliste"/>
-        <w:numPr>
-          <w:ilvl w:val="0"/>
-          <w:numId w:val="38"/>
-        </w:numPr>
-        <w:jc w:val="both"/>
-      </w:pPr>
-      <w:r>
-        <w:t>_</w:t>
-      </w:r>
-      <w:proofErr w:type="spellStart"/>
-      <w:r>
-        <w:t>openingPortal</w:t>
-      </w:r>
-      <w:proofErr w:type="spellEnd"/>
-      <w:r>
-        <w:t> </w:t>
-      </w:r>
-      <w:r>
-        <w:t xml:space="preserve">: c’est un objet de classe </w:t>
-      </w:r>
-      <w:proofErr w:type="spellStart"/>
-      <w:r>
-        <w:t>Recompenses</w:t>
-      </w:r>
-      <w:proofErr w:type="spellEnd"/>
-      <w:r>
-        <w:t xml:space="preserve"> qui permet de faire apparaitre un portail.</w:t>
-      </w:r>
-    </w:p>
-    <w:p>
-      <w:pPr>
-        <w:pStyle w:val="Paragraphedeliste"/>
-        <w:numPr>
-          <w:ilvl w:val="0"/>
-          <w:numId w:val="38"/>
-        </w:numPr>
-        <w:jc w:val="both"/>
-      </w:pPr>
-      <w:r>
-        <w:t>_</w:t>
-      </w:r>
-      <w:proofErr w:type="spellStart"/>
-      <w:r>
-        <w:t>partiesPortail</w:t>
-      </w:r>
-      <w:proofErr w:type="spellEnd"/>
-      <w:r>
-        <w:t> :</w:t>
-      </w:r>
-      <w:r>
-        <w:t xml:space="preserve"> c’est un tableau de classe </w:t>
-      </w:r>
-      <w:proofErr w:type="spellStart"/>
-      <w:r>
-        <w:t>Recompenses</w:t>
-      </w:r>
-      <w:proofErr w:type="spellEnd"/>
-      <w:r>
-        <w:t xml:space="preserve"> qui permet de gérer </w:t>
-      </w:r>
-      <w:proofErr w:type="gramStart"/>
-      <w:r>
-        <w:t>tous les morceau</w:t>
-      </w:r>
-      <w:proofErr w:type="gramEnd"/>
-      <w:r>
-        <w:t xml:space="preserve"> de portail de la </w:t>
-      </w:r>
-      <w:proofErr w:type="spellStart"/>
-      <w:r>
-        <w:t>map</w:t>
-      </w:r>
-      <w:proofErr w:type="spellEnd"/>
-      <w:r>
-        <w:t>.</w:t>
-      </w:r>
-    </w:p>
-    <w:p>
-      <w:pPr>
-        <w:pStyle w:val="Paragraphedeliste"/>
-        <w:numPr>
-          <w:ilvl w:val="0"/>
-          <w:numId w:val="38"/>
-        </w:numPr>
-        <w:jc w:val="both"/>
-      </w:pPr>
-      <w:r>
-        <w:t>_</w:t>
-      </w:r>
-      <w:proofErr w:type="spellStart"/>
-      <w:r>
-        <w:t>partiesRecoltees</w:t>
-      </w:r>
-      <w:proofErr w:type="spellEnd"/>
-      <w:r>
-        <w:t> :</w:t>
-      </w:r>
-      <w:r>
-        <w:t xml:space="preserve"> c’est un objet de classe </w:t>
-      </w:r>
-      <w:proofErr w:type="spellStart"/>
-      <w:r>
-        <w:t>int</w:t>
-      </w:r>
-      <w:proofErr w:type="spellEnd"/>
-      <w:r>
-        <w:t xml:space="preserve"> qui permet de connaitre le nombre de morceau de portail récolté.</w:t>
-      </w:r>
-    </w:p>
-    <w:p>
-      <w:pPr>
-        <w:pStyle w:val="Paragraphedeliste"/>
-        <w:numPr>
-          <w:ilvl w:val="0"/>
-          <w:numId w:val="38"/>
-        </w:numPr>
-        <w:jc w:val="both"/>
-      </w:pPr>
-      <w:r>
-        <w:t>_pingouin :</w:t>
-      </w:r>
-      <w:r>
-        <w:t xml:space="preserve"> c’est un objet de classe Pingouin qui permet d’utiliser un pingouin.</w:t>
-      </w:r>
-    </w:p>
-    <w:p>
-      <w:pPr>
-        <w:pStyle w:val="Paragraphedeliste"/>
-        <w:numPr>
-          <w:ilvl w:val="0"/>
-          <w:numId w:val="38"/>
-        </w:numPr>
-        <w:jc w:val="both"/>
-      </w:pPr>
-      <w:r>
-        <w:lastRenderedPageBreak/>
-        <w:t>_</w:t>
-      </w:r>
-      <w:proofErr w:type="spellStart"/>
-      <w:r>
-        <w:t>posiCoins</w:t>
-      </w:r>
-      <w:proofErr w:type="spellEnd"/>
-      <w:r>
-        <w:t> :</w:t>
-      </w:r>
-      <w:r>
-        <w:t xml:space="preserve"> c’est un </w:t>
-      </w:r>
-      <w:r>
-        <w:t>tableau</w:t>
-      </w:r>
-      <w:r>
-        <w:t xml:space="preserve"> de classe Vector2 qui permet d’initialiser la position des pièces sur la </w:t>
-      </w:r>
-      <w:proofErr w:type="spellStart"/>
-      <w:r>
-        <w:t>map</w:t>
-      </w:r>
-      <w:proofErr w:type="spellEnd"/>
-      <w:r>
-        <w:t>.</w:t>
-      </w:r>
-    </w:p>
-    <w:p>
-      <w:pPr>
-        <w:pStyle w:val="Paragraphedeliste"/>
-        <w:numPr>
-          <w:ilvl w:val="0"/>
-          <w:numId w:val="38"/>
-        </w:numPr>
-        <w:jc w:val="both"/>
-      </w:pPr>
-      <w:r>
-        <w:t>_</w:t>
-      </w:r>
-      <w:proofErr w:type="spellStart"/>
-      <w:r>
-        <w:t>posiPartiPortail</w:t>
-      </w:r>
-      <w:proofErr w:type="spellEnd"/>
-      <w:r>
-        <w:t> :</w:t>
-      </w:r>
-      <w:r>
-        <w:t xml:space="preserve"> c’est un tableau de classe Vector2 qui permet d’initialiser la position des diffèrent morceau de portail sur la </w:t>
-      </w:r>
-      <w:proofErr w:type="spellStart"/>
-      <w:r>
-        <w:t>map</w:t>
-      </w:r>
-      <w:proofErr w:type="spellEnd"/>
-    </w:p>
-    <w:p>
-      <w:pPr>
-        <w:pStyle w:val="Paragraphedeliste"/>
-        <w:numPr>
-          <w:ilvl w:val="0"/>
-          <w:numId w:val="38"/>
-        </w:numPr>
-        <w:jc w:val="both"/>
-      </w:pPr>
-      <w:r>
-        <w:t>_</w:t>
-      </w:r>
-      <w:proofErr w:type="spellStart"/>
-      <w:r>
-        <w:t>positionChrono</w:t>
-      </w:r>
-      <w:proofErr w:type="spellEnd"/>
-      <w:r>
-        <w:t> :</w:t>
-      </w:r>
-      <w:r>
-        <w:t xml:space="preserve"> c’est un objet de classe Vector2 qui permet d’initialiser la position du chrono et la mettre à jour en même temps que la caméra.</w:t>
-      </w:r>
-    </w:p>
-    <w:p>
-      <w:pPr>
-        <w:pStyle w:val="Paragraphedeliste"/>
-        <w:numPr>
-          <w:ilvl w:val="0"/>
-          <w:numId w:val="38"/>
-        </w:numPr>
-        <w:jc w:val="both"/>
-      </w:pPr>
-      <w:r>
-        <w:t>_</w:t>
-      </w:r>
-      <w:proofErr w:type="spellStart"/>
-      <w:r>
-        <w:t>recolteesPosition</w:t>
-      </w:r>
-      <w:proofErr w:type="spellEnd"/>
-      <w:r>
-        <w:t> :</w:t>
-      </w:r>
-      <w:r>
-        <w:t xml:space="preserve"> c’est un objet de classe Vector2 qui permet d’initialiser la position des morceau récoltées et de la mettre à jour avec la caméra.</w:t>
-      </w:r>
-    </w:p>
-    <w:p>
-      <w:pPr>
-        <w:pStyle w:val="Paragraphedeliste"/>
-        <w:numPr>
-          <w:ilvl w:val="0"/>
-          <w:numId w:val="38"/>
-        </w:numPr>
-        <w:jc w:val="both"/>
-      </w:pPr>
-      <w:r>
-        <w:t>_</w:t>
-      </w:r>
-      <w:proofErr w:type="spellStart"/>
-      <w:r>
-        <w:t>rFox</w:t>
-      </w:r>
-      <w:proofErr w:type="spellEnd"/>
-      <w:r>
-        <w:t> :</w:t>
-      </w:r>
-      <w:r>
-        <w:t xml:space="preserve"> c’est un objet de classe </w:t>
-      </w:r>
-      <w:r>
-        <w:rPr>
-          <w:color w:val="ED7D31" w:themeColor="accent2"/>
-        </w:rPr>
-        <w:t>Rectangle</w:t>
-      </w:r>
-    </w:p>
-    <w:p>
-      <w:pPr>
-        <w:pStyle w:val="Paragraphedeliste"/>
-        <w:numPr>
-          <w:ilvl w:val="0"/>
-          <w:numId w:val="38"/>
-        </w:numPr>
-        <w:jc w:val="both"/>
-      </w:pPr>
-      <w:r>
-        <w:t>_</w:t>
-      </w:r>
-      <w:proofErr w:type="spellStart"/>
-      <w:r>
-        <w:t>rKillingFow</w:t>
-      </w:r>
-      <w:proofErr w:type="spellEnd"/>
-      <w:r>
-        <w:t> :</w:t>
-      </w:r>
-      <w:r>
-        <w:t xml:space="preserve"> c’est un objet de classe </w:t>
-      </w:r>
-      <w:r>
-        <w:rPr>
-          <w:color w:val="ED7D31" w:themeColor="accent2"/>
-        </w:rPr>
-        <w:t>Rectangle</w:t>
-      </w:r>
-    </w:p>
-    <w:p>
-      <w:pPr>
-        <w:pStyle w:val="Paragraphedeliste"/>
-        <w:numPr>
-          <w:ilvl w:val="0"/>
-          <w:numId w:val="38"/>
-        </w:numPr>
-        <w:jc w:val="both"/>
-      </w:pPr>
-      <w:r>
-        <w:t>_</w:t>
-      </w:r>
-      <w:proofErr w:type="spellStart"/>
-      <w:r>
-        <w:t>rRecompense</w:t>
-      </w:r>
-      <w:proofErr w:type="spellEnd"/>
-      <w:r>
-        <w:t> :</w:t>
-      </w:r>
-      <w:r>
-        <w:t xml:space="preserve"> c’est un objet de classe </w:t>
-      </w:r>
-      <w:r>
-        <w:rPr>
-          <w:color w:val="ED7D31" w:themeColor="accent2"/>
-        </w:rPr>
-        <w:t>Rectangle</w:t>
-      </w:r>
-    </w:p>
-    <w:p>
-      <w:pPr>
-        <w:pStyle w:val="Paragraphedeliste"/>
-        <w:numPr>
-          <w:ilvl w:val="0"/>
-          <w:numId w:val="38"/>
-        </w:numPr>
-        <w:jc w:val="both"/>
-      </w:pPr>
-      <w:r>
-        <w:t>_</w:t>
-      </w:r>
-      <w:proofErr w:type="spellStart"/>
-      <w:r>
-        <w:t>rTrap</w:t>
-      </w:r>
-      <w:proofErr w:type="spellEnd"/>
-      <w:r>
-        <w:t> :</w:t>
-      </w:r>
-      <w:r>
-        <w:t xml:space="preserve"> c’est un objet de classe </w:t>
-      </w:r>
-      <w:r>
-        <w:rPr>
-          <w:color w:val="ED7D31" w:themeColor="accent2"/>
-        </w:rPr>
-        <w:t>Rectangle</w:t>
-      </w:r>
-    </w:p>
-    <w:p>
-      <w:pPr>
-        <w:pStyle w:val="Paragraphedeliste"/>
-        <w:numPr>
-          <w:ilvl w:val="0"/>
-          <w:numId w:val="38"/>
-        </w:numPr>
-        <w:jc w:val="both"/>
-      </w:pPr>
-      <w:r>
-        <w:t>_</w:t>
-      </w:r>
-      <w:proofErr w:type="spellStart"/>
-      <w:r>
-        <w:t>snowballs</w:t>
-      </w:r>
-      <w:proofErr w:type="spellEnd"/>
-      <w:r>
-        <w:t> :</w:t>
-      </w:r>
-      <w:r>
-        <w:t xml:space="preserve"> c’est un tableau de classe </w:t>
-      </w:r>
-      <w:proofErr w:type="spellStart"/>
-      <w:r>
-        <w:t>Snowball</w:t>
-      </w:r>
-      <w:proofErr w:type="spellEnd"/>
-      <w:r>
-        <w:t xml:space="preserve"> qui permet de gérer les boules de neige.</w:t>
-      </w:r>
-    </w:p>
-    <w:p>
-      <w:pPr>
-        <w:pStyle w:val="Paragraphedeliste"/>
-        <w:numPr>
-          <w:ilvl w:val="0"/>
-          <w:numId w:val="38"/>
-        </w:numPr>
-        <w:jc w:val="both"/>
-      </w:pPr>
-      <w:r>
-        <w:t>_</w:t>
-      </w:r>
-      <w:proofErr w:type="spellStart"/>
-      <w:r>
-        <w:t>tile</w:t>
-      </w:r>
-      <w:r>
-        <w:t>d</w:t>
-      </w:r>
-      <w:r>
-        <w:t>Map</w:t>
-      </w:r>
-      <w:proofErr w:type="spellEnd"/>
-      <w:r>
-        <w:t> :</w:t>
-      </w:r>
-      <w:r>
-        <w:t xml:space="preserve"> c’est un objet de </w:t>
-      </w:r>
-      <w:r>
-        <w:rPr>
-          <w:color w:val="ED7D31" w:themeColor="accent2"/>
-        </w:rPr>
-        <w:t xml:space="preserve">classe </w:t>
-      </w:r>
-      <w:proofErr w:type="spellStart"/>
-      <w:r>
-        <w:rPr>
-          <w:color w:val="ED7D31" w:themeColor="accent2"/>
-        </w:rPr>
-        <w:t>TiledMap</w:t>
-      </w:r>
-      <w:proofErr w:type="spellEnd"/>
-    </w:p>
-    <w:p>
-      <w:pPr>
-        <w:pStyle w:val="Paragraphedeliste"/>
-        <w:numPr>
-          <w:ilvl w:val="0"/>
-          <w:numId w:val="38"/>
-        </w:numPr>
-        <w:jc w:val="both"/>
-      </w:pPr>
-      <w:r>
-        <w:t>_</w:t>
-      </w:r>
-      <w:proofErr w:type="spellStart"/>
-      <w:r>
-        <w:t>tiledMapRenderer</w:t>
-      </w:r>
-      <w:proofErr w:type="spellEnd"/>
-      <w:r>
-        <w:t> :</w:t>
-      </w:r>
-      <w:r>
-        <w:t xml:space="preserve"> c’est un objet de classe </w:t>
-      </w:r>
-      <w:proofErr w:type="spellStart"/>
-      <w:r>
-        <w:rPr>
-          <w:color w:val="ED7D31" w:themeColor="accent2"/>
-        </w:rPr>
-        <w:t>TiledMapRenderer</w:t>
-      </w:r>
-      <w:proofErr w:type="spellEnd"/>
-    </w:p>
-    <w:p>
-      <w:pPr>
-        <w:pStyle w:val="Paragraphedeliste"/>
-        <w:numPr>
-          <w:ilvl w:val="0"/>
-          <w:numId w:val="38"/>
-        </w:numPr>
-        <w:jc w:val="both"/>
-      </w:pPr>
-      <w:r>
-        <w:t>_traps :</w:t>
-      </w:r>
-      <w:r>
-        <w:t xml:space="preserve"> c’est une liste de classe Trap qui permet de gérer les pièges sur la </w:t>
-      </w:r>
-      <w:proofErr w:type="spellStart"/>
-      <w:r>
-        <w:t>map</w:t>
-      </w:r>
-      <w:proofErr w:type="spellEnd"/>
-      <w:r>
-        <w:t>.</w:t>
-      </w:r>
-    </w:p>
-    <w:p>
-      <w:pPr>
-        <w:pStyle w:val="Paragraphedeliste"/>
-        <w:numPr>
-          <w:ilvl w:val="0"/>
-          <w:numId w:val="38"/>
-        </w:numPr>
-        <w:jc w:val="both"/>
-      </w:pPr>
-      <w:r>
-        <w:t>_</w:t>
-      </w:r>
-      <w:proofErr w:type="spellStart"/>
-      <w:r>
-        <w:t>coinSound</w:t>
-      </w:r>
-      <w:proofErr w:type="spellEnd"/>
-      <w:r>
-        <w:t> :</w:t>
-      </w:r>
-      <w:r>
-        <w:t xml:space="preserve"> c’est un objet de classe </w:t>
-      </w:r>
-      <w:proofErr w:type="spellStart"/>
-      <w:r>
-        <w:t>SoundEffect</w:t>
-      </w:r>
-      <w:proofErr w:type="spellEnd"/>
-      <w:r>
-        <w:t xml:space="preserve"> qui permet de charger un son et de le jouer lorsque l’utilisateur </w:t>
-      </w:r>
-      <w:r>
-        <w:t>récupère une pièce.</w:t>
-      </w:r>
-    </w:p>
-    <w:p>
-      <w:pPr>
-        <w:pStyle w:val="Paragraphedeliste"/>
-        <w:numPr>
-          <w:ilvl w:val="0"/>
-          <w:numId w:val="38"/>
-        </w:numPr>
-        <w:jc w:val="both"/>
-      </w:pPr>
-      <w:r>
-        <w:t>HAUTEUR_FENETRE :</w:t>
-      </w:r>
-      <w:r>
-        <w:t xml:space="preserve"> c’est un objet de classe </w:t>
-      </w:r>
-      <w:proofErr w:type="spellStart"/>
-      <w:r>
-        <w:t>int</w:t>
-      </w:r>
-      <w:proofErr w:type="spellEnd"/>
-      <w:r>
-        <w:t xml:space="preserve"> qui permet de connaitre la hauteur de la fenêtre.</w:t>
-      </w:r>
-    </w:p>
-    <w:p>
-      <w:pPr>
-        <w:pStyle w:val="Paragraphedeliste"/>
-        <w:numPr>
-          <w:ilvl w:val="0"/>
-          <w:numId w:val="38"/>
-        </w:numPr>
-        <w:jc w:val="both"/>
-      </w:pPr>
-      <w:proofErr w:type="gramStart"/>
-      <w:r>
-        <w:t>hauteurRecompense</w:t>
-      </w:r>
-      <w:proofErr w:type="gramEnd"/>
-      <w:r>
-        <w:t>1 :</w:t>
-      </w:r>
-      <w:r>
-        <w:t xml:space="preserve"> c’est un objet de classe </w:t>
-      </w:r>
-      <w:proofErr w:type="spellStart"/>
-      <w:r>
-        <w:t>int</w:t>
-      </w:r>
-      <w:proofErr w:type="spellEnd"/>
-      <w:r>
-        <w:t xml:space="preserve"> qui permet de connaitre la hauteur des pièces.</w:t>
-      </w:r>
-    </w:p>
-    <w:p>
-      <w:pPr>
-        <w:pStyle w:val="Paragraphedeliste"/>
-        <w:numPr>
-          <w:ilvl w:val="0"/>
-          <w:numId w:val="38"/>
-        </w:numPr>
-        <w:jc w:val="both"/>
-      </w:pPr>
-      <w:r>
-        <w:t>LARGEUR_FENETRE </w:t>
-      </w:r>
-      <w:r>
-        <w:t xml:space="preserve">: c’est un objet de classe </w:t>
-      </w:r>
-      <w:proofErr w:type="spellStart"/>
-      <w:r>
-        <w:t>int</w:t>
-      </w:r>
-      <w:proofErr w:type="spellEnd"/>
-      <w:r>
-        <w:t xml:space="preserve"> qui permet de connaitre la largeur de la fenêtre.</w:t>
-      </w:r>
-    </w:p>
-    <w:p>
-      <w:pPr>
-        <w:pStyle w:val="Paragraphedeliste"/>
-        <w:numPr>
-          <w:ilvl w:val="0"/>
-          <w:numId w:val="38"/>
-        </w:numPr>
-        <w:jc w:val="both"/>
-      </w:pPr>
-      <w:proofErr w:type="gramStart"/>
-      <w:r>
-        <w:t>largeurRecompense</w:t>
-      </w:r>
-      <w:proofErr w:type="gramEnd"/>
-      <w:r>
-        <w:t>1 </w:t>
-      </w:r>
-      <w:r>
-        <w:t xml:space="preserve">: c’est un objet de classe </w:t>
-      </w:r>
-      <w:proofErr w:type="spellStart"/>
-      <w:r>
-        <w:t>int</w:t>
-      </w:r>
-      <w:proofErr w:type="spellEnd"/>
-      <w:r>
-        <w:t xml:space="preserve"> qui permet de connaitre la largeur des pièces.</w:t>
-      </w:r>
-    </w:p>
-    <w:p>
-      <w:pPr>
-        <w:pStyle w:val="Paragraphedeliste"/>
-        <w:numPr>
-          <w:ilvl w:val="0"/>
-          <w:numId w:val="38"/>
-        </w:numPr>
-        <w:jc w:val="both"/>
-      </w:pPr>
-      <w:proofErr w:type="spellStart"/>
-      <w:proofErr w:type="gramStart"/>
-      <w:r>
-        <w:t>recupAllPortalSound</w:t>
-      </w:r>
-      <w:proofErr w:type="spellEnd"/>
-      <w:proofErr w:type="gramEnd"/>
-      <w:r>
-        <w:t> :</w:t>
-      </w:r>
-      <w:r>
-        <w:t xml:space="preserve"> c’est un objet de classe </w:t>
-      </w:r>
-      <w:proofErr w:type="spellStart"/>
-      <w:r>
-        <w:t>SoundEffect</w:t>
-      </w:r>
-      <w:proofErr w:type="spellEnd"/>
-      <w:r>
-        <w:t xml:space="preserve"> qui permet de charger un son et de le jouer lorsque l’utilisateur récupère tous les morceau de portail.</w:t>
-      </w:r>
-    </w:p>
-    <w:p>
-      <w:pPr>
-        <w:pStyle w:val="Paragraphedeliste"/>
-        <w:numPr>
-          <w:ilvl w:val="0"/>
-          <w:numId w:val="38"/>
-        </w:numPr>
-        <w:jc w:val="both"/>
-      </w:pPr>
-      <w:proofErr w:type="spellStart"/>
-      <w:proofErr w:type="gramStart"/>
-      <w:r>
-        <w:t>scale</w:t>
-      </w:r>
-      <w:proofErr w:type="spellEnd"/>
-      <w:proofErr w:type="gramEnd"/>
-      <w:r>
-        <w:t> :</w:t>
-      </w:r>
-      <w:r>
-        <w:t xml:space="preserve"> c’est un objet de </w:t>
-      </w:r>
-      <w:r>
-        <w:rPr>
-          <w:color w:val="ED7D31" w:themeColor="accent2"/>
-        </w:rPr>
-        <w:t xml:space="preserve">classe </w:t>
-      </w:r>
-      <w:proofErr w:type="spellStart"/>
-      <w:r>
-        <w:rPr>
-          <w:color w:val="ED7D31" w:themeColor="accent2"/>
-        </w:rPr>
-        <w:t>float</w:t>
-      </w:r>
-      <w:proofErr w:type="spellEnd"/>
-      <w:r>
-        <w:rPr>
-          <w:color w:val="ED7D31" w:themeColor="accent2"/>
-        </w:rPr>
-        <w:t xml:space="preserve"> </w:t>
-      </w:r>
-    </w:p>
-    <w:p>
-      <w:pPr>
-        <w:pStyle w:val="Paragraphedeliste"/>
-        <w:numPr>
-          <w:ilvl w:val="0"/>
-          <w:numId w:val="38"/>
-        </w:numPr>
-        <w:jc w:val="both"/>
-      </w:pPr>
-      <w:proofErr w:type="spellStart"/>
-      <w:proofErr w:type="gramStart"/>
-      <w:r>
-        <w:t>soundtrack</w:t>
-      </w:r>
-      <w:proofErr w:type="spellEnd"/>
-      <w:proofErr w:type="gramEnd"/>
-      <w:r>
-        <w:t> :</w:t>
-      </w:r>
-      <w:r>
         <w:t xml:space="preserve"> c’est un objet de classe Song qui permet de diffuser une musique en </w:t>
       </w:r>
       <w:proofErr w:type="spellStart"/>
@@ -10509,7 +10507,7 @@
         <w:pStyle w:val="Titre2"/>
         <w:jc w:val="both"/>
       </w:pPr>
-      <w:bookmarkStart w:id="11" w:name="_Toc124344785"/>
+      <w:bookmarkStart w:id="12" w:name="_Toc124344785"/>
       <w:r>
         <w:lastRenderedPageBreak/>
         <w:t>Présentation</w:t>
@@ -10517,14 +10515,14 @@
       <w:r>
         <w:t xml:space="preserve"> détaillé Snow</w:t>
       </w:r>
-      <w:bookmarkEnd w:id="11"/>
+      <w:bookmarkEnd w:id="12"/>
     </w:p>
     <w:p>
       <w:pPr>
         <w:pStyle w:val="Titre2"/>
         <w:jc w:val="both"/>
       </w:pPr>
-      <w:bookmarkStart w:id="12" w:name="_Toc124344786"/>
+      <w:bookmarkStart w:id="13" w:name="_Toc124344786"/>
       <w:r>
         <w:t>Présentation</w:t>
       </w:r>
@@ -10535,7 +10533,7 @@
       <w:r>
         <w:t>GameOver</w:t>
       </w:r>
-      <w:bookmarkEnd w:id="12"/>
+      <w:bookmarkEnd w:id="13"/>
       <w:proofErr w:type="spellEnd"/>
     </w:p>
     <w:p>
@@ -10955,14 +10953,14 @@
         <w:pStyle w:val="Titre2"/>
         <w:jc w:val="both"/>
       </w:pPr>
-      <w:bookmarkStart w:id="13" w:name="_Toc124344787"/>
+      <w:bookmarkStart w:id="14" w:name="_Toc124344787"/>
       <w:r>
         <w:t>Présentation</w:t>
       </w:r>
       <w:r>
         <w:t xml:space="preserve"> détaillé Win</w:t>
       </w:r>
-      <w:bookmarkEnd w:id="13"/>
+      <w:bookmarkEnd w:id="14"/>
     </w:p>
     <w:p>
       <w:r>
@@ -11323,14 +11321,14 @@
         <w:pStyle w:val="Titre2"/>
         <w:jc w:val="both"/>
       </w:pPr>
-      <w:bookmarkStart w:id="14" w:name="_Toc124344788"/>
+      <w:bookmarkStart w:id="15" w:name="_Toc124344788"/>
       <w:r>
         <w:t>Présentation</w:t>
       </w:r>
       <w:r>
         <w:t xml:space="preserve"> détaillé Pingouin</w:t>
       </w:r>
-      <w:bookmarkEnd w:id="14"/>
+      <w:bookmarkEnd w:id="15"/>
     </w:p>
     <w:p>
       <w:r>
@@ -11924,7 +11922,7 @@
         <w:pStyle w:val="Titre2"/>
         <w:jc w:val="both"/>
       </w:pPr>
-      <w:bookmarkStart w:id="15" w:name="_Toc124344789"/>
+      <w:bookmarkStart w:id="16" w:name="_Toc124344789"/>
       <w:r>
         <w:t>Présentation</w:t>
       </w:r>
@@ -11935,7 +11933,7 @@
       <w:r>
         <w:t>Snowball</w:t>
       </w:r>
-      <w:bookmarkEnd w:id="15"/>
+      <w:bookmarkEnd w:id="16"/>
       <w:proofErr w:type="spellEnd"/>
     </w:p>
     <w:p>
@@ -12116,15 +12114,7 @@
       </w:r>
       <w:proofErr w:type="spellEnd"/>
       <w:r>
-        <w:t xml:space="preserve">, </w:t>
-      </w:r>
-      <w:bookmarkStart w:id="16" w:name="_GoBack"/>
-      <w:r>
-        <w:t>il s’agit du</w:t>
-      </w:r>
-      <w:bookmarkEnd w:id="16"/>
-      <w:r>
-        <w:t xml:space="preserve"> rectangle pouvant rentrer en collision avec les autres Sprite.</w:t>
+        <w:t>, il s’agit du rectangle pouvant rentrer en collision avec les autres Sprite.</w:t>
       </w:r>
     </w:p>
     <w:p>
@@ -14207,26 +14197,11 @@
         <w:jc w:val="both"/>
       </w:pPr>
       <w:r>
-        <w:t>Collision :</w:t>
-      </w:r>
-    </w:p>
-    <w:p>
-      <w:pPr>
-        <w:jc w:val="both"/>
-      </w:pPr>
-    </w:p>
-    <w:p>
-      <w:pPr>
-        <w:jc w:val="both"/>
-      </w:pPr>
-      <w:r>
-        <w:t xml:space="preserve">Elle ne contient </w:t>
-      </w:r>
-      <w:proofErr w:type="gramStart"/>
-      <w:r>
-        <w:t>aucun champs</w:t>
-      </w:r>
-      <w:proofErr w:type="gramEnd"/>
+        <w:t xml:space="preserve">La classe Collision </w:t>
+      </w:r>
+      <w:r>
+        <w:t>est composée de 5 méthodes</w:t>
+      </w:r>
       <w:r>
         <w:t>.</w:t>
       </w:r>
@@ -14240,6 +14215,107 @@
       <w:pPr>
         <w:jc w:val="both"/>
       </w:pPr>
+    </w:p>
+    <w:p>
+      <w:pPr>
+        <w:jc w:val="both"/>
+      </w:pPr>
+    </w:p>
+    <w:p>
+      <w:pPr>
+        <w:jc w:val="both"/>
+      </w:pPr>
+    </w:p>
+    <w:p>
+      <w:pPr>
+        <w:jc w:val="both"/>
+      </w:pPr>
+    </w:p>
+    <w:p>
+      <w:pPr>
+        <w:pStyle w:val="Paragraphedeliste"/>
+        <w:numPr>
+          <w:ilvl w:val="0"/>
+          <w:numId w:val="47"/>
+        </w:numPr>
+        <w:jc w:val="both"/>
+      </w:pPr>
+      <w:proofErr w:type="spellStart"/>
+      <w:r>
+        <w:t>IsCollidingRecompense</w:t>
+      </w:r>
+      <w:proofErr w:type="spellEnd"/>
+      <w:r>
+        <w:t> : est une méthode retournant un booléen, elle permet de détecter si le pingouin entre en collision avec une pièce ou un fragment de portail.</w:t>
+      </w:r>
+    </w:p>
+    <w:p>
+      <w:pPr>
+        <w:pStyle w:val="Paragraphedeliste"/>
+        <w:numPr>
+          <w:ilvl w:val="0"/>
+          <w:numId w:val="47"/>
+        </w:numPr>
+        <w:jc w:val="both"/>
+      </w:pPr>
+      <w:proofErr w:type="spellStart"/>
+      <w:r>
+        <w:t>MapCollision</w:t>
+      </w:r>
+      <w:proofErr w:type="spellEnd"/>
+      <w:r>
+        <w:t xml:space="preserve"> : est une méthode retournant un booléen, elle permet de détecter si un objet de type Point se trouve dans une </w:t>
+      </w:r>
+      <w:proofErr w:type="spellStart"/>
+      <w:r>
+        <w:t>tile</w:t>
+      </w:r>
+      <w:proofErr w:type="spellEnd"/>
+      <w:r>
+        <w:t xml:space="preserve"> du layer de la </w:t>
+      </w:r>
+      <w:proofErr w:type="spellStart"/>
+      <w:r>
+        <w:t>map</w:t>
+      </w:r>
+      <w:proofErr w:type="spellEnd"/>
+      <w:r>
+        <w:t>, renseigné en paramètre. Cette méthode est surchargée afin de prendre en compte les tableaux de Point.</w:t>
+      </w:r>
+    </w:p>
+    <w:p>
+      <w:pPr>
+        <w:pStyle w:val="Paragraphedeliste"/>
+        <w:numPr>
+          <w:ilvl w:val="0"/>
+          <w:numId w:val="47"/>
+        </w:numPr>
+        <w:jc w:val="both"/>
+      </w:pPr>
+      <w:proofErr w:type="spellStart"/>
+      <w:r>
+        <w:t>SpriteCollision</w:t>
+      </w:r>
+      <w:proofErr w:type="spellEnd"/>
+      <w:r>
+        <w:t xml:space="preserve"> : est une méthode retournant un booléen, elle permet de détecter si deux objets rentrent en collision, grâce à leur </w:t>
+      </w:r>
+      <w:proofErr w:type="spellStart"/>
+      <w:r>
+        <w:t>hitbox</w:t>
+      </w:r>
+      <w:proofErr w:type="spellEnd"/>
+      <w:r>
+        <w:t xml:space="preserve">. Cette méthode est surchargée afin de prendre en compte un tableau d’objet de type </w:t>
+      </w:r>
+      <w:proofErr w:type="spellStart"/>
+      <w:r>
+        <w:t>RectangleF</w:t>
+      </w:r>
+      <w:proofErr w:type="spellEnd"/>
+      <w:r>
+        <w:t>.</w:t>
+      </w:r>
     </w:p>
     <w:p>
       <w:pPr>
@@ -14332,31 +14408,55 @@
     <w:p>
       <w:pPr>
         <w:jc w:val="both"/>
+      </w:pPr>
+      <w:r>
+        <w:t>Camera :</w:t>
+      </w:r>
+    </w:p>
+    <w:p>
+      <w:pPr>
+        <w:jc w:val="both"/>
+      </w:pPr>
+    </w:p>
+    <w:p>
+      <w:pPr>
+        <w:jc w:val="both"/>
+      </w:pPr>
+      <w:r>
+        <w:t>Elle contient 3 champs :</w:t>
+      </w:r>
+    </w:p>
+    <w:p>
+      <w:pPr>
+        <w:pStyle w:val="Paragraphedeliste"/>
+        <w:numPr>
+          <w:ilvl w:val="0"/>
+          <w:numId w:val="39"/>
+        </w:numPr>
+        <w:jc w:val="both"/>
         <w:rPr>
           <w:color w:val="ED7D31" w:themeColor="accent2"/>
         </w:rPr>
       </w:pPr>
       <w:r>
-        <w:t>Cam</w:t>
-      </w:r>
-      <w:r>
         <w:rPr>
           <w:color w:val="ED7D31" w:themeColor="accent2"/>
         </w:rPr>
-        <w:t>era :</w:t>
-      </w:r>
-    </w:p>
-    <w:p>
-      <w:pPr>
-        <w:jc w:val="both"/>
-      </w:pPr>
-    </w:p>
-    <w:p>
-      <w:pPr>
-        <w:jc w:val="both"/>
-      </w:pPr>
-      <w:r>
-        <w:t>Elle contient 3 champs :</w:t>
+        <w:t>_</w:t>
+      </w:r>
+      <w:proofErr w:type="spellStart"/>
+      <w:r>
+        <w:rPr>
+          <w:color w:val="ED7D31" w:themeColor="accent2"/>
+        </w:rPr>
+        <w:t>cameraPosition</w:t>
+      </w:r>
+      <w:proofErr w:type="spellEnd"/>
+      <w:r>
+        <w:rPr>
+          <w:color w:val="ED7D31" w:themeColor="accent2"/>
+        </w:rPr>
+        <w:t> : c’est un objet de classe Vector2 qui permet d’initialiser la position de</w:t>
       </w:r>
     </w:p>
     <w:p>
@@ -14382,15 +14482,23 @@
         <w:rPr>
           <w:color w:val="ED7D31" w:themeColor="accent2"/>
         </w:rPr>
-        <w:t>cameraPosition</w:t>
+        <w:t>hauteurFen</w:t>
       </w:r>
       <w:proofErr w:type="spellEnd"/>
       <w:r>
         <w:rPr>
           <w:color w:val="ED7D31" w:themeColor="accent2"/>
         </w:rPr>
-        <w:t> : c’est un objet de classe Vector2 qui permet d’initialiser la position de</w:t>
-      </w:r>
+        <w:t xml:space="preserve"> : c’est un objet de classe </w:t>
+      </w:r>
+      <w:proofErr w:type="spellStart"/>
+      <w:r>
+        <w:rPr>
+          <w:color w:val="ED7D31" w:themeColor="accent2"/>
+        </w:rPr>
+        <w:t>int</w:t>
+      </w:r>
+      <w:proofErr w:type="spellEnd"/>
     </w:p>
     <w:p>
       <w:pPr>
@@ -14415,7 +14523,7 @@
         <w:rPr>
           <w:color w:val="ED7D31" w:themeColor="accent2"/>
         </w:rPr>
-        <w:t>hauteurFen</w:t>
+        <w:t>orthographicCamera</w:t>
       </w:r>
       <w:proofErr w:type="spellEnd"/>
       <w:r>
@@ -14429,54 +14537,13 @@
         <w:rPr>
           <w:color w:val="ED7D31" w:themeColor="accent2"/>
         </w:rPr>
-        <w:t>int</w:t>
-      </w:r>
-      <w:proofErr w:type="spellEnd"/>
-    </w:p>
-    <w:p>
-      <w:pPr>
-        <w:pStyle w:val="Paragraphedeliste"/>
-        <w:numPr>
-          <w:ilvl w:val="0"/>
-          <w:numId w:val="39"/>
-        </w:numPr>
-        <w:jc w:val="both"/>
+        <w:t>OrthographicCamera</w:t>
+      </w:r>
+      <w:proofErr w:type="spellEnd"/>
+      <w:r>
         <w:rPr>
           <w:color w:val="ED7D31" w:themeColor="accent2"/>
         </w:rPr>
-      </w:pPr>
-      <w:r>
-        <w:rPr>
-          <w:color w:val="ED7D31" w:themeColor="accent2"/>
-        </w:rPr>
-        <w:t>_</w:t>
-      </w:r>
-      <w:proofErr w:type="spellStart"/>
-      <w:r>
-        <w:rPr>
-          <w:color w:val="ED7D31" w:themeColor="accent2"/>
-        </w:rPr>
-        <w:t>orthographicCamera</w:t>
-      </w:r>
-      <w:proofErr w:type="spellEnd"/>
-      <w:r>
-        <w:rPr>
-          <w:color w:val="ED7D31" w:themeColor="accent2"/>
-        </w:rPr>
-        <w:t xml:space="preserve"> : c’est un objet de classe </w:t>
-      </w:r>
-      <w:proofErr w:type="spellStart"/>
-      <w:r>
-        <w:rPr>
-          <w:color w:val="ED7D31" w:themeColor="accent2"/>
-        </w:rPr>
-        <w:t>OrthographicCamera</w:t>
-      </w:r>
-      <w:proofErr w:type="spellEnd"/>
-      <w:r>
-        <w:rPr>
-          <w:color w:val="ED7D31" w:themeColor="accent2"/>
-        </w:rPr>
         <w:t xml:space="preserve"> qui permet de…</w:t>
       </w:r>
     </w:p>
@@ -14493,6 +14560,7 @@
       </w:pPr>
       <w:bookmarkStart w:id="23" w:name="_Toc124344796"/>
       <w:r>
+        <w:lastRenderedPageBreak/>
         <w:t>Présentation</w:t>
       </w:r>
       <w:r>
@@ -14749,31 +14817,86 @@
       <w:pPr>
         <w:jc w:val="both"/>
       </w:pPr>
+      <w:r>
+        <w:t xml:space="preserve">La classe </w:t>
+      </w:r>
       <w:proofErr w:type="spellStart"/>
       <w:r>
         <w:t>GameManager</w:t>
       </w:r>
       <w:proofErr w:type="spellEnd"/>
       <w:r>
+        <w:t xml:space="preserve"> est composée de 14 champs</w:t>
+      </w:r>
+      <w:r>
+        <w:t>.</w:t>
+      </w:r>
+    </w:p>
+    <w:p>
+      <w:pPr>
+        <w:jc w:val="both"/>
+      </w:pPr>
+    </w:p>
+    <w:p>
+      <w:pPr>
+        <w:pStyle w:val="Paragraphedeliste"/>
+        <w:numPr>
+          <w:ilvl w:val="0"/>
+          <w:numId w:val="41"/>
+        </w:numPr>
+        <w:jc w:val="both"/>
+      </w:pPr>
+      <w:r>
+        <w:t>_attaquer :</w:t>
+      </w:r>
+      <w:r>
+        <w:t xml:space="preserve"> </w:t>
+      </w:r>
+      <w:r>
+        <w:t>c’est un objet de classe Keys, cette variable permet de stocker la touche d’attaque</w:t>
+      </w:r>
+      <w:r>
+        <w:t>.</w:t>
+      </w:r>
+    </w:p>
+    <w:p>
+      <w:pPr>
+        <w:pStyle w:val="Paragraphedeliste"/>
+        <w:numPr>
+          <w:ilvl w:val="0"/>
+          <w:numId w:val="41"/>
+        </w:numPr>
+        <w:jc w:val="both"/>
+      </w:pPr>
+      <w:proofErr w:type="spellStart"/>
+      <w:proofErr w:type="gramStart"/>
+      <w:r>
+        <w:t>coinSong</w:t>
+      </w:r>
+      <w:proofErr w:type="spellEnd"/>
+      <w:proofErr w:type="gramEnd"/>
+      <w:r>
         <w:t> :</w:t>
       </w:r>
-    </w:p>
-    <w:p>
-      <w:pPr>
-        <w:jc w:val="both"/>
-      </w:pPr>
-    </w:p>
-    <w:p>
-      <w:pPr>
-        <w:jc w:val="both"/>
-      </w:pPr>
-    </w:p>
-    <w:p>
-      <w:pPr>
-        <w:jc w:val="both"/>
-      </w:pPr>
-      <w:r>
-        <w:t>Elle contient 14 champs :</w:t>
+      <w:r>
+        <w:t xml:space="preserve"> </w:t>
+      </w:r>
+      <w:r>
+        <w:t xml:space="preserve">c’est un objet de classe </w:t>
+      </w:r>
+      <w:proofErr w:type="spellStart"/>
+      <w:r>
+        <w:t>SoundEffect</w:t>
+      </w:r>
+      <w:proofErr w:type="spellEnd"/>
+      <w:r>
+        <w:t xml:space="preserve">, il stocke le son jouer lorsque le pingouin </w:t>
+      </w:r>
+      <w:r>
+        <w:t>récolte une pièce</w:t>
+      </w:r>
+      <w:r>
+        <w:t>.</w:t>
       </w:r>
     </w:p>
     <w:p>
@@ -14784,21 +14907,191 @@
           <w:numId w:val="41"/>
         </w:numPr>
         <w:jc w:val="both"/>
+      </w:pPr>
+      <w:r>
+        <w:t>_droite :</w:t>
+      </w:r>
+      <w:r>
+        <w:t xml:space="preserve"> </w:t>
+      </w:r>
+      <w:r>
+        <w:t>c’est un objet de classe Keys, cette variable permet de stocker la touche d</w:t>
+      </w:r>
+      <w:r>
+        <w:t>e déplacement vers la droite.</w:t>
+      </w:r>
+    </w:p>
+    <w:p>
+      <w:pPr>
+        <w:pStyle w:val="Paragraphedeliste"/>
+        <w:numPr>
+          <w:ilvl w:val="0"/>
+          <w:numId w:val="41"/>
+        </w:numPr>
+        <w:jc w:val="both"/>
+      </w:pPr>
+      <w:r>
+        <w:t>_gauche :</w:t>
+      </w:r>
+      <w:r>
+        <w:t xml:space="preserve"> </w:t>
+      </w:r>
+      <w:r>
+        <w:t xml:space="preserve">c’est un objet de classe Keys, cette variable permet de stocker la touche </w:t>
+      </w:r>
+      <w:r>
+        <w:t>de déplacement vers la gauche.</w:t>
+      </w:r>
+    </w:p>
+    <w:p>
+      <w:pPr>
+        <w:pStyle w:val="Paragraphedeliste"/>
+        <w:numPr>
+          <w:ilvl w:val="0"/>
+          <w:numId w:val="41"/>
+        </w:numPr>
+        <w:jc w:val="both"/>
+      </w:pPr>
+      <w:r>
+        <w:t>_glisser :</w:t>
+      </w:r>
+      <w:r>
+        <w:t xml:space="preserve"> </w:t>
+      </w:r>
+      <w:r>
+        <w:t xml:space="preserve">c’est un objet de classe Keys, cette variable permet de stocker la touche </w:t>
+      </w:r>
+      <w:r>
+        <w:t>de glisse.</w:t>
+      </w:r>
+    </w:p>
+    <w:p>
+      <w:pPr>
+        <w:pStyle w:val="Paragraphedeliste"/>
+        <w:numPr>
+          <w:ilvl w:val="0"/>
+          <w:numId w:val="41"/>
+        </w:numPr>
+        <w:jc w:val="both"/>
+      </w:pPr>
+      <w:r>
+        <w:t>_</w:t>
+      </w:r>
+      <w:proofErr w:type="spellStart"/>
+      <w:r>
+        <w:t>hitSnowball</w:t>
+      </w:r>
+      <w:proofErr w:type="spellEnd"/>
+      <w:r>
+        <w:t> :</w:t>
+      </w:r>
+      <w:r>
+        <w:t xml:space="preserve"> </w:t>
+      </w:r>
+      <w:r>
+        <w:t xml:space="preserve">c’est un objet de classe </w:t>
+      </w:r>
+      <w:proofErr w:type="spellStart"/>
+      <w:r>
+        <w:t>SoundEffect</w:t>
+      </w:r>
+      <w:proofErr w:type="spellEnd"/>
+      <w:r>
+        <w:t>, il stocke le son jouer lorsqu</w:t>
+      </w:r>
+      <w:r>
+        <w:t>’une boule de neige touche un monstre</w:t>
+      </w:r>
+      <w:r>
+        <w:t>.</w:t>
+      </w:r>
+    </w:p>
+    <w:p>
+      <w:pPr>
+        <w:pStyle w:val="Paragraphedeliste"/>
+        <w:numPr>
+          <w:ilvl w:val="0"/>
+          <w:numId w:val="41"/>
+        </w:numPr>
+        <w:jc w:val="both"/>
+      </w:pPr>
+      <w:r>
+        <w:t>_</w:t>
+      </w:r>
+      <w:proofErr w:type="spellStart"/>
+      <w:r>
+        <w:t>monstreSong</w:t>
+      </w:r>
+      <w:proofErr w:type="spellEnd"/>
+      <w:r>
+        <w:t> :</w:t>
+      </w:r>
+      <w:r>
+        <w:t xml:space="preserve"> </w:t>
+      </w:r>
+      <w:r>
+        <w:t xml:space="preserve">c’est un objet de classe </w:t>
+      </w:r>
+      <w:proofErr w:type="spellStart"/>
+      <w:r>
+        <w:t>SoundEffect</w:t>
+      </w:r>
+      <w:proofErr w:type="spellEnd"/>
+      <w:r>
+        <w:t xml:space="preserve">, il stocke le son jouer lorsque le pingouin </w:t>
+      </w:r>
+      <w:r>
+        <w:t>entre en collision avec un monstre</w:t>
+      </w:r>
+      <w:r>
+        <w:t>.</w:t>
+      </w:r>
+    </w:p>
+    <w:p>
+      <w:pPr>
+        <w:pStyle w:val="Paragraphedeliste"/>
+        <w:numPr>
+          <w:ilvl w:val="0"/>
+          <w:numId w:val="41"/>
+        </w:numPr>
+        <w:jc w:val="both"/>
         <w:rPr>
           <w:color w:val="ED7D31" w:themeColor="accent2"/>
         </w:rPr>
       </w:pPr>
       <w:r>
-        <w:rPr>
-          <w:color w:val="ED7D31" w:themeColor="accent2"/>
-        </w:rPr>
-        <w:t>_attaquer :</w:t>
-      </w:r>
-      <w:r>
-        <w:rPr>
-          <w:color w:val="ED7D31" w:themeColor="accent2"/>
-        </w:rPr>
-        <w:t xml:space="preserve"> c’est un objet de classe Keys </w:t>
+        <w:t>_</w:t>
+      </w:r>
+      <w:proofErr w:type="spellStart"/>
+      <w:r>
+        <w:t>portalSong</w:t>
+      </w:r>
+      <w:proofErr w:type="spellEnd"/>
+      <w:r>
+        <w:t> :</w:t>
+      </w:r>
+      <w:r>
+        <w:t xml:space="preserve"> </w:t>
+      </w:r>
+      <w:r>
+        <w:t xml:space="preserve">c’est un objet de classe </w:t>
+      </w:r>
+      <w:proofErr w:type="spellStart"/>
+      <w:r>
+        <w:t>SoundEffect</w:t>
+      </w:r>
+      <w:proofErr w:type="spellEnd"/>
+      <w:r>
+        <w:t xml:space="preserve">, il stocke le son jouer lorsque le pingouin </w:t>
+      </w:r>
+      <w:r>
+        <w:t xml:space="preserve">récupère un fragment </w:t>
+      </w:r>
+      <w:r>
+        <w:t>de portail</w:t>
+      </w:r>
+      <w:r>
+        <w:t>.</w:t>
       </w:r>
     </w:p>
     <w:p>
@@ -14809,514 +15102,199 @@
           <w:numId w:val="41"/>
         </w:numPr>
         <w:jc w:val="both"/>
-        <w:rPr>
-          <w:color w:val="ED7D31" w:themeColor="accent2"/>
-        </w:rPr>
-      </w:pPr>
-      <w:proofErr w:type="spellStart"/>
+      </w:pPr>
+      <w:r>
+        <w:t>_sauter :</w:t>
+      </w:r>
+      <w:r>
+        <w:t xml:space="preserve"> </w:t>
+      </w:r>
+      <w:r>
+        <w:t>c’est un objet de classe Keys, cette variable permet de stocker la touche d</w:t>
+      </w:r>
+      <w:r>
+        <w:t>e saut.</w:t>
+      </w:r>
+    </w:p>
+    <w:p>
+      <w:pPr>
+        <w:pStyle w:val="Paragraphedeliste"/>
+        <w:numPr>
+          <w:ilvl w:val="0"/>
+          <w:numId w:val="41"/>
+        </w:numPr>
+        <w:jc w:val="both"/>
+      </w:pPr>
+      <w:r>
+        <w:t>_</w:t>
+      </w:r>
+      <w:proofErr w:type="spellStart"/>
+      <w:r>
+        <w:t>snowballTexture</w:t>
+      </w:r>
+      <w:proofErr w:type="spellEnd"/>
+      <w:r>
+        <w:t> :</w:t>
+      </w:r>
+      <w:r>
+        <w:t xml:space="preserve"> c’est un objet de classe Texture2D</w:t>
+      </w:r>
+      <w:r>
+        <w:t>, qui stocke la texture d’une boule de neige.</w:t>
+      </w:r>
+    </w:p>
+    <w:p>
+      <w:pPr>
+        <w:pStyle w:val="Paragraphedeliste"/>
+        <w:numPr>
+          <w:ilvl w:val="0"/>
+          <w:numId w:val="41"/>
+        </w:numPr>
+        <w:jc w:val="both"/>
+      </w:pPr>
+      <w:r>
+        <w:t>_</w:t>
+      </w:r>
+      <w:proofErr w:type="spellStart"/>
+      <w:r>
+        <w:t>throwSnowball</w:t>
+      </w:r>
+      <w:proofErr w:type="spellEnd"/>
+      <w:r>
+        <w:t> :</w:t>
+      </w:r>
+      <w:r>
+        <w:t xml:space="preserve"> c’est un objet de classe </w:t>
+      </w:r>
+      <w:proofErr w:type="spellStart"/>
+      <w:r>
+        <w:t>SoundEffect</w:t>
+      </w:r>
+      <w:proofErr w:type="spellEnd"/>
+      <w:r>
+        <w:t xml:space="preserve">, qui stocke le son jouer lorsqu’une </w:t>
+      </w:r>
       <w:proofErr w:type="gramStart"/>
       <w:r>
-        <w:rPr>
-          <w:color w:val="ED7D31" w:themeColor="accent2"/>
-        </w:rPr>
-        <w:t>coinSong</w:t>
-      </w:r>
-      <w:proofErr w:type="spellEnd"/>
+        <w:t>boule</w:t>
+      </w:r>
       <w:proofErr w:type="gramEnd"/>
       <w:r>
-        <w:rPr>
-          <w:color w:val="ED7D31" w:themeColor="accent2"/>
-        </w:rPr>
+        <w:t xml:space="preserve"> de neige est lancée.</w:t>
+      </w:r>
+    </w:p>
+    <w:p>
+      <w:pPr>
+        <w:pStyle w:val="Paragraphedeliste"/>
+        <w:numPr>
+          <w:ilvl w:val="0"/>
+          <w:numId w:val="41"/>
+        </w:numPr>
+        <w:jc w:val="both"/>
+      </w:pPr>
+      <w:r>
+        <w:t>_</w:t>
+      </w:r>
+      <w:proofErr w:type="spellStart"/>
+      <w:r>
+        <w:t>timer</w:t>
+      </w:r>
+      <w:proofErr w:type="spellEnd"/>
+      <w:r>
         <w:t> :</w:t>
       </w:r>
       <w:r>
-        <w:rPr>
-          <w:color w:val="ED7D31" w:themeColor="accent2"/>
-        </w:rPr>
+        <w:t xml:space="preserve"> </w:t>
+      </w:r>
+      <w:r>
+        <w:t xml:space="preserve">c’est une variable de </w:t>
+      </w:r>
+      <w:r>
+        <w:t xml:space="preserve">type </w:t>
+      </w:r>
+      <w:proofErr w:type="spellStart"/>
+      <w:r>
+        <w:t>float</w:t>
+      </w:r>
+      <w:proofErr w:type="spellEnd"/>
+      <w:r>
+        <w:t>, qui stocke le temps écoulé depuis le dernier lancé de boule de neige.</w:t>
+      </w:r>
+    </w:p>
+    <w:p>
+      <w:pPr>
+        <w:pStyle w:val="Paragraphedeliste"/>
+        <w:numPr>
+          <w:ilvl w:val="0"/>
+          <w:numId w:val="41"/>
+        </w:numPr>
+        <w:jc w:val="both"/>
+      </w:pPr>
+      <w:r>
+        <w:t>_</w:t>
+      </w:r>
+      <w:proofErr w:type="spellStart"/>
+      <w:r>
+        <w:t>timerSpike</w:t>
+      </w:r>
+      <w:proofErr w:type="spellEnd"/>
+      <w:r>
+        <w:t> :</w:t>
+      </w:r>
+      <w:r>
+        <w:t xml:space="preserve"> </w:t>
+      </w:r>
+      <w:r>
+        <w:t xml:space="preserve">c’est une variable de type </w:t>
+      </w:r>
+      <w:proofErr w:type="spellStart"/>
+      <w:r>
+        <w:t>float</w:t>
+      </w:r>
+      <w:proofErr w:type="spellEnd"/>
+      <w:r>
+        <w:t xml:space="preserve">, qui stocke le temps passé depuis que </w:t>
+      </w:r>
+      <w:proofErr w:type="gramStart"/>
+      <w:r>
+        <w:t>le a</w:t>
+      </w:r>
+      <w:proofErr w:type="gramEnd"/>
+      <w:r>
+        <w:t xml:space="preserve"> été touché par un pique.</w:t>
+      </w:r>
+    </w:p>
+    <w:p>
+      <w:pPr>
+        <w:pStyle w:val="Paragraphedeliste"/>
+        <w:numPr>
+          <w:ilvl w:val="0"/>
+          <w:numId w:val="41"/>
+        </w:numPr>
+        <w:jc w:val="both"/>
+      </w:pPr>
+      <w:r>
+        <w:t>_</w:t>
+      </w:r>
+      <w:proofErr w:type="spellStart"/>
+      <w:r>
+        <w:t>trapSong</w:t>
+      </w:r>
+      <w:proofErr w:type="spellEnd"/>
+      <w:r>
+        <w:t> :</w:t>
+      </w:r>
+      <w:r>
         <w:t xml:space="preserve"> c’est un objet de classe </w:t>
       </w:r>
       <w:proofErr w:type="spellStart"/>
       <w:r>
-        <w:rPr>
-          <w:color w:val="ED7D31" w:themeColor="accent2"/>
-        </w:rPr>
         <w:t>SoundEffect</w:t>
       </w:r>
       <w:proofErr w:type="spellEnd"/>
       <w:r>
-        <w:rPr>
-          <w:color w:val="ED7D31" w:themeColor="accent2"/>
-        </w:rPr>
-        <w:t xml:space="preserve"> </w:t>
-      </w:r>
-    </w:p>
-    <w:p>
-      <w:pPr>
-        <w:pStyle w:val="Paragraphedeliste"/>
-        <w:numPr>
-          <w:ilvl w:val="0"/>
-          <w:numId w:val="41"/>
-        </w:numPr>
-        <w:jc w:val="both"/>
-        <w:rPr>
-          <w:color w:val="ED7D31" w:themeColor="accent2"/>
-        </w:rPr>
-      </w:pPr>
-      <w:r>
-        <w:rPr>
-          <w:color w:val="ED7D31" w:themeColor="accent2"/>
-        </w:rPr>
-        <w:t>_droite :</w:t>
-      </w:r>
-      <w:r>
-        <w:rPr>
-          <w:color w:val="ED7D31" w:themeColor="accent2"/>
-        </w:rPr>
-        <w:t xml:space="preserve"> c’est un objet de classe Keys</w:t>
-      </w:r>
-    </w:p>
-    <w:p>
-      <w:pPr>
-        <w:pStyle w:val="Paragraphedeliste"/>
-        <w:numPr>
-          <w:ilvl w:val="0"/>
-          <w:numId w:val="41"/>
-        </w:numPr>
-        <w:jc w:val="both"/>
-        <w:rPr>
-          <w:color w:val="ED7D31" w:themeColor="accent2"/>
-        </w:rPr>
-      </w:pPr>
-      <w:r>
-        <w:rPr>
-          <w:color w:val="ED7D31" w:themeColor="accent2"/>
-        </w:rPr>
-        <w:t>_gauche :</w:t>
-      </w:r>
-      <w:r>
-        <w:rPr>
-          <w:color w:val="ED7D31" w:themeColor="accent2"/>
-        </w:rPr>
-        <w:t xml:space="preserve"> c’est un objet de classe Keys</w:t>
-      </w:r>
-    </w:p>
-    <w:p>
-      <w:pPr>
-        <w:pStyle w:val="Paragraphedeliste"/>
-        <w:numPr>
-          <w:ilvl w:val="0"/>
-          <w:numId w:val="41"/>
-        </w:numPr>
-        <w:jc w:val="both"/>
-        <w:rPr>
-          <w:color w:val="ED7D31" w:themeColor="accent2"/>
-        </w:rPr>
-      </w:pPr>
-      <w:r>
-        <w:rPr>
-          <w:color w:val="ED7D31" w:themeColor="accent2"/>
-        </w:rPr>
-        <w:t>_glisser :</w:t>
-      </w:r>
-      <w:r>
-        <w:rPr>
-          <w:color w:val="ED7D31" w:themeColor="accent2"/>
-        </w:rPr>
-        <w:t xml:space="preserve"> c’est un objet de classe Keys</w:t>
-      </w:r>
-    </w:p>
-    <w:p>
-      <w:pPr>
-        <w:pStyle w:val="Paragraphedeliste"/>
-        <w:numPr>
-          <w:ilvl w:val="0"/>
-          <w:numId w:val="41"/>
-        </w:numPr>
-        <w:jc w:val="both"/>
-        <w:rPr>
-          <w:color w:val="ED7D31" w:themeColor="accent2"/>
-        </w:rPr>
-      </w:pPr>
-      <w:r>
-        <w:rPr>
-          <w:color w:val="ED7D31" w:themeColor="accent2"/>
-        </w:rPr>
-        <w:t>_</w:t>
-      </w:r>
-      <w:proofErr w:type="spellStart"/>
-      <w:r>
-        <w:rPr>
-          <w:color w:val="ED7D31" w:themeColor="accent2"/>
-        </w:rPr>
-        <w:t>hitSnowball</w:t>
-      </w:r>
-      <w:proofErr w:type="spellEnd"/>
-      <w:r>
-        <w:rPr>
-          <w:color w:val="ED7D31" w:themeColor="accent2"/>
-        </w:rPr>
-        <w:t> :</w:t>
-      </w:r>
-      <w:r>
-        <w:rPr>
-          <w:color w:val="ED7D31" w:themeColor="accent2"/>
-        </w:rPr>
-        <w:t xml:space="preserve"> c’est un objet de classe </w:t>
-      </w:r>
-      <w:proofErr w:type="spellStart"/>
-      <w:r>
-        <w:rPr>
-          <w:color w:val="ED7D31" w:themeColor="accent2"/>
-        </w:rPr>
-        <w:t>SoundEffect</w:t>
-      </w:r>
-      <w:proofErr w:type="spellEnd"/>
-    </w:p>
-    <w:p>
-      <w:pPr>
-        <w:pStyle w:val="Paragraphedeliste"/>
-        <w:numPr>
-          <w:ilvl w:val="0"/>
-          <w:numId w:val="41"/>
-        </w:numPr>
-        <w:jc w:val="both"/>
-        <w:rPr>
-          <w:color w:val="ED7D31" w:themeColor="accent2"/>
-        </w:rPr>
-      </w:pPr>
-      <w:r>
-        <w:rPr>
-          <w:color w:val="ED7D31" w:themeColor="accent2"/>
-        </w:rPr>
-        <w:t>_</w:t>
-      </w:r>
-      <w:proofErr w:type="spellStart"/>
-      <w:r>
-        <w:rPr>
-          <w:color w:val="ED7D31" w:themeColor="accent2"/>
-        </w:rPr>
-        <w:t>monstreSong</w:t>
-      </w:r>
-      <w:proofErr w:type="spellEnd"/>
-      <w:r>
-        <w:rPr>
-          <w:color w:val="ED7D31" w:themeColor="accent2"/>
-        </w:rPr>
-        <w:t> :</w:t>
-      </w:r>
-      <w:r>
-        <w:rPr>
-          <w:color w:val="ED7D31" w:themeColor="accent2"/>
-        </w:rPr>
-        <w:t xml:space="preserve"> c’est un objet de classe </w:t>
-      </w:r>
-      <w:proofErr w:type="spellStart"/>
-      <w:r>
-        <w:rPr>
-          <w:color w:val="ED7D31" w:themeColor="accent2"/>
-        </w:rPr>
-        <w:t>SoundEffect</w:t>
-      </w:r>
-      <w:proofErr w:type="spellEnd"/>
-    </w:p>
-    <w:p>
-      <w:pPr>
-        <w:pStyle w:val="Paragraphedeliste"/>
-        <w:numPr>
-          <w:ilvl w:val="0"/>
-          <w:numId w:val="41"/>
-        </w:numPr>
-        <w:jc w:val="both"/>
-        <w:rPr>
-          <w:color w:val="ED7D31" w:themeColor="accent2"/>
-        </w:rPr>
-      </w:pPr>
-      <w:r>
-        <w:rPr>
-          <w:color w:val="ED7D31" w:themeColor="accent2"/>
-        </w:rPr>
-        <w:t>_</w:t>
-      </w:r>
-      <w:proofErr w:type="spellStart"/>
-      <w:r>
-        <w:rPr>
-          <w:color w:val="ED7D31" w:themeColor="accent2"/>
-        </w:rPr>
-        <w:t>portalSong</w:t>
-      </w:r>
-      <w:proofErr w:type="spellEnd"/>
-      <w:r>
-        <w:rPr>
-          <w:color w:val="ED7D31" w:themeColor="accent2"/>
-        </w:rPr>
-        <w:t> :</w:t>
-      </w:r>
-      <w:r>
-        <w:rPr>
-          <w:color w:val="ED7D31" w:themeColor="accent2"/>
-        </w:rPr>
-        <w:t xml:space="preserve"> c’est un objet de classe </w:t>
-      </w:r>
-      <w:proofErr w:type="spellStart"/>
-      <w:r>
-        <w:rPr>
-          <w:color w:val="ED7D31" w:themeColor="accent2"/>
-        </w:rPr>
-        <w:t>SoundEffect</w:t>
-      </w:r>
-      <w:proofErr w:type="spellEnd"/>
-    </w:p>
-    <w:p>
-      <w:pPr>
-        <w:pStyle w:val="Paragraphedeliste"/>
-        <w:numPr>
-          <w:ilvl w:val="0"/>
-          <w:numId w:val="41"/>
-        </w:numPr>
-        <w:jc w:val="both"/>
-        <w:rPr>
-          <w:color w:val="ED7D31" w:themeColor="accent2"/>
-        </w:rPr>
-      </w:pPr>
-      <w:r>
-        <w:rPr>
-          <w:color w:val="ED7D31" w:themeColor="accent2"/>
-        </w:rPr>
-        <w:t>_sauter :</w:t>
-      </w:r>
-      <w:r>
-        <w:rPr>
-          <w:color w:val="ED7D31" w:themeColor="accent2"/>
-        </w:rPr>
-        <w:t xml:space="preserve"> c’est un objet de classe Keys</w:t>
-      </w:r>
-    </w:p>
-    <w:p>
-      <w:pPr>
-        <w:pStyle w:val="Paragraphedeliste"/>
-        <w:numPr>
-          <w:ilvl w:val="0"/>
-          <w:numId w:val="41"/>
-        </w:numPr>
-        <w:jc w:val="both"/>
-        <w:rPr>
-          <w:color w:val="ED7D31" w:themeColor="accent2"/>
-        </w:rPr>
-      </w:pPr>
-      <w:r>
-        <w:rPr>
-          <w:color w:val="ED7D31" w:themeColor="accent2"/>
-        </w:rPr>
-        <w:t>_</w:t>
-      </w:r>
-      <w:proofErr w:type="spellStart"/>
-      <w:r>
-        <w:rPr>
-          <w:color w:val="ED7D31" w:themeColor="accent2"/>
-        </w:rPr>
-        <w:t>snowballTexture</w:t>
-      </w:r>
-      <w:proofErr w:type="spellEnd"/>
-      <w:r>
-        <w:rPr>
-          <w:color w:val="ED7D31" w:themeColor="accent2"/>
-        </w:rPr>
-        <w:t> :</w:t>
-      </w:r>
-      <w:r>
-        <w:rPr>
-          <w:color w:val="ED7D31" w:themeColor="accent2"/>
-        </w:rPr>
-        <w:t xml:space="preserve"> c’est un objet de classe Texture2D</w:t>
-      </w:r>
-    </w:p>
-    <w:p>
-      <w:pPr>
-        <w:pStyle w:val="Paragraphedeliste"/>
-        <w:numPr>
-          <w:ilvl w:val="0"/>
-          <w:numId w:val="41"/>
-        </w:numPr>
-        <w:jc w:val="both"/>
-        <w:rPr>
-          <w:color w:val="ED7D31" w:themeColor="accent2"/>
-        </w:rPr>
-      </w:pPr>
-      <w:r>
-        <w:rPr>
-          <w:color w:val="ED7D31" w:themeColor="accent2"/>
-        </w:rPr>
-        <w:t>_</w:t>
-      </w:r>
-      <w:proofErr w:type="spellStart"/>
-      <w:r>
-        <w:rPr>
-          <w:color w:val="ED7D31" w:themeColor="accent2"/>
-        </w:rPr>
-        <w:t>throwSnowball</w:t>
-      </w:r>
-      <w:proofErr w:type="spellEnd"/>
-      <w:r>
-        <w:rPr>
-          <w:color w:val="ED7D31" w:themeColor="accent2"/>
-        </w:rPr>
-        <w:t> :</w:t>
-      </w:r>
-      <w:r>
-        <w:rPr>
-          <w:color w:val="ED7D31" w:themeColor="accent2"/>
-        </w:rPr>
-        <w:t xml:space="preserve"> c’est un objet de classe </w:t>
-      </w:r>
-      <w:proofErr w:type="spellStart"/>
-      <w:r>
-        <w:rPr>
-          <w:color w:val="ED7D31" w:themeColor="accent2"/>
-        </w:rPr>
-        <w:t>SoundEffect</w:t>
-      </w:r>
-      <w:proofErr w:type="spellEnd"/>
-    </w:p>
-    <w:p>
-      <w:pPr>
-        <w:pStyle w:val="Paragraphedeliste"/>
-        <w:numPr>
-          <w:ilvl w:val="0"/>
-          <w:numId w:val="41"/>
-        </w:numPr>
-        <w:jc w:val="both"/>
-        <w:rPr>
-          <w:color w:val="ED7D31" w:themeColor="accent2"/>
-        </w:rPr>
-      </w:pPr>
-      <w:r>
-        <w:rPr>
-          <w:color w:val="ED7D31" w:themeColor="accent2"/>
-        </w:rPr>
-        <w:t>_</w:t>
-      </w:r>
-      <w:proofErr w:type="spellStart"/>
-      <w:r>
-        <w:rPr>
-          <w:color w:val="ED7D31" w:themeColor="accent2"/>
-        </w:rPr>
-        <w:t>timer</w:t>
-      </w:r>
-      <w:proofErr w:type="spellEnd"/>
-      <w:r>
-        <w:rPr>
-          <w:color w:val="ED7D31" w:themeColor="accent2"/>
-        </w:rPr>
-        <w:t> :</w:t>
-      </w:r>
-      <w:r>
-        <w:rPr>
-          <w:color w:val="ED7D31" w:themeColor="accent2"/>
-        </w:rPr>
-        <w:t xml:space="preserve"> c’est un objet de classe </w:t>
-      </w:r>
-      <w:proofErr w:type="spellStart"/>
-      <w:r>
-        <w:rPr>
-          <w:color w:val="ED7D31" w:themeColor="accent2"/>
-        </w:rPr>
-        <w:t>float</w:t>
-      </w:r>
-      <w:proofErr w:type="spellEnd"/>
-    </w:p>
-    <w:p>
-      <w:pPr>
-        <w:pStyle w:val="Paragraphedeliste"/>
-        <w:numPr>
-          <w:ilvl w:val="0"/>
-          <w:numId w:val="41"/>
-        </w:numPr>
-        <w:jc w:val="both"/>
-        <w:rPr>
-          <w:color w:val="ED7D31" w:themeColor="accent2"/>
-        </w:rPr>
-      </w:pPr>
-      <w:r>
-        <w:rPr>
-          <w:color w:val="ED7D31" w:themeColor="accent2"/>
-        </w:rPr>
-        <w:t>_</w:t>
-      </w:r>
-      <w:proofErr w:type="spellStart"/>
-      <w:r>
-        <w:rPr>
-          <w:color w:val="ED7D31" w:themeColor="accent2"/>
-        </w:rPr>
-        <w:t>tiemerSpike</w:t>
-      </w:r>
-      <w:proofErr w:type="spellEnd"/>
-      <w:r>
-        <w:rPr>
-          <w:color w:val="ED7D31" w:themeColor="accent2"/>
-        </w:rPr>
-        <w:t> :</w:t>
-      </w:r>
-      <w:r>
-        <w:rPr>
-          <w:color w:val="ED7D31" w:themeColor="accent2"/>
-        </w:rPr>
-        <w:t xml:space="preserve"> c’est un objet de classe </w:t>
-      </w:r>
-      <w:proofErr w:type="spellStart"/>
-      <w:r>
-        <w:rPr>
-          <w:color w:val="ED7D31" w:themeColor="accent2"/>
-        </w:rPr>
-        <w:t>float</w:t>
-      </w:r>
-      <w:proofErr w:type="spellEnd"/>
-    </w:p>
-    <w:p>
-      <w:pPr>
-        <w:pStyle w:val="Paragraphedeliste"/>
-        <w:numPr>
-          <w:ilvl w:val="0"/>
-          <w:numId w:val="41"/>
-        </w:numPr>
-        <w:jc w:val="both"/>
-        <w:rPr>
-          <w:color w:val="ED7D31" w:themeColor="accent2"/>
-        </w:rPr>
-      </w:pPr>
-      <w:r>
-        <w:rPr>
-          <w:color w:val="ED7D31" w:themeColor="accent2"/>
-        </w:rPr>
-        <w:t>_</w:t>
-      </w:r>
-      <w:proofErr w:type="spellStart"/>
-      <w:r>
-        <w:rPr>
-          <w:color w:val="ED7D31" w:themeColor="accent2"/>
-        </w:rPr>
-        <w:t>trapSong</w:t>
-      </w:r>
-      <w:proofErr w:type="spellEnd"/>
-      <w:r>
-        <w:rPr>
-          <w:color w:val="ED7D31" w:themeColor="accent2"/>
-        </w:rPr>
-        <w:t> :</w:t>
-      </w:r>
-      <w:r>
-        <w:rPr>
-          <w:color w:val="ED7D31" w:themeColor="accent2"/>
-        </w:rPr>
-        <w:t xml:space="preserve"> c’est un objet de classe </w:t>
-      </w:r>
-      <w:proofErr w:type="spellStart"/>
-      <w:r>
-        <w:rPr>
-          <w:color w:val="ED7D31" w:themeColor="accent2"/>
-        </w:rPr>
-        <w:t>SoundEffect</w:t>
-      </w:r>
-      <w:proofErr w:type="spellEnd"/>
+        <w:t>, il stocke le son jouer lorsque le pingouin est touché par un piège.</w:t>
+      </w:r>
     </w:p>
     <w:p>
       <w:pPr>
@@ -15324,86 +15302,6 @@
         <w:rPr>
           <w:rFonts w:ascii="Calibri" w:hAnsi="Calibri" w:cs="Calibri"/>
           <w:i/>
-        </w:rPr>
-      </w:pPr>
-    </w:p>
-    <w:p>
-      <w:pPr>
-        <w:jc w:val="both"/>
-        <w:rPr>
-          <w:rFonts w:ascii="Calibri" w:hAnsi="Calibri" w:cs="Calibri"/>
-          <w:i/>
-        </w:rPr>
-      </w:pPr>
-    </w:p>
-    <w:p>
-      <w:pPr>
-        <w:jc w:val="both"/>
-        <w:rPr>
-          <w:rFonts w:ascii="Calibri" w:hAnsi="Calibri" w:cs="Calibri"/>
-          <w:i/>
-        </w:rPr>
-      </w:pPr>
-    </w:p>
-    <w:p>
-      <w:pPr>
-        <w:jc w:val="both"/>
-        <w:rPr>
-          <w:rFonts w:ascii="Calibri" w:hAnsi="Calibri" w:cs="Calibri"/>
-          <w:i/>
-        </w:rPr>
-      </w:pPr>
-    </w:p>
-    <w:p>
-      <w:pPr>
-        <w:jc w:val="both"/>
-        <w:rPr>
-          <w:rFonts w:ascii="Calibri" w:hAnsi="Calibri" w:cs="Calibri"/>
-          <w:i/>
-        </w:rPr>
-      </w:pPr>
-    </w:p>
-    <w:p>
-      <w:pPr>
-        <w:jc w:val="both"/>
-        <w:rPr>
-          <w:rFonts w:ascii="Calibri" w:hAnsi="Calibri" w:cs="Calibri"/>
-          <w:i/>
-        </w:rPr>
-      </w:pPr>
-    </w:p>
-    <w:p>
-      <w:pPr>
-        <w:jc w:val="both"/>
-        <w:rPr>
-          <w:rFonts w:ascii="Calibri" w:hAnsi="Calibri" w:cs="Calibri"/>
-          <w:i/>
-        </w:rPr>
-      </w:pPr>
-    </w:p>
-    <w:p>
-      <w:pPr>
-        <w:jc w:val="both"/>
-        <w:rPr>
-          <w:rFonts w:ascii="Calibri" w:hAnsi="Calibri" w:cs="Calibri"/>
-          <w:i/>
-        </w:rPr>
-      </w:pPr>
-    </w:p>
-    <w:p>
-      <w:pPr>
-        <w:jc w:val="both"/>
-        <w:rPr>
-          <w:rFonts w:ascii="Calibri" w:hAnsi="Calibri" w:cs="Calibri"/>
-          <w:i/>
-        </w:rPr>
-      </w:pPr>
-    </w:p>
-    <w:p>
-      <w:pPr>
-        <w:jc w:val="both"/>
-        <w:rPr>
-          <w:rFonts w:ascii="Calibri" w:hAnsi="Calibri" w:cs="Calibri"/>
         </w:rPr>
       </w:pPr>
     </w:p>
@@ -20268,6 +20166,119 @@
     </w:lvl>
   </w:abstractNum>
   <w:abstractNum w:abstractNumId="18" w15:restartNumberingAfterBreak="0">
+    <w:nsid w:val="40A12579"/>
+    <w:multiLevelType w:val="hybridMultilevel"/>
+    <w:tmpl w:val="E48C8304"/>
+    <w:lvl w:ilvl="0" w:tplc="040C0001">
+      <w:start w:val="1"/>
+      <w:numFmt w:val="bullet"/>
+      <w:lvlText w:val=""/>
+      <w:lvlJc w:val="left"/>
+      <w:pPr>
+        <w:ind w:left="720" w:hanging="360"/>
+      </w:pPr>
+      <w:rPr>
+        <w:rFonts w:ascii="Symbol" w:hAnsi="Symbol" w:hint="default"/>
+      </w:rPr>
+    </w:lvl>
+    <w:lvl w:ilvl="1" w:tplc="040C0003" w:tentative="1">
+      <w:start w:val="1"/>
+      <w:numFmt w:val="bullet"/>
+      <w:lvlText w:val="o"/>
+      <w:lvlJc w:val="left"/>
+      <w:pPr>
+        <w:ind w:left="1440" w:hanging="360"/>
+      </w:pPr>
+      <w:rPr>
+        <w:rFonts w:ascii="Courier New" w:hAnsi="Courier New" w:cs="Courier New" w:hint="default"/>
+      </w:rPr>
+    </w:lvl>
+    <w:lvl w:ilvl="2" w:tplc="040C0005" w:tentative="1">
+      <w:start w:val="1"/>
+      <w:numFmt w:val="bullet"/>
+      <w:lvlText w:val=""/>
+      <w:lvlJc w:val="left"/>
+      <w:pPr>
+        <w:ind w:left="2160" w:hanging="360"/>
+      </w:pPr>
+      <w:rPr>
+        <w:rFonts w:ascii="Wingdings" w:hAnsi="Wingdings" w:hint="default"/>
+      </w:rPr>
+    </w:lvl>
+    <w:lvl w:ilvl="3" w:tplc="040C0001" w:tentative="1">
+      <w:start w:val="1"/>
+      <w:numFmt w:val="bullet"/>
+      <w:lvlText w:val=""/>
+      <w:lvlJc w:val="left"/>
+      <w:pPr>
+        <w:ind w:left="2880" w:hanging="360"/>
+      </w:pPr>
+      <w:rPr>
+        <w:rFonts w:ascii="Symbol" w:hAnsi="Symbol" w:hint="default"/>
+      </w:rPr>
+    </w:lvl>
+    <w:lvl w:ilvl="4" w:tplc="040C0003" w:tentative="1">
+      <w:start w:val="1"/>
+      <w:numFmt w:val="bullet"/>
+      <w:lvlText w:val="o"/>
+      <w:lvlJc w:val="left"/>
+      <w:pPr>
+        <w:ind w:left="3600" w:hanging="360"/>
+      </w:pPr>
+      <w:rPr>
+        <w:rFonts w:ascii="Courier New" w:hAnsi="Courier New" w:cs="Courier New" w:hint="default"/>
+      </w:rPr>
+    </w:lvl>
+    <w:lvl w:ilvl="5" w:tplc="040C0005" w:tentative="1">
+      <w:start w:val="1"/>
+      <w:numFmt w:val="bullet"/>
+      <w:lvlText w:val=""/>
+      <w:lvlJc w:val="left"/>
+      <w:pPr>
+        <w:ind w:left="4320" w:hanging="360"/>
+      </w:pPr>
+      <w:rPr>
+        <w:rFonts w:ascii="Wingdings" w:hAnsi="Wingdings" w:hint="default"/>
+      </w:rPr>
+    </w:lvl>
+    <w:lvl w:ilvl="6" w:tplc="040C0001" w:tentative="1">
+      <w:start w:val="1"/>
+      <w:numFmt w:val="bullet"/>
+      <w:lvlText w:val=""/>
+      <w:lvlJc w:val="left"/>
+      <w:pPr>
+        <w:ind w:left="5040" w:hanging="360"/>
+      </w:pPr>
+      <w:rPr>
+        <w:rFonts w:ascii="Symbol" w:hAnsi="Symbol" w:hint="default"/>
+      </w:rPr>
+    </w:lvl>
+    <w:lvl w:ilvl="7" w:tplc="040C0003" w:tentative="1">
+      <w:start w:val="1"/>
+      <w:numFmt w:val="bullet"/>
+      <w:lvlText w:val="o"/>
+      <w:lvlJc w:val="left"/>
+      <w:pPr>
+        <w:ind w:left="5760" w:hanging="360"/>
+      </w:pPr>
+      <w:rPr>
+        <w:rFonts w:ascii="Courier New" w:hAnsi="Courier New" w:cs="Courier New" w:hint="default"/>
+      </w:rPr>
+    </w:lvl>
+    <w:lvl w:ilvl="8" w:tplc="040C0005" w:tentative="1">
+      <w:start w:val="1"/>
+      <w:numFmt w:val="bullet"/>
+      <w:lvlText w:val=""/>
+      <w:lvlJc w:val="left"/>
+      <w:pPr>
+        <w:ind w:left="6480" w:hanging="360"/>
+      </w:pPr>
+      <w:rPr>
+        <w:rFonts w:ascii="Wingdings" w:hAnsi="Wingdings" w:hint="default"/>
+      </w:rPr>
+    </w:lvl>
+  </w:abstractNum>
+  <w:abstractNum w:abstractNumId="19" w15:restartNumberingAfterBreak="0">
     <w:nsid w:val="441807CE"/>
     <w:multiLevelType w:val="hybridMultilevel"/>
     <w:tmpl w:val="35A2E36E"/>
@@ -20407,7 +20418,7 @@
       </w:rPr>
     </w:lvl>
   </w:abstractNum>
-  <w:abstractNum w:abstractNumId="19" w15:restartNumberingAfterBreak="0">
+  <w:abstractNum w:abstractNumId="20" w15:restartNumberingAfterBreak="0">
     <w:nsid w:val="4E2076F2"/>
     <w:multiLevelType w:val="hybridMultilevel"/>
     <w:tmpl w:val="6E9CE5DA"/>
@@ -20546,7 +20557,7 @@
       </w:rPr>
     </w:lvl>
   </w:abstractNum>
-  <w:abstractNum w:abstractNumId="20" w15:restartNumberingAfterBreak="0">
+  <w:abstractNum w:abstractNumId="21" w15:restartNumberingAfterBreak="0">
     <w:nsid w:val="52607BC7"/>
     <w:multiLevelType w:val="hybridMultilevel"/>
     <w:tmpl w:val="AD563F34"/>
@@ -20659,7 +20670,7 @@
       </w:rPr>
     </w:lvl>
   </w:abstractNum>
-  <w:abstractNum w:abstractNumId="21" w15:restartNumberingAfterBreak="0">
+  <w:abstractNum w:abstractNumId="22" w15:restartNumberingAfterBreak="0">
     <w:nsid w:val="55D525BB"/>
     <w:multiLevelType w:val="multilevel"/>
     <w:tmpl w:val="0690425C"/>
@@ -20808,7 +20819,7 @@
       </w:rPr>
     </w:lvl>
   </w:abstractNum>
-  <w:abstractNum w:abstractNumId="22" w15:restartNumberingAfterBreak="0">
+  <w:abstractNum w:abstractNumId="23" w15:restartNumberingAfterBreak="0">
     <w:nsid w:val="56217987"/>
     <w:multiLevelType w:val="hybridMultilevel"/>
     <w:tmpl w:val="C700EF9A"/>
@@ -20945,7 +20956,7 @@
       </w:rPr>
     </w:lvl>
   </w:abstractNum>
-  <w:abstractNum w:abstractNumId="23" w15:restartNumberingAfterBreak="0">
+  <w:abstractNum w:abstractNumId="24" w15:restartNumberingAfterBreak="0">
     <w:nsid w:val="58271280"/>
     <w:multiLevelType w:val="hybridMultilevel"/>
     <w:tmpl w:val="D592C1AC"/>
@@ -21085,7 +21096,7 @@
       </w:rPr>
     </w:lvl>
   </w:abstractNum>
-  <w:abstractNum w:abstractNumId="24" w15:restartNumberingAfterBreak="0">
+  <w:abstractNum w:abstractNumId="25" w15:restartNumberingAfterBreak="0">
     <w:nsid w:val="5C3E720A"/>
     <w:multiLevelType w:val="hybridMultilevel"/>
     <w:tmpl w:val="7AFE0670"/>
@@ -21198,7 +21209,7 @@
       </w:rPr>
     </w:lvl>
   </w:abstractNum>
-  <w:abstractNum w:abstractNumId="25" w15:restartNumberingAfterBreak="0">
+  <w:abstractNum w:abstractNumId="26" w15:restartNumberingAfterBreak="0">
     <w:nsid w:val="5D0A1565"/>
     <w:multiLevelType w:val="hybridMultilevel"/>
     <w:tmpl w:val="FDB21A8C"/>
@@ -21339,7 +21350,7 @@
       </w:rPr>
     </w:lvl>
   </w:abstractNum>
-  <w:abstractNum w:abstractNumId="26" w15:restartNumberingAfterBreak="0">
+  <w:abstractNum w:abstractNumId="27" w15:restartNumberingAfterBreak="0">
     <w:nsid w:val="5EAF2BF8"/>
     <w:multiLevelType w:val="hybridMultilevel"/>
     <w:tmpl w:val="2DBAB140"/>
@@ -21451,7 +21462,7 @@
       </w:rPr>
     </w:lvl>
   </w:abstractNum>
-  <w:abstractNum w:abstractNumId="27" w15:restartNumberingAfterBreak="0">
+  <w:abstractNum w:abstractNumId="28" w15:restartNumberingAfterBreak="0">
     <w:nsid w:val="639231FD"/>
     <w:multiLevelType w:val="hybridMultilevel"/>
     <w:tmpl w:val="C89A4150"/>
@@ -21591,7 +21602,7 @@
       </w:rPr>
     </w:lvl>
   </w:abstractNum>
-  <w:abstractNum w:abstractNumId="28" w15:restartNumberingAfterBreak="0">
+  <w:abstractNum w:abstractNumId="29" w15:restartNumberingAfterBreak="0">
     <w:nsid w:val="63C36EEC"/>
     <w:multiLevelType w:val="hybridMultilevel"/>
     <w:tmpl w:val="3D58D262"/>
@@ -21704,7 +21715,7 @@
       </w:rPr>
     </w:lvl>
   </w:abstractNum>
-  <w:abstractNum w:abstractNumId="29" w15:restartNumberingAfterBreak="0">
+  <w:abstractNum w:abstractNumId="30" w15:restartNumberingAfterBreak="0">
     <w:nsid w:val="64E27C4B"/>
     <w:multiLevelType w:val="hybridMultilevel"/>
     <w:tmpl w:val="873EE834"/>
@@ -21844,7 +21855,7 @@
       </w:rPr>
     </w:lvl>
   </w:abstractNum>
-  <w:abstractNum w:abstractNumId="30" w15:restartNumberingAfterBreak="0">
+  <w:abstractNum w:abstractNumId="31" w15:restartNumberingAfterBreak="0">
     <w:nsid w:val="65EF53C8"/>
     <w:multiLevelType w:val="hybridMultilevel"/>
     <w:tmpl w:val="E744AEBE"/>
@@ -21957,7 +21968,7 @@
       </w:rPr>
     </w:lvl>
   </w:abstractNum>
-  <w:abstractNum w:abstractNumId="31" w15:restartNumberingAfterBreak="0">
+  <w:abstractNum w:abstractNumId="32" w15:restartNumberingAfterBreak="0">
     <w:nsid w:val="660522AD"/>
     <w:multiLevelType w:val="hybridMultilevel"/>
     <w:tmpl w:val="2B524D3C"/>
@@ -22098,7 +22109,7 @@
       </w:rPr>
     </w:lvl>
   </w:abstractNum>
-  <w:abstractNum w:abstractNumId="32" w15:restartNumberingAfterBreak="0">
+  <w:abstractNum w:abstractNumId="33" w15:restartNumberingAfterBreak="0">
     <w:nsid w:val="6A6F65A8"/>
     <w:multiLevelType w:val="hybridMultilevel"/>
     <w:tmpl w:val="680AC726"/>
@@ -22211,7 +22222,7 @@
       </w:rPr>
     </w:lvl>
   </w:abstractNum>
-  <w:abstractNum w:abstractNumId="33" w15:restartNumberingAfterBreak="0">
+  <w:abstractNum w:abstractNumId="34" w15:restartNumberingAfterBreak="0">
     <w:nsid w:val="6FD45837"/>
     <w:multiLevelType w:val="hybridMultilevel"/>
     <w:tmpl w:val="125A62EC"/>
@@ -22351,7 +22362,7 @@
       </w:rPr>
     </w:lvl>
   </w:abstractNum>
-  <w:abstractNum w:abstractNumId="34" w15:restartNumberingAfterBreak="0">
+  <w:abstractNum w:abstractNumId="35" w15:restartNumberingAfterBreak="0">
     <w:nsid w:val="748137FF"/>
     <w:multiLevelType w:val="hybridMultilevel"/>
     <w:tmpl w:val="054227E6"/>
@@ -22464,7 +22475,7 @@
       </w:rPr>
     </w:lvl>
   </w:abstractNum>
-  <w:abstractNum w:abstractNumId="35" w15:restartNumberingAfterBreak="0">
+  <w:abstractNum w:abstractNumId="36" w15:restartNumberingAfterBreak="0">
     <w:nsid w:val="7C657590"/>
     <w:multiLevelType w:val="hybridMultilevel"/>
     <w:tmpl w:val="3F2E3D32"/>
@@ -22576,7 +22587,7 @@
       </w:rPr>
     </w:lvl>
   </w:abstractNum>
-  <w:abstractNum w:abstractNumId="36" w15:restartNumberingAfterBreak="0">
+  <w:abstractNum w:abstractNumId="37" w15:restartNumberingAfterBreak="0">
     <w:nsid w:val="7ED21D59"/>
     <w:multiLevelType w:val="hybridMultilevel"/>
     <w:tmpl w:val="09E29750"/>
@@ -22690,13 +22701,13 @@
     </w:lvl>
   </w:abstractNum>
   <w:num w:numId="1">
-    <w:abstractNumId w:val="21"/>
+    <w:abstractNumId w:val="22"/>
   </w:num>
   <w:num w:numId="2">
-    <w:abstractNumId w:val="23"/>
+    <w:abstractNumId w:val="24"/>
   </w:num>
   <w:num w:numId="3">
-    <w:abstractNumId w:val="27"/>
+    <w:abstractNumId w:val="28"/>
   </w:num>
   <w:num w:numId="4">
     <w:abstractNumId w:val="1"/>
@@ -22705,7 +22716,7 @@
     <w:abstractNumId w:val="14"/>
   </w:num>
   <w:num w:numId="6">
-    <w:abstractNumId w:val="33"/>
+    <w:abstractNumId w:val="34"/>
   </w:num>
   <w:num w:numId="7">
     <w:abstractNumId w:val="13"/>
@@ -22714,7 +22725,7 @@
     <w:abstractNumId w:val="6"/>
   </w:num>
   <w:num w:numId="9">
-    <w:abstractNumId w:val="21"/>
+    <w:abstractNumId w:val="22"/>
     <w:lvlOverride w:ilvl="0">
       <w:startOverride w:val="1"/>
     </w:lvlOverride>
@@ -22744,31 +22755,31 @@
     </w:lvlOverride>
   </w:num>
   <w:num w:numId="10">
-    <w:abstractNumId w:val="31"/>
+    <w:abstractNumId w:val="32"/>
   </w:num>
   <w:num w:numId="11">
-    <w:abstractNumId w:val="18"/>
+    <w:abstractNumId w:val="19"/>
   </w:num>
   <w:num w:numId="12">
-    <w:abstractNumId w:val="19"/>
+    <w:abstractNumId w:val="20"/>
   </w:num>
   <w:num w:numId="13">
     <w:abstractNumId w:val="4"/>
   </w:num>
   <w:num w:numId="14">
-    <w:abstractNumId w:val="22"/>
+    <w:abstractNumId w:val="23"/>
   </w:num>
   <w:num w:numId="15">
     <w:abstractNumId w:val="5"/>
   </w:num>
   <w:num w:numId="16">
-    <w:abstractNumId w:val="25"/>
+    <w:abstractNumId w:val="26"/>
   </w:num>
   <w:num w:numId="17">
     <w:abstractNumId w:val="16"/>
   </w:num>
   <w:num w:numId="18">
-    <w:abstractNumId w:val="21"/>
+    <w:abstractNumId w:val="22"/>
   </w:num>
   <w:num w:numId="19">
     <w:abstractNumId w:val="3"/>
@@ -22777,28 +22788,28 @@
     <w:abstractNumId w:val="0"/>
   </w:num>
   <w:num w:numId="21">
-    <w:abstractNumId w:val="29"/>
+    <w:abstractNumId w:val="30"/>
   </w:num>
   <w:num w:numId="22">
-    <w:abstractNumId w:val="21"/>
+    <w:abstractNumId w:val="22"/>
   </w:num>
   <w:num w:numId="23">
-    <w:abstractNumId w:val="21"/>
+    <w:abstractNumId w:val="22"/>
   </w:num>
   <w:num w:numId="24">
     <w:abstractNumId w:val="17"/>
   </w:num>
   <w:num w:numId="25">
-    <w:abstractNumId w:val="21"/>
+    <w:abstractNumId w:val="22"/>
     <w:lvlOverride w:ilvl="0">
       <w:startOverride w:val="2"/>
     </w:lvlOverride>
   </w:num>
   <w:num w:numId="26">
-    <w:abstractNumId w:val="21"/>
+    <w:abstractNumId w:val="22"/>
   </w:num>
   <w:num w:numId="27">
-    <w:abstractNumId w:val="21"/>
+    <w:abstractNumId w:val="22"/>
     <w:lvlOverride w:ilvl="0">
       <w:startOverride w:val="1"/>
     </w:lvlOverride>
@@ -22828,16 +22839,16 @@
     </w:lvlOverride>
   </w:num>
   <w:num w:numId="28">
-    <w:abstractNumId w:val="21"/>
+    <w:abstractNumId w:val="22"/>
   </w:num>
   <w:num w:numId="29">
-    <w:abstractNumId w:val="26"/>
+    <w:abstractNumId w:val="27"/>
   </w:num>
   <w:num w:numId="30">
-    <w:abstractNumId w:val="35"/>
+    <w:abstractNumId w:val="36"/>
   </w:num>
   <w:num w:numId="31">
-    <w:abstractNumId w:val="21"/>
+    <w:abstractNumId w:val="22"/>
     <w:lvlOverride w:ilvl="0">
       <w:startOverride w:val="1"/>
     </w:lvlOverride>
@@ -22867,10 +22878,10 @@
     </w:lvlOverride>
   </w:num>
   <w:num w:numId="32">
-    <w:abstractNumId w:val="36"/>
+    <w:abstractNumId w:val="37"/>
   </w:num>
   <w:num w:numId="33">
-    <w:abstractNumId w:val="34"/>
+    <w:abstractNumId w:val="35"/>
   </w:num>
   <w:num w:numId="34">
     <w:abstractNumId w:val="7"/>
@@ -22885,16 +22896,16 @@
     <w:abstractNumId w:val="10"/>
   </w:num>
   <w:num w:numId="38">
-    <w:abstractNumId w:val="24"/>
+    <w:abstractNumId w:val="25"/>
   </w:num>
   <w:num w:numId="39">
-    <w:abstractNumId w:val="28"/>
+    <w:abstractNumId w:val="29"/>
   </w:num>
   <w:num w:numId="40">
     <w:abstractNumId w:val="15"/>
   </w:num>
   <w:num w:numId="41">
-    <w:abstractNumId w:val="20"/>
+    <w:abstractNumId w:val="21"/>
   </w:num>
   <w:num w:numId="42">
     <w:abstractNumId w:val="2"/>
@@ -22906,10 +22917,13 @@
     <w:abstractNumId w:val="9"/>
   </w:num>
   <w:num w:numId="45">
-    <w:abstractNumId w:val="30"/>
+    <w:abstractNumId w:val="31"/>
   </w:num>
   <w:num w:numId="46">
-    <w:abstractNumId w:val="32"/>
+    <w:abstractNumId w:val="33"/>
+  </w:num>
+  <w:num w:numId="47">
+    <w:abstractNumId w:val="18"/>
   </w:num>
   <w:numIdMacAtCleanup w:val="9"/>
 </w:numbering>
@@ -24041,7 +24055,7 @@
 </file>
 
 <file path=customXml/itemProps1.xml><?xml version="1.0" encoding="utf-8"?>
-<ds:datastoreItem xmlns:ds="http://schemas.openxmlformats.org/officeDocument/2006/customXml" ds:itemID="{3076B3C0-34D7-4AE9-9AEA-150509B1307C}">
+<ds:datastoreItem xmlns:ds="http://schemas.openxmlformats.org/officeDocument/2006/customXml" ds:itemID="{0DD4DA4C-2265-44BF-BF64-53E5C40E9E79}">
   <ds:schemaRefs>
     <ds:schemaRef ds:uri="http://schemas.openxmlformats.org/officeDocument/2006/bibliography"/>
   </ds:schemaRefs>

</xml_diff>

<commit_message>
modification des descriptions des classes
</commit_message>
<xml_diff>
--- a/DOC/CompteRendu - Emeric.docx
+++ b/DOC/CompteRendu - Emeric.docx
@@ -11380,15 +11380,21 @@
     <w:p/>
     <w:p>
       <w:r>
-        <w:t xml:space="preserve">La classe Pingouin est </w:t>
+        <w:t xml:space="preserve">La classe Pingouin </w:t>
+      </w:r>
+      <w:r>
+        <w:t>stocke toutes les informations du pingouin</w:t>
       </w:r>
       <w:proofErr w:type="gramStart"/>
       <w:r>
-        <w:t>composée</w:t>
+        <w:t xml:space="preserve">. </w:t>
       </w:r>
       <w:proofErr w:type="gramEnd"/>
       <w:r>
-        <w:t xml:space="preserve"> de 17 champs.</w:t>
+        <w:t xml:space="preserve">Elle permet de le faire bouger, de l’animer et de le faire prendre des dégâts. Elle </w:t>
+      </w:r>
+      <w:r>
+        <w:t>est composée de 17 champs.</w:t>
       </w:r>
     </w:p>
     <w:p/>
@@ -11783,10 +11789,12 @@
         </w:numPr>
       </w:pPr>
       <w:proofErr w:type="spellStart"/>
+      <w:proofErr w:type="gramStart"/>
       <w:r>
         <w:t>scale</w:t>
       </w:r>
       <w:proofErr w:type="spellEnd"/>
+      <w:proofErr w:type="gramEnd"/>
       <w:r>
         <w:t> :</w:t>
       </w:r>
@@ -11810,121 +11818,119 @@
       <w:r>
         <w:t>zoom de la caméra</w:t>
       </w:r>
-      <w:bookmarkStart w:id="15" w:name="_GoBack"/>
+      <w:r>
+        <w:t>, cela permet de redimensionner le pingouin</w:t>
+      </w:r>
+      <w:r>
+        <w:t>.</w:t>
+      </w:r>
+    </w:p>
+    <w:p>
+      <w:pPr>
+        <w:pStyle w:val="Paragraphedeliste"/>
+        <w:numPr>
+          <w:ilvl w:val="0"/>
+          <w:numId w:val="43"/>
+        </w:numPr>
+      </w:pPr>
+      <w:proofErr w:type="spellStart"/>
+      <w:proofErr w:type="gramStart"/>
+      <w:r>
+        <w:t>slideState</w:t>
+      </w:r>
+      <w:proofErr w:type="spellEnd"/>
+      <w:proofErr w:type="gramEnd"/>
+      <w:r>
+        <w:t> :</w:t>
+      </w:r>
+      <w:r>
+        <w:t xml:space="preserve"> </w:t>
+      </w:r>
+      <w:r>
+        <w:t>c’est un booléen, qui permet de savoir si le pingouin est en train de glisser ou non.</w:t>
+      </w:r>
+    </w:p>
+    <w:p>
+      <w:pPr>
+        <w:pStyle w:val="Paragraphedeliste"/>
+        <w:numPr>
+          <w:ilvl w:val="0"/>
+          <w:numId w:val="43"/>
+        </w:numPr>
+      </w:pPr>
+      <w:proofErr w:type="spellStart"/>
+      <w:proofErr w:type="gramStart"/>
+      <w:r>
+        <w:t>slideVelocity</w:t>
+      </w:r>
+      <w:proofErr w:type="spellEnd"/>
+      <w:proofErr w:type="gramEnd"/>
+      <w:r>
+        <w:t> :</w:t>
+      </w:r>
+      <w:r>
+        <w:t xml:space="preserve"> </w:t>
+      </w:r>
+      <w:r>
+        <w:t>c’est une variable de type double, qui permet de régler la vitesse du pingouin lorsqu’il glisse.</w:t>
+      </w:r>
+    </w:p>
+    <w:p>
+      <w:pPr>
+        <w:pStyle w:val="Paragraphedeliste"/>
+        <w:numPr>
+          <w:ilvl w:val="0"/>
+          <w:numId w:val="43"/>
+        </w:numPr>
+      </w:pPr>
+      <w:proofErr w:type="spellStart"/>
+      <w:proofErr w:type="gramStart"/>
+      <w:r>
+        <w:t>walkVelocity</w:t>
+      </w:r>
+      <w:proofErr w:type="spellEnd"/>
+      <w:proofErr w:type="gramEnd"/>
+      <w:r>
+        <w:t> :</w:t>
+      </w:r>
+      <w:r>
+        <w:t xml:space="preserve"> </w:t>
+      </w:r>
+      <w:r>
+        <w:t xml:space="preserve">c’est une variable de type double, qui permet de régler la vitesse </w:t>
+      </w:r>
+      <w:r>
+        <w:t xml:space="preserve">de marche </w:t>
+      </w:r>
+      <w:r>
+        <w:t>du pingouin.</w:t>
+      </w:r>
+      <w:r>
+        <w:br w:type="page"/>
+      </w:r>
+    </w:p>
+    <w:p>
+      <w:pPr>
+        <w:pStyle w:val="Paragraphedeliste"/>
+      </w:pPr>
+    </w:p>
+    <w:p>
+      <w:pPr>
+        <w:pStyle w:val="Titre2"/>
+        <w:jc w:val="both"/>
+      </w:pPr>
+      <w:bookmarkStart w:id="15" w:name="_Toc124344789"/>
+      <w:r>
+        <w:t>Présentation</w:t>
+      </w:r>
+      <w:r>
+        <w:t xml:space="preserve"> détaillé </w:t>
+      </w:r>
+      <w:proofErr w:type="spellStart"/>
+      <w:r>
+        <w:t>Snowball</w:t>
+      </w:r>
       <w:bookmarkEnd w:id="15"/>
-      <w:r>
-        <w:t>, cela permet de redimensionner le pingouin</w:t>
-      </w:r>
-      <w:r>
-        <w:t>.</w:t>
-      </w:r>
-    </w:p>
-    <w:p>
-      <w:pPr>
-        <w:pStyle w:val="Paragraphedeliste"/>
-        <w:numPr>
-          <w:ilvl w:val="0"/>
-          <w:numId w:val="43"/>
-        </w:numPr>
-      </w:pPr>
-      <w:proofErr w:type="spellStart"/>
-      <w:proofErr w:type="gramStart"/>
-      <w:r>
-        <w:t>slideState</w:t>
-      </w:r>
-      <w:proofErr w:type="spellEnd"/>
-      <w:proofErr w:type="gramEnd"/>
-      <w:r>
-        <w:t> :</w:t>
-      </w:r>
-      <w:r>
-        <w:t xml:space="preserve"> </w:t>
-      </w:r>
-      <w:r>
-        <w:t>c’est un booléen, qui permet de savoir si le pingouin est en train de glisser ou non.</w:t>
-      </w:r>
-    </w:p>
-    <w:p>
-      <w:pPr>
-        <w:pStyle w:val="Paragraphedeliste"/>
-        <w:numPr>
-          <w:ilvl w:val="0"/>
-          <w:numId w:val="43"/>
-        </w:numPr>
-      </w:pPr>
-      <w:proofErr w:type="spellStart"/>
-      <w:proofErr w:type="gramStart"/>
-      <w:r>
-        <w:t>slideVelocity</w:t>
-      </w:r>
-      <w:proofErr w:type="spellEnd"/>
-      <w:proofErr w:type="gramEnd"/>
-      <w:r>
-        <w:t> :</w:t>
-      </w:r>
-      <w:r>
-        <w:t xml:space="preserve"> </w:t>
-      </w:r>
-      <w:r>
-        <w:t>c’est une variable de type double, qui permet de régler la vitesse du pingouin lorsqu’il glisse.</w:t>
-      </w:r>
-    </w:p>
-    <w:p>
-      <w:pPr>
-        <w:pStyle w:val="Paragraphedeliste"/>
-        <w:numPr>
-          <w:ilvl w:val="0"/>
-          <w:numId w:val="43"/>
-        </w:numPr>
-      </w:pPr>
-      <w:proofErr w:type="spellStart"/>
-      <w:proofErr w:type="gramStart"/>
-      <w:r>
-        <w:t>walkVelocity</w:t>
-      </w:r>
-      <w:proofErr w:type="spellEnd"/>
-      <w:proofErr w:type="gramEnd"/>
-      <w:r>
-        <w:t> :</w:t>
-      </w:r>
-      <w:r>
-        <w:t xml:space="preserve"> </w:t>
-      </w:r>
-      <w:r>
-        <w:t xml:space="preserve">c’est une variable de type double, qui permet de régler la vitesse </w:t>
-      </w:r>
-      <w:r>
-        <w:t xml:space="preserve">de marche </w:t>
-      </w:r>
-      <w:r>
-        <w:t>du pingouin.</w:t>
-      </w:r>
-      <w:r>
-        <w:br w:type="page"/>
-      </w:r>
-    </w:p>
-    <w:p>
-      <w:pPr>
-        <w:pStyle w:val="Paragraphedeliste"/>
-      </w:pPr>
-    </w:p>
-    <w:p>
-      <w:pPr>
-        <w:pStyle w:val="Titre2"/>
-        <w:jc w:val="both"/>
-      </w:pPr>
-      <w:bookmarkStart w:id="16" w:name="_Toc124344789"/>
-      <w:r>
-        <w:t>Présentation</w:t>
-      </w:r>
-      <w:r>
-        <w:t xml:space="preserve"> détaillé </w:t>
-      </w:r>
-      <w:proofErr w:type="spellStart"/>
-      <w:r>
-        <w:t>Snowball</w:t>
-      </w:r>
-      <w:bookmarkEnd w:id="16"/>
       <w:proofErr w:type="spellEnd"/>
     </w:p>
     <w:p>
@@ -12000,7 +12006,13 @@
       </w:r>
       <w:proofErr w:type="spellEnd"/>
       <w:r>
-        <w:t xml:space="preserve"> est composée de 8 champs.</w:t>
+        <w:t xml:space="preserve"> </w:t>
+      </w:r>
+      <w:r>
+        <w:t xml:space="preserve">stocke toutes les informations liées à une boule de neige. Cette classe permet également d’appliquer un mouvement à une boule de neige. Elle </w:t>
+      </w:r>
+      <w:r>
+        <w:t>est composée de 8 champs.</w:t>
       </w:r>
     </w:p>
     <w:p>
@@ -12276,7 +12288,7 @@
         <w:pStyle w:val="Titre2"/>
         <w:jc w:val="both"/>
       </w:pPr>
-      <w:bookmarkStart w:id="17" w:name="_Toc124344790"/>
+      <w:bookmarkStart w:id="16" w:name="_Toc124344790"/>
       <w:r>
         <w:t>Présentation</w:t>
       </w:r>
@@ -12290,7 +12302,7 @@
       <w:r>
         <w:t>MonstreVolant</w:t>
       </w:r>
-      <w:bookmarkEnd w:id="17"/>
+      <w:bookmarkEnd w:id="16"/>
       <w:proofErr w:type="spellEnd"/>
     </w:p>
     <w:p>
@@ -12881,7 +12893,7 @@
         <w:pStyle w:val="Titre2"/>
         <w:jc w:val="both"/>
       </w:pPr>
-      <w:bookmarkStart w:id="18" w:name="_Toc124344791"/>
+      <w:bookmarkStart w:id="17" w:name="_Toc124344791"/>
       <w:r>
         <w:t>Présentation</w:t>
       </w:r>
@@ -12892,7 +12904,7 @@
       <w:r>
         <w:t>MonstreRampant</w:t>
       </w:r>
-      <w:bookmarkEnd w:id="18"/>
+      <w:bookmarkEnd w:id="17"/>
       <w:proofErr w:type="spellEnd"/>
     </w:p>
     <w:p>
@@ -13391,14 +13403,14 @@
         <w:pStyle w:val="Titre2"/>
         <w:jc w:val="both"/>
       </w:pPr>
-      <w:bookmarkStart w:id="19" w:name="_Toc124344792"/>
+      <w:bookmarkStart w:id="18" w:name="_Toc124344792"/>
       <w:r>
         <w:t>Présentation</w:t>
       </w:r>
       <w:r>
         <w:t xml:space="preserve"> détaillé Trap</w:t>
       </w:r>
-      <w:bookmarkEnd w:id="19"/>
+      <w:bookmarkEnd w:id="18"/>
     </w:p>
     <w:p>
       <w:pPr>
@@ -13746,7 +13758,7 @@
         <w:pStyle w:val="Titre2"/>
         <w:jc w:val="both"/>
       </w:pPr>
-      <w:bookmarkStart w:id="20" w:name="_Toc124344793"/>
+      <w:bookmarkStart w:id="19" w:name="_Toc124344793"/>
       <w:r>
         <w:t>Présentation</w:t>
       </w:r>
@@ -13757,7 +13769,7 @@
       <w:r>
         <w:t>Recompenses</w:t>
       </w:r>
-      <w:bookmarkEnd w:id="20"/>
+      <w:bookmarkEnd w:id="19"/>
       <w:proofErr w:type="spellEnd"/>
     </w:p>
     <w:p>
@@ -14109,7 +14121,7 @@
         <w:pStyle w:val="Titre2"/>
         <w:jc w:val="both"/>
       </w:pPr>
-      <w:bookmarkStart w:id="21" w:name="_Toc124344794"/>
+      <w:bookmarkStart w:id="20" w:name="_Toc124344794"/>
       <w:r>
         <w:t>Présentation</w:t>
       </w:r>
@@ -14122,7 +14134,7 @@
       <w:r>
         <w:t>Collision</w:t>
       </w:r>
-      <w:bookmarkEnd w:id="21"/>
+      <w:bookmarkEnd w:id="20"/>
     </w:p>
     <w:p>
       <w:pPr>
@@ -14188,7 +14200,24 @@
         <w:jc w:val="both"/>
       </w:pPr>
       <w:r>
-        <w:t xml:space="preserve">La classe Collision </w:t>
+        <w:t>La classe Collision</w:t>
+      </w:r>
+      <w:r>
+        <w:t xml:space="preserve"> permet de vérifier les collisions entre les différents objets et avec la </w:t>
+      </w:r>
+      <w:proofErr w:type="spellStart"/>
+      <w:r>
+        <w:t>map</w:t>
+      </w:r>
+      <w:proofErr w:type="spellEnd"/>
+      <w:r>
+        <w:t>.</w:t>
+      </w:r>
+      <w:r>
+        <w:t xml:space="preserve"> </w:t>
+      </w:r>
+      <w:r>
+        <w:t xml:space="preserve">Cette classe </w:t>
       </w:r>
       <w:r>
         <w:t>est composée de 5 méthodes</w:t>
@@ -14214,16 +14243,6 @@
     </w:p>
     <w:p>
       <w:pPr>
-        <w:jc w:val="both"/>
-      </w:pPr>
-    </w:p>
-    <w:p>
-      <w:pPr>
-        <w:jc w:val="both"/>
-      </w:pPr>
-    </w:p>
-    <w:p>
-      <w:pPr>
         <w:pStyle w:val="Paragraphedeliste"/>
         <w:numPr>
           <w:ilvl w:val="0"/>
@@ -14323,14 +14342,14 @@
         <w:pStyle w:val="Titre2"/>
         <w:jc w:val="both"/>
       </w:pPr>
-      <w:bookmarkStart w:id="22" w:name="_Toc124344795"/>
+      <w:bookmarkStart w:id="21" w:name="_Toc124344795"/>
       <w:r>
         <w:t>Présentation</w:t>
       </w:r>
       <w:r>
         <w:t xml:space="preserve"> détaillé Camera</w:t>
       </w:r>
-      <w:bookmarkEnd w:id="22"/>
+      <w:bookmarkEnd w:id="21"/>
     </w:p>
     <w:p>
       <w:pPr>
@@ -14549,7 +14568,7 @@
         <w:pStyle w:val="Titre2"/>
         <w:jc w:val="both"/>
       </w:pPr>
-      <w:bookmarkStart w:id="23" w:name="_Toc124344796"/>
+      <w:bookmarkStart w:id="22" w:name="_Toc124344796"/>
       <w:r>
         <w:lastRenderedPageBreak/>
         <w:t>Présentation</w:t>
@@ -14557,7 +14576,7 @@
       <w:r>
         <w:t xml:space="preserve"> détaillé Chrono</w:t>
       </w:r>
-      <w:bookmarkEnd w:id="23"/>
+      <w:bookmarkEnd w:id="22"/>
       <w:r>
         <w:t xml:space="preserve"> </w:t>
       </w:r>
@@ -14817,7 +14836,27 @@
       </w:r>
       <w:proofErr w:type="spellEnd"/>
       <w:r>
-        <w:t xml:space="preserve"> est composée de 14 champs</w:t>
+        <w:t xml:space="preserve"> permet de centraliser et de piloter les différentes étapes </w:t>
+      </w:r>
+      <w:r>
+        <w:t>durant un niveau</w:t>
+      </w:r>
+      <w:r>
+        <w:t xml:space="preserve"> (collisions, entrées …)</w:t>
+      </w:r>
+      <w:bookmarkStart w:id="23" w:name="_GoBack"/>
+      <w:bookmarkEnd w:id="23"/>
+      <w:r>
+        <w:t>.</w:t>
+      </w:r>
+      <w:r>
+        <w:t xml:space="preserve"> </w:t>
+      </w:r>
+      <w:r>
+        <w:t xml:space="preserve">Elle </w:t>
+      </w:r>
+      <w:r>
+        <w:t>est composée de 14 champs</w:t>
       </w:r>
       <w:r>
         <w:t>.</w:t>
@@ -15307,7 +15346,6 @@
       </w:pPr>
       <w:bookmarkStart w:id="24" w:name="_Toc124344798"/>
       <w:r>
-        <w:lastRenderedPageBreak/>
         <w:t xml:space="preserve">Conception </w:t>
       </w:r>
       <w:r>
@@ -24046,7 +24084,7 @@
 </file>
 
 <file path=customXml/itemProps1.xml><?xml version="1.0" encoding="utf-8"?>
-<ds:datastoreItem xmlns:ds="http://schemas.openxmlformats.org/officeDocument/2006/customXml" ds:itemID="{8F97694F-A027-4FE1-8B56-C4D6F8710178}">
+<ds:datastoreItem xmlns:ds="http://schemas.openxmlformats.org/officeDocument/2006/customXml" ds:itemID="{0688B814-7887-4F8E-B892-D17D8160C703}">
   <ds:schemaRefs>
     <ds:schemaRef ds:uri="http://schemas.openxmlformats.org/officeDocument/2006/bibliography"/>
   </ds:schemaRefs>

</xml_diff>

<commit_message>
Description de la logique et récap tâches
</commit_message>
<xml_diff>
--- a/DOC/CompteRendu - Emeric.docx
+++ b/DOC/CompteRendu - Emeric.docx
@@ -10207,7 +10207,6 @@
       <w:r>
         <w:t xml:space="preserve"> c’est un objet </w:t>
       </w:r>
-      <w:bookmarkStart w:id="11" w:name="_GoBack"/>
       <w:r>
         <w:t xml:space="preserve">de classe </w:t>
       </w:r>
@@ -10215,7 +10214,6 @@
       <w:r>
         <w:t>TiledMap</w:t>
       </w:r>
-      <w:bookmarkEnd w:id="11"/>
       <w:proofErr w:type="spellEnd"/>
       <w:r>
         <w:t xml:space="preserve">, il s’agit de la </w:t>
@@ -10602,7 +10600,7 @@
         <w:pStyle w:val="Titre2"/>
         <w:jc w:val="both"/>
       </w:pPr>
-      <w:bookmarkStart w:id="12" w:name="_Toc124344785"/>
+      <w:bookmarkStart w:id="11" w:name="_Toc124344785"/>
       <w:r>
         <w:lastRenderedPageBreak/>
         <w:t>Présentation</w:t>
@@ -10610,7 +10608,7 @@
       <w:r>
         <w:t xml:space="preserve"> détaillé Snow</w:t>
       </w:r>
-      <w:bookmarkEnd w:id="12"/>
+      <w:bookmarkEnd w:id="11"/>
     </w:p>
     <w:p>
       <w:r>
@@ -11675,7 +11673,7 @@
         <w:pStyle w:val="Titre2"/>
         <w:jc w:val="both"/>
       </w:pPr>
-      <w:bookmarkStart w:id="13" w:name="_Toc124344786"/>
+      <w:bookmarkStart w:id="12" w:name="_Toc124344786"/>
       <w:r>
         <w:lastRenderedPageBreak/>
         <w:t>Présentation</w:t>
@@ -11687,7 +11685,7 @@
       <w:r>
         <w:t>GameOver</w:t>
       </w:r>
-      <w:bookmarkEnd w:id="13"/>
+      <w:bookmarkEnd w:id="12"/>
       <w:proofErr w:type="spellEnd"/>
     </w:p>
     <w:p>
@@ -12107,14 +12105,14 @@
         <w:pStyle w:val="Titre2"/>
         <w:jc w:val="both"/>
       </w:pPr>
-      <w:bookmarkStart w:id="14" w:name="_Toc124344787"/>
+      <w:bookmarkStart w:id="13" w:name="_Toc124344787"/>
       <w:r>
         <w:t>Présentation</w:t>
       </w:r>
       <w:r>
         <w:t xml:space="preserve"> détaillé Win</w:t>
       </w:r>
-      <w:bookmarkEnd w:id="14"/>
+      <w:bookmarkEnd w:id="13"/>
     </w:p>
     <w:p>
       <w:r>
@@ -12475,14 +12473,14 @@
         <w:pStyle w:val="Titre2"/>
         <w:jc w:val="both"/>
       </w:pPr>
-      <w:bookmarkStart w:id="15" w:name="_Toc124344788"/>
+      <w:bookmarkStart w:id="14" w:name="_Toc124344788"/>
       <w:r>
         <w:t>Présentation</w:t>
       </w:r>
       <w:r>
         <w:t xml:space="preserve"> détaillé Pingouin</w:t>
       </w:r>
-      <w:bookmarkEnd w:id="15"/>
+      <w:bookmarkEnd w:id="14"/>
     </w:p>
     <w:p>
       <w:r>
@@ -13088,7 +13086,7 @@
         <w:pStyle w:val="Titre2"/>
         <w:jc w:val="both"/>
       </w:pPr>
-      <w:bookmarkStart w:id="16" w:name="_Toc124344789"/>
+      <w:bookmarkStart w:id="15" w:name="_Toc124344789"/>
       <w:r>
         <w:t>Présentation</w:t>
       </w:r>
@@ -13099,7 +13097,7 @@
       <w:r>
         <w:t>Snowball</w:t>
       </w:r>
-      <w:bookmarkEnd w:id="16"/>
+      <w:bookmarkEnd w:id="15"/>
       <w:proofErr w:type="spellEnd"/>
     </w:p>
     <w:p>
@@ -13457,7 +13455,7 @@
         <w:pStyle w:val="Titre2"/>
         <w:jc w:val="both"/>
       </w:pPr>
-      <w:bookmarkStart w:id="17" w:name="_Toc124344790"/>
+      <w:bookmarkStart w:id="16" w:name="_Toc124344790"/>
       <w:r>
         <w:t>Présentation</w:t>
       </w:r>
@@ -13471,7 +13469,7 @@
       <w:r>
         <w:t>MonstreVolant</w:t>
       </w:r>
-      <w:bookmarkEnd w:id="17"/>
+      <w:bookmarkEnd w:id="16"/>
       <w:proofErr w:type="spellEnd"/>
     </w:p>
     <w:p>
@@ -14062,7 +14060,7 @@
         <w:pStyle w:val="Titre2"/>
         <w:jc w:val="both"/>
       </w:pPr>
-      <w:bookmarkStart w:id="18" w:name="_Toc124344791"/>
+      <w:bookmarkStart w:id="17" w:name="_Toc124344791"/>
       <w:r>
         <w:t>Présentation</w:t>
       </w:r>
@@ -14073,7 +14071,7 @@
       <w:r>
         <w:t>MonstreRampant</w:t>
       </w:r>
-      <w:bookmarkEnd w:id="18"/>
+      <w:bookmarkEnd w:id="17"/>
       <w:proofErr w:type="spellEnd"/>
     </w:p>
     <w:p>
@@ -14572,14 +14570,14 @@
         <w:pStyle w:val="Titre2"/>
         <w:jc w:val="both"/>
       </w:pPr>
-      <w:bookmarkStart w:id="19" w:name="_Toc124344792"/>
+      <w:bookmarkStart w:id="18" w:name="_Toc124344792"/>
       <w:r>
         <w:t>Présentation</w:t>
       </w:r>
       <w:r>
         <w:t xml:space="preserve"> détaillé Trap</w:t>
       </w:r>
-      <w:bookmarkEnd w:id="19"/>
+      <w:bookmarkEnd w:id="18"/>
     </w:p>
     <w:p>
       <w:pPr>
@@ -14927,7 +14925,7 @@
         <w:pStyle w:val="Titre2"/>
         <w:jc w:val="both"/>
       </w:pPr>
-      <w:bookmarkStart w:id="20" w:name="_Toc124344793"/>
+      <w:bookmarkStart w:id="19" w:name="_Toc124344793"/>
       <w:r>
         <w:t>Présentation</w:t>
       </w:r>
@@ -14938,7 +14936,7 @@
       <w:r>
         <w:t>Recompenses</w:t>
       </w:r>
-      <w:bookmarkEnd w:id="20"/>
+      <w:bookmarkEnd w:id="19"/>
       <w:proofErr w:type="spellEnd"/>
     </w:p>
     <w:p>
@@ -15290,7 +15288,7 @@
         <w:pStyle w:val="Titre2"/>
         <w:jc w:val="both"/>
       </w:pPr>
-      <w:bookmarkStart w:id="21" w:name="_Toc124344794"/>
+      <w:bookmarkStart w:id="20" w:name="_Toc124344794"/>
       <w:r>
         <w:t>Présentation</w:t>
       </w:r>
@@ -15303,7 +15301,7 @@
       <w:r>
         <w:t>Collision</w:t>
       </w:r>
-      <w:bookmarkEnd w:id="21"/>
+      <w:bookmarkEnd w:id="20"/>
     </w:p>
     <w:p>
       <w:pPr>
@@ -15511,14 +15509,14 @@
         <w:pStyle w:val="Titre2"/>
         <w:jc w:val="both"/>
       </w:pPr>
-      <w:bookmarkStart w:id="22" w:name="_Toc124344795"/>
+      <w:bookmarkStart w:id="21" w:name="_Toc124344795"/>
       <w:r>
         <w:t>Présentation</w:t>
       </w:r>
       <w:r>
         <w:t xml:space="preserve"> détaillé Camera</w:t>
       </w:r>
-      <w:bookmarkEnd w:id="22"/>
+      <w:bookmarkEnd w:id="21"/>
     </w:p>
     <w:p>
       <w:pPr>
@@ -15737,7 +15735,7 @@
         <w:pStyle w:val="Titre2"/>
         <w:jc w:val="both"/>
       </w:pPr>
-      <w:bookmarkStart w:id="23" w:name="_Toc124344796"/>
+      <w:bookmarkStart w:id="22" w:name="_Toc124344796"/>
       <w:r>
         <w:lastRenderedPageBreak/>
         <w:t>Présentation</w:t>
@@ -15745,7 +15743,7 @@
       <w:r>
         <w:t xml:space="preserve"> détaillé Chrono</w:t>
       </w:r>
-      <w:bookmarkEnd w:id="23"/>
+      <w:bookmarkEnd w:id="22"/>
       <w:r>
         <w:t xml:space="preserve"> </w:t>
       </w:r>
@@ -16511,161 +16509,161 @@
         </w:numPr>
         <w:jc w:val="both"/>
       </w:pPr>
-      <w:bookmarkStart w:id="24" w:name="_Toc124344798"/>
+      <w:bookmarkStart w:id="23" w:name="_Toc124344798"/>
       <w:r>
         <w:t xml:space="preserve">Conception </w:t>
       </w:r>
       <w:r>
         <w:t>graphique</w:t>
       </w:r>
+      <w:bookmarkEnd w:id="23"/>
+    </w:p>
+    <w:p>
+      <w:pPr>
+        <w:jc w:val="both"/>
+      </w:pPr>
+    </w:p>
+    <w:p>
+      <w:pPr>
+        <w:jc w:val="both"/>
+      </w:pPr>
+    </w:p>
+    <w:p>
+      <w:pPr>
+        <w:jc w:val="both"/>
+      </w:pPr>
+      <w:r>
+        <w:t xml:space="preserve">Nous avons réalisé nos deux </w:t>
+      </w:r>
+      <w:proofErr w:type="spellStart"/>
+      <w:r>
+        <w:t>maps</w:t>
+      </w:r>
+      <w:proofErr w:type="spellEnd"/>
+      <w:r>
+        <w:t xml:space="preserve"> nous même, en utilisant des </w:t>
+      </w:r>
+      <w:proofErr w:type="spellStart"/>
+      <w:r>
+        <w:t>tiles</w:t>
+      </w:r>
+      <w:proofErr w:type="spellEnd"/>
+      <w:r>
+        <w:t xml:space="preserve"> Sheets trouver sur itch.io. Nous avons réalisé nos </w:t>
+      </w:r>
+      <w:proofErr w:type="spellStart"/>
+      <w:r>
+        <w:t>maps</w:t>
+      </w:r>
+      <w:proofErr w:type="spellEnd"/>
+      <w:r>
+        <w:t xml:space="preserve"> a l’aide de </w:t>
+      </w:r>
+      <w:proofErr w:type="spellStart"/>
+      <w:r>
+        <w:t>Tiled</w:t>
+      </w:r>
+      <w:proofErr w:type="spellEnd"/>
+      <w:r>
+        <w:t xml:space="preserve"> et avons effectuer plusieurs séries de teste afin de </w:t>
+      </w:r>
+      <w:proofErr w:type="gramStart"/>
+      <w:r>
+        <w:t>vérifié</w:t>
+      </w:r>
+      <w:proofErr w:type="gramEnd"/>
+      <w:r>
+        <w:t xml:space="preserve"> que le parcours était possible avec le pingouin.</w:t>
+      </w:r>
+    </w:p>
+    <w:p>
+      <w:pPr>
+        <w:jc w:val="both"/>
+      </w:pPr>
+      <w:r>
+        <w:t xml:space="preserve">Nos décors ont été trouver eux aussi sur internet, tout comme nos </w:t>
+      </w:r>
+      <w:proofErr w:type="spellStart"/>
+      <w:r>
+        <w:t>sprites</w:t>
+      </w:r>
+      <w:proofErr w:type="spellEnd"/>
+      <w:r>
+        <w:t xml:space="preserve"> que nous avons par </w:t>
+      </w:r>
+      <w:proofErr w:type="gramStart"/>
+      <w:r>
+        <w:t>la suites animé</w:t>
+      </w:r>
+      <w:proofErr w:type="gramEnd"/>
+      <w:r>
+        <w:t xml:space="preserve"> sans modifié les originaux trouvé sur itch.io.</w:t>
+      </w:r>
+    </w:p>
+    <w:p>
+      <w:pPr>
+        <w:jc w:val="both"/>
+        <w:rPr>
+          <w:color w:val="FF0000"/>
+        </w:rPr>
+      </w:pPr>
+      <w:r>
+        <w:rPr>
+          <w:color w:val="FF0000"/>
+        </w:rPr>
+        <w:t xml:space="preserve">Indiquez si vos </w:t>
+      </w:r>
+      <w:proofErr w:type="spellStart"/>
+      <w:r>
+        <w:rPr>
+          <w:color w:val="FF0000"/>
+        </w:rPr>
+        <w:t>maps</w:t>
+      </w:r>
+      <w:proofErr w:type="spellEnd"/>
+      <w:r>
+        <w:rPr>
+          <w:color w:val="FF0000"/>
+        </w:rPr>
+        <w:t xml:space="preserve">, </w:t>
+      </w:r>
+      <w:proofErr w:type="spellStart"/>
+      <w:proofErr w:type="gramStart"/>
+      <w:r>
+        <w:rPr>
+          <w:color w:val="FF0000"/>
+        </w:rPr>
+        <w:t>décors,sons</w:t>
+      </w:r>
+      <w:proofErr w:type="spellEnd"/>
+      <w:proofErr w:type="gramEnd"/>
+      <w:r>
+        <w:rPr>
+          <w:color w:val="FF0000"/>
+        </w:rPr>
+        <w:t xml:space="preserve"> sont des sources existantes, dans ce cas donnez leur provenance Expliquez les retouches ou création que vous avez peut être réalisés.</w:t>
+      </w:r>
+    </w:p>
+    <w:p>
+      <w:pPr>
+        <w:jc w:val="both"/>
+      </w:pPr>
+    </w:p>
+    <w:p>
+      <w:pPr>
+        <w:jc w:val="both"/>
+      </w:pPr>
+    </w:p>
+    <w:p>
+      <w:pPr>
+        <w:pStyle w:val="Titre10"/>
+        <w:jc w:val="both"/>
+      </w:pPr>
+      <w:bookmarkStart w:id="24" w:name="_Toc124344799"/>
+      <w:r>
+        <w:t>Partie Algorithmie – Intelligence artificielle</w:t>
+      </w:r>
       <w:bookmarkEnd w:id="24"/>
-    </w:p>
-    <w:p>
-      <w:pPr>
-        <w:jc w:val="both"/>
-      </w:pPr>
-    </w:p>
-    <w:p>
-      <w:pPr>
-        <w:jc w:val="both"/>
-      </w:pPr>
-    </w:p>
-    <w:p>
-      <w:pPr>
-        <w:jc w:val="both"/>
-      </w:pPr>
-      <w:r>
-        <w:t xml:space="preserve">Nous avons réalisé nos deux </w:t>
-      </w:r>
-      <w:proofErr w:type="spellStart"/>
-      <w:r>
-        <w:t>maps</w:t>
-      </w:r>
-      <w:proofErr w:type="spellEnd"/>
-      <w:r>
-        <w:t xml:space="preserve"> nous même, en utilisant des </w:t>
-      </w:r>
-      <w:proofErr w:type="spellStart"/>
-      <w:r>
-        <w:t>tiles</w:t>
-      </w:r>
-      <w:proofErr w:type="spellEnd"/>
-      <w:r>
-        <w:t xml:space="preserve"> Sheets trouver sur itch.io. Nous avons réalisé nos </w:t>
-      </w:r>
-      <w:proofErr w:type="spellStart"/>
-      <w:r>
-        <w:t>maps</w:t>
-      </w:r>
-      <w:proofErr w:type="spellEnd"/>
-      <w:r>
-        <w:t xml:space="preserve"> a l’aide de </w:t>
-      </w:r>
-      <w:proofErr w:type="spellStart"/>
-      <w:r>
-        <w:t>Tiled</w:t>
-      </w:r>
-      <w:proofErr w:type="spellEnd"/>
-      <w:r>
-        <w:t xml:space="preserve"> et avons effectuer plusieurs séries de teste afin de </w:t>
-      </w:r>
-      <w:proofErr w:type="gramStart"/>
-      <w:r>
-        <w:t>vérifié</w:t>
-      </w:r>
-      <w:proofErr w:type="gramEnd"/>
-      <w:r>
-        <w:t xml:space="preserve"> que le parcours était possible avec le pingouin.</w:t>
-      </w:r>
-    </w:p>
-    <w:p>
-      <w:pPr>
-        <w:jc w:val="both"/>
-      </w:pPr>
-      <w:r>
-        <w:t xml:space="preserve">Nos décors ont été trouver eux aussi sur internet, tout comme nos </w:t>
-      </w:r>
-      <w:proofErr w:type="spellStart"/>
-      <w:r>
-        <w:t>sprites</w:t>
-      </w:r>
-      <w:proofErr w:type="spellEnd"/>
-      <w:r>
-        <w:t xml:space="preserve"> que nous avons par </w:t>
-      </w:r>
-      <w:proofErr w:type="gramStart"/>
-      <w:r>
-        <w:t>la suites animé</w:t>
-      </w:r>
-      <w:proofErr w:type="gramEnd"/>
-      <w:r>
-        <w:t xml:space="preserve"> sans modifié les originaux trouvé sur itch.io.</w:t>
-      </w:r>
-    </w:p>
-    <w:p>
-      <w:pPr>
-        <w:jc w:val="both"/>
-        <w:rPr>
-          <w:color w:val="FF0000"/>
-        </w:rPr>
-      </w:pPr>
-      <w:r>
-        <w:rPr>
-          <w:color w:val="FF0000"/>
-        </w:rPr>
-        <w:t xml:space="preserve">Indiquez si vos </w:t>
-      </w:r>
-      <w:proofErr w:type="spellStart"/>
-      <w:r>
-        <w:rPr>
-          <w:color w:val="FF0000"/>
-        </w:rPr>
-        <w:t>maps</w:t>
-      </w:r>
-      <w:proofErr w:type="spellEnd"/>
-      <w:r>
-        <w:rPr>
-          <w:color w:val="FF0000"/>
-        </w:rPr>
-        <w:t xml:space="preserve">, </w:t>
-      </w:r>
-      <w:proofErr w:type="spellStart"/>
-      <w:proofErr w:type="gramStart"/>
-      <w:r>
-        <w:rPr>
-          <w:color w:val="FF0000"/>
-        </w:rPr>
-        <w:t>décors,sons</w:t>
-      </w:r>
-      <w:proofErr w:type="spellEnd"/>
-      <w:proofErr w:type="gramEnd"/>
-      <w:r>
-        <w:rPr>
-          <w:color w:val="FF0000"/>
-        </w:rPr>
-        <w:t xml:space="preserve"> sont des sources existantes, dans ce cas donnez leur provenance Expliquez les retouches ou création que vous avez peut être réalisés.</w:t>
-      </w:r>
-    </w:p>
-    <w:p>
-      <w:pPr>
-        <w:jc w:val="both"/>
-      </w:pPr>
-    </w:p>
-    <w:p>
-      <w:pPr>
-        <w:jc w:val="both"/>
-      </w:pPr>
-    </w:p>
-    <w:p>
-      <w:pPr>
-        <w:pStyle w:val="Titre10"/>
-        <w:jc w:val="both"/>
-      </w:pPr>
-      <w:bookmarkStart w:id="25" w:name="_Toc124344799"/>
-      <w:r>
-        <w:t>Partie Algorithmie – Intelligence artificielle</w:t>
-      </w:r>
-      <w:bookmarkEnd w:id="25"/>
     </w:p>
     <w:p>
       <w:pPr>
@@ -16698,69 +16696,260 @@
         <w:pStyle w:val="Titre2"/>
         <w:jc w:val="both"/>
       </w:pPr>
-      <w:bookmarkStart w:id="26" w:name="_Toc124344800"/>
+      <w:bookmarkStart w:id="25" w:name="_Toc124344800"/>
       <w:r>
         <w:t>Explications</w:t>
       </w:r>
+      <w:bookmarkEnd w:id="25"/>
+    </w:p>
+    <w:p>
+      <w:pPr>
+        <w:jc w:val="both"/>
+      </w:pPr>
+    </w:p>
+    <w:p>
+      <w:pPr>
+        <w:jc w:val="both"/>
+      </w:pPr>
+      <w:r>
+        <w:t xml:space="preserve">Afin de détecter les collisions entre les différents objets, nous avons utilisé des </w:t>
+      </w:r>
+      <w:proofErr w:type="spellStart"/>
+      <w:r>
+        <w:t>hitbox</w:t>
+      </w:r>
+      <w:proofErr w:type="spellEnd"/>
+      <w:r>
+        <w:t xml:space="preserve"> propre à </w:t>
+      </w:r>
+      <w:proofErr w:type="spellStart"/>
+      <w:r>
+        <w:t>chaucn</w:t>
+      </w:r>
+      <w:proofErr w:type="spellEnd"/>
+      <w:r>
+        <w:t xml:space="preserve">. Il s’agit d’un rectangle (invisible) délimitant la partie de l’objet pris en compte pour les collisions. Pour savoir si deux objets entre en collision il nous suffit donc de vérifier si </w:t>
+      </w:r>
+      <w:proofErr w:type="gramStart"/>
+      <w:r>
+        <w:t>les deux rectangle</w:t>
+      </w:r>
+      <w:proofErr w:type="gramEnd"/>
+      <w:r>
+        <w:t xml:space="preserve"> ne se coupent pas, grâce à la méthode </w:t>
+      </w:r>
+      <w:proofErr w:type="spellStart"/>
+      <w:r>
+        <w:t>Intersects</w:t>
+      </w:r>
+      <w:proofErr w:type="spellEnd"/>
+      <w:r>
+        <w:t>.</w:t>
+      </w:r>
+    </w:p>
+    <w:p>
+      <w:pPr>
+        <w:jc w:val="both"/>
+      </w:pPr>
+    </w:p>
+    <w:p>
+      <w:pPr>
+        <w:jc w:val="both"/>
+      </w:pPr>
+      <w:r>
+        <w:t xml:space="preserve">Afin de détecter les collisions entre un objet et la </w:t>
+      </w:r>
+      <w:proofErr w:type="spellStart"/>
+      <w:r>
+        <w:t>map</w:t>
+      </w:r>
+      <w:proofErr w:type="spellEnd"/>
+      <w:r>
+        <w:t xml:space="preserve">, nous avons utilisé un ou plusieurs point(s), dont nous comparons les coordonnées avec celles des tuiles d’un calque de la </w:t>
+      </w:r>
+      <w:proofErr w:type="spellStart"/>
+      <w:r>
+        <w:t>map</w:t>
+      </w:r>
+      <w:proofErr w:type="spellEnd"/>
+      <w:r>
+        <w:t xml:space="preserve">. Si le point/l’un de ces points ont les mêmes coordonnées qu’une tuile, l’objet et la </w:t>
+      </w:r>
+      <w:proofErr w:type="spellStart"/>
+      <w:r>
+        <w:t>map</w:t>
+      </w:r>
+      <w:proofErr w:type="spellEnd"/>
+      <w:r>
+        <w:t xml:space="preserve"> se touche</w:t>
+      </w:r>
+      <w:r>
+        <w:t>nt</w:t>
+      </w:r>
+      <w:r>
+        <w:t>.</w:t>
+      </w:r>
+    </w:p>
+    <w:p>
+      <w:pPr>
+        <w:jc w:val="both"/>
+      </w:pPr>
+    </w:p>
+    <w:p>
+      <w:pPr>
+        <w:jc w:val="both"/>
+      </w:pPr>
+      <w:r>
+        <w:t>L’aigle est le seul monstre à se déplacer en fonction du pingouin. En effet, lorsque le pingouin est à une certaine distance de l’aigle, ce dernier se dirige vers lui.</w:t>
+      </w:r>
+      <w:r>
+        <w:t xml:space="preserve"> </w:t>
+      </w:r>
+      <w:r>
+        <w:t xml:space="preserve">L’aigle détecte le pingouin grâce à une grande </w:t>
+      </w:r>
+      <w:proofErr w:type="spellStart"/>
+      <w:r>
+        <w:t>hitbox</w:t>
+      </w:r>
+      <w:proofErr w:type="spellEnd"/>
+      <w:r>
+        <w:t xml:space="preserve">. Ainsi lorsque cette </w:t>
+      </w:r>
+      <w:proofErr w:type="spellStart"/>
+      <w:r>
+        <w:t>hitbox</w:t>
+      </w:r>
+      <w:proofErr w:type="spellEnd"/>
+      <w:r>
+        <w:t xml:space="preserve"> entre en collision avec celle du pingouin, l’aigle se dirige vers le joueur.</w:t>
+      </w:r>
+    </w:p>
+    <w:p>
+      <w:pPr>
+        <w:jc w:val="both"/>
+      </w:pPr>
+    </w:p>
+    <w:p>
+      <w:pPr>
+        <w:jc w:val="both"/>
+      </w:pPr>
+    </w:p>
+    <w:p>
+      <w:pPr>
+        <w:jc w:val="both"/>
+      </w:pPr>
+    </w:p>
+    <w:p>
+      <w:pPr>
+        <w:pStyle w:val="Titre2"/>
+        <w:jc w:val="both"/>
+      </w:pPr>
+      <w:bookmarkStart w:id="26" w:name="_Toc124344801"/>
+      <w:r>
+        <w:t>Extrait de code</w:t>
+      </w:r>
       <w:bookmarkEnd w:id="26"/>
     </w:p>
     <w:p>
       <w:pPr>
         <w:jc w:val="both"/>
-      </w:pPr>
-    </w:p>
-    <w:p>
-      <w:pPr>
-        <w:jc w:val="both"/>
-      </w:pPr>
-    </w:p>
-    <w:p>
-      <w:pPr>
-        <w:jc w:val="both"/>
-      </w:pPr>
-      <w:r>
-        <w:t>Expliquez ici la logique et les algos choisis : mettez en évidence leur c</w:t>
-      </w:r>
-      <w:r>
-        <w:t>o</w:t>
-      </w:r>
-      <w:r>
-        <w:t>mplexité</w:t>
-      </w:r>
-      <w:r>
+        <w:rPr>
+          <w:rFonts w:ascii="Calibri" w:hAnsi="Calibri" w:cs="Calibri"/>
+        </w:rPr>
+      </w:pPr>
+      <w:r>
+        <w:rPr>
+          <w:rFonts w:ascii="Calibri" w:hAnsi="Calibri" w:cs="Calibri"/>
+        </w:rPr>
+        <w:drawing>
+          <wp:anchor distT="0" distB="0" distL="114300" distR="114300" simplePos="0" relativeHeight="251717632" behindDoc="0" locked="0" layoutInCell="1" allowOverlap="1" wp14:anchorId="403F6DC0" wp14:editId="09E3B367">
+            <wp:simplePos x="0" y="0"/>
+            <wp:positionH relativeFrom="margin">
+              <wp:align>center</wp:align>
+            </wp:positionH>
+            <wp:positionV relativeFrom="paragraph">
+              <wp:posOffset>349250</wp:posOffset>
+            </wp:positionV>
+            <wp:extent cx="6862487" cy="1009650"/>
+            <wp:effectExtent l="0" t="0" r="0" b="0"/>
+            <wp:wrapSquare wrapText="bothSides"/>
+            <wp:docPr id="35" name="Image 35"/>
+            <wp:cNvGraphicFramePr>
+              <a:graphicFrameLocks xmlns:a="http://schemas.openxmlformats.org/drawingml/2006/main" noChangeAspect="1"/>
+            </wp:cNvGraphicFramePr>
+            <a:graphic xmlns:a="http://schemas.openxmlformats.org/drawingml/2006/main">
+              <a:graphicData uri="http://schemas.openxmlformats.org/drawingml/2006/picture">
+                <pic:pic xmlns:pic="http://schemas.openxmlformats.org/drawingml/2006/picture">
+                  <pic:nvPicPr>
+                    <pic:cNvPr id="1" name=""/>
+                    <pic:cNvPicPr/>
+                  </pic:nvPicPr>
+                  <pic:blipFill>
+                    <a:blip r:embed="rId35">
+                      <a:extLst>
+                        <a:ext uri="{28A0092B-C50C-407E-A947-70E740481C1C}">
+                          <a14:useLocalDpi xmlns:a14="http://schemas.microsoft.com/office/drawing/2010/main" val="0"/>
+                        </a:ext>
+                      </a:extLst>
+                    </a:blip>
+                    <a:stretch>
+                      <a:fillRect/>
+                    </a:stretch>
+                  </pic:blipFill>
+                  <pic:spPr>
+                    <a:xfrm>
+                      <a:off x="0" y="0"/>
+                      <a:ext cx="6862487" cy="1009650"/>
+                    </a:xfrm>
+                    <a:prstGeom prst="rect">
+                      <a:avLst/>
+                    </a:prstGeom>
+                  </pic:spPr>
+                </pic:pic>
+              </a:graphicData>
+            </a:graphic>
+            <wp14:sizeRelH relativeFrom="margin">
+              <wp14:pctWidth>0</wp14:pctWidth>
+            </wp14:sizeRelH>
+            <wp14:sizeRelV relativeFrom="margin">
+              <wp14:pctHeight>0</wp14:pctHeight>
+            </wp14:sizeRelV>
+          </wp:anchor>
+        </w:drawing>
+      </w:r>
+    </w:p>
+    <w:p>
+      <w:pPr>
+        <w:jc w:val="both"/>
+        <w:rPr>
+          <w:rFonts w:ascii="Calibri" w:hAnsi="Calibri" w:cs="Calibri"/>
+        </w:rPr>
+      </w:pPr>
+      <w:r>
+        <w:rPr>
+          <w:rFonts w:ascii="Calibri" w:hAnsi="Calibri" w:cs="Calibri"/>
+        </w:rPr>
+        <w:t xml:space="preserve">Fonction permettant de détecter les collisions entre un objet la </w:t>
+      </w:r>
+      <w:proofErr w:type="spellStart"/>
+      <w:r>
+        <w:rPr>
+          <w:rFonts w:ascii="Calibri" w:hAnsi="Calibri" w:cs="Calibri"/>
+        </w:rPr>
+        <w:t>map</w:t>
+      </w:r>
+      <w:proofErr w:type="spellEnd"/>
+      <w:r>
+        <w:rPr>
+          <w:rFonts w:ascii="Calibri" w:hAnsi="Calibri" w:cs="Calibri"/>
+        </w:rPr>
         <w:t>.</w:t>
       </w:r>
     </w:p>
     <w:p>
       <w:pPr>
         <w:jc w:val="both"/>
-      </w:pPr>
-      <w:r>
-        <w:t>Il est possible d’utiliser des algorithmes existants (ex : A*) dans ce cas la expliquer la façon dont vous les avez utilisés/codés</w:t>
-      </w:r>
-      <w:r>
-        <w:t>.</w:t>
-      </w:r>
-    </w:p>
-    <w:p>
-      <w:pPr>
-        <w:jc w:val="both"/>
-      </w:pPr>
-    </w:p>
-    <w:p>
-      <w:pPr>
-        <w:pStyle w:val="Titre2"/>
-        <w:jc w:val="both"/>
-      </w:pPr>
-      <w:bookmarkStart w:id="27" w:name="_Toc124344801"/>
-      <w:r>
-        <w:t>Extrait de code</w:t>
-      </w:r>
-      <w:bookmarkEnd w:id="27"/>
-    </w:p>
-    <w:p>
-      <w:pPr>
-        <w:jc w:val="both"/>
         <w:rPr>
           <w:rFonts w:ascii="Calibri" w:hAnsi="Calibri" w:cs="Calibri"/>
         </w:rPr>
@@ -16777,16 +16966,69 @@
         <w:rPr>
           <w:rFonts w:ascii="Calibri" w:hAnsi="Calibri" w:cs="Calibri"/>
         </w:rPr>
-        <w:t>Mettez ici des extraits de code commenté de la logique précédemment décrite.</w:t>
-      </w:r>
-    </w:p>
-    <w:p>
-      <w:pPr>
-        <w:jc w:val="both"/>
+        <w:lastRenderedPageBreak/>
+        <w:drawing>
+          <wp:anchor distT="0" distB="0" distL="114300" distR="114300" simplePos="0" relativeHeight="251718656" behindDoc="0" locked="0" layoutInCell="1" allowOverlap="1" wp14:anchorId="32E1F1EB" wp14:editId="0ABB9738">
+            <wp:simplePos x="0" y="0"/>
+            <wp:positionH relativeFrom="column">
+              <wp:posOffset>-244475</wp:posOffset>
+            </wp:positionH>
+            <wp:positionV relativeFrom="paragraph">
+              <wp:posOffset>2540</wp:posOffset>
+            </wp:positionV>
+            <wp:extent cx="6581775" cy="864235"/>
+            <wp:effectExtent l="0" t="0" r="9525" b="0"/>
+            <wp:wrapSquare wrapText="bothSides"/>
+            <wp:docPr id="36" name="Image 36"/>
+            <wp:cNvGraphicFramePr>
+              <a:graphicFrameLocks xmlns:a="http://schemas.openxmlformats.org/drawingml/2006/main" noChangeAspect="1"/>
+            </wp:cNvGraphicFramePr>
+            <a:graphic xmlns:a="http://schemas.openxmlformats.org/drawingml/2006/main">
+              <a:graphicData uri="http://schemas.openxmlformats.org/drawingml/2006/picture">
+                <pic:pic xmlns:pic="http://schemas.openxmlformats.org/drawingml/2006/picture">
+                  <pic:nvPicPr>
+                    <pic:cNvPr id="1" name=""/>
+                    <pic:cNvPicPr/>
+                  </pic:nvPicPr>
+                  <pic:blipFill>
+                    <a:blip r:embed="rId36">
+                      <a:extLst>
+                        <a:ext uri="{28A0092B-C50C-407E-A947-70E740481C1C}">
+                          <a14:useLocalDpi xmlns:a14="http://schemas.microsoft.com/office/drawing/2010/main" val="0"/>
+                        </a:ext>
+                      </a:extLst>
+                    </a:blip>
+                    <a:stretch>
+                      <a:fillRect/>
+                    </a:stretch>
+                  </pic:blipFill>
+                  <pic:spPr>
+                    <a:xfrm>
+                      <a:off x="0" y="0"/>
+                      <a:ext cx="6581775" cy="864235"/>
+                    </a:xfrm>
+                    <a:prstGeom prst="rect">
+                      <a:avLst/>
+                    </a:prstGeom>
+                  </pic:spPr>
+                </pic:pic>
+              </a:graphicData>
+            </a:graphic>
+            <wp14:sizeRelH relativeFrom="margin">
+              <wp14:pctWidth>0</wp14:pctWidth>
+            </wp14:sizeRelH>
+            <wp14:sizeRelV relativeFrom="margin">
+              <wp14:pctHeight>0</wp14:pctHeight>
+            </wp14:sizeRelV>
+          </wp:anchor>
+        </w:drawing>
+      </w:r>
+      <w:r>
         <w:rPr>
           <w:rFonts w:ascii="Calibri" w:hAnsi="Calibri" w:cs="Calibri"/>
         </w:rPr>
-      </w:pPr>
+        <w:t>Fonction permettant de détecter les collisions entre deux objets.</w:t>
+      </w:r>
     </w:p>
     <w:p>
       <w:pPr>
@@ -16799,9 +17041,11 @@
     <w:p>
       <w:pPr>
         <w:jc w:val="both"/>
-        <w:rPr>
-          <w:rFonts w:ascii="Calibri" w:hAnsi="Calibri" w:cs="Calibri"/>
-        </w:rPr>
+      </w:pPr>
+    </w:p>
+    <w:p>
+      <w:pPr>
+        <w:jc w:val="both"/>
       </w:pPr>
     </w:p>
     <w:p>
@@ -16823,45 +17067,45 @@
         <w:pStyle w:val="Titre10"/>
         <w:jc w:val="both"/>
       </w:pPr>
-      <w:bookmarkStart w:id="28" w:name="_Toc124344802"/>
+      <w:bookmarkStart w:id="27" w:name="_Toc124344802"/>
       <w:r>
         <w:lastRenderedPageBreak/>
         <w:t>Cahier de recettes</w:t>
       </w:r>
+      <w:bookmarkEnd w:id="27"/>
+    </w:p>
+    <w:p>
+      <w:pPr>
+        <w:jc w:val="both"/>
+        <w:rPr>
+          <w:rFonts w:ascii="Calibri" w:hAnsi="Calibri" w:cs="Calibri"/>
+        </w:rPr>
+      </w:pPr>
+    </w:p>
+    <w:p>
+      <w:pPr>
+        <w:pStyle w:val="Titre2"/>
+        <w:numPr>
+          <w:ilvl w:val="0"/>
+          <w:numId w:val="0"/>
+        </w:numPr>
+        <w:ind w:left="653"/>
+        <w:jc w:val="both"/>
+      </w:pPr>
+      <w:bookmarkStart w:id="28" w:name="_Toc124344803"/>
+      <w:r>
+        <w:t>5</w:t>
+      </w:r>
+      <w:r>
+        <w:t>.1</w:t>
+      </w:r>
+      <w:r>
+        <w:tab/>
+      </w:r>
+      <w:r>
+        <w:t>Tests de validation</w:t>
+      </w:r>
       <w:bookmarkEnd w:id="28"/>
-    </w:p>
-    <w:p>
-      <w:pPr>
-        <w:jc w:val="both"/>
-        <w:rPr>
-          <w:rFonts w:ascii="Calibri" w:hAnsi="Calibri" w:cs="Calibri"/>
-        </w:rPr>
-      </w:pPr>
-    </w:p>
-    <w:p>
-      <w:pPr>
-        <w:pStyle w:val="Titre2"/>
-        <w:numPr>
-          <w:ilvl w:val="0"/>
-          <w:numId w:val="0"/>
-        </w:numPr>
-        <w:ind w:left="653"/>
-        <w:jc w:val="both"/>
-      </w:pPr>
-      <w:bookmarkStart w:id="29" w:name="_Toc124344803"/>
-      <w:r>
-        <w:t>5</w:t>
-      </w:r>
-      <w:r>
-        <w:t>.1</w:t>
-      </w:r>
-      <w:r>
-        <w:tab/>
-      </w:r>
-      <w:r>
-        <w:t>Tests de validation</w:t>
-      </w:r>
-      <w:bookmarkEnd w:id="29"/>
     </w:p>
     <w:p>
       <w:pPr>
@@ -16895,14 +17139,16 @@
           </w:tcPr>
           <w:p>
             <w:pPr>
-              <w:jc w:val="both"/>
+              <w:jc w:val="center"/>
               <w:rPr>
                 <w:rFonts w:ascii="Calibri" w:hAnsi="Calibri" w:cs="Calibri"/>
+                <w:b/>
               </w:rPr>
             </w:pPr>
             <w:r>
               <w:rPr>
                 <w:rFonts w:ascii="Calibri" w:hAnsi="Calibri" w:cs="Calibri"/>
+                <w:b/>
               </w:rPr>
               <w:t>Nom</w:t>
             </w:r>
@@ -16915,14 +17161,16 @@
           </w:tcPr>
           <w:p>
             <w:pPr>
-              <w:jc w:val="both"/>
+              <w:jc w:val="center"/>
               <w:rPr>
                 <w:rFonts w:ascii="Calibri" w:hAnsi="Calibri" w:cs="Calibri"/>
+                <w:b/>
               </w:rPr>
             </w:pPr>
             <w:r>
               <w:rPr>
                 <w:rFonts w:ascii="Calibri" w:hAnsi="Calibri" w:cs="Calibri"/>
+                <w:b/>
               </w:rPr>
               <w:t>Fonctionnalité</w:t>
             </w:r>
@@ -16934,84 +17182,18 @@
           </w:tcPr>
           <w:p>
             <w:pPr>
-              <w:jc w:val="both"/>
+              <w:jc w:val="center"/>
               <w:rPr>
                 <w:rFonts w:ascii="Calibri" w:hAnsi="Calibri" w:cs="Calibri"/>
+                <w:b/>
               </w:rPr>
             </w:pPr>
             <w:r>
               <w:rPr>
                 <w:rFonts w:ascii="Calibri" w:hAnsi="Calibri" w:cs="Calibri"/>
+                <w:b/>
               </w:rPr>
               <w:t>Etat</w:t>
-            </w:r>
-          </w:p>
-        </w:tc>
-      </w:tr>
-      <w:tr>
-        <w:tc>
-          <w:tcPr>
-            <w:tcW w:w="2681" w:type="dxa"/>
-            <w:shd w:val="clear" w:color="auto" w:fill="A8D08D" w:themeFill="accent6" w:themeFillTint="99"/>
-          </w:tcPr>
-          <w:p>
-            <w:pPr>
-              <w:jc w:val="both"/>
-              <w:rPr>
-                <w:rFonts w:ascii="Calibri" w:hAnsi="Calibri" w:cs="Calibri"/>
-              </w:rPr>
-            </w:pPr>
-            <w:r>
-              <w:rPr>
-                <w:rFonts w:ascii="Calibri" w:hAnsi="Calibri" w:cs="Calibri"/>
-              </w:rPr>
-              <w:t>Gruson</w:t>
-            </w:r>
-          </w:p>
-        </w:tc>
-        <w:tc>
-          <w:tcPr>
-            <w:tcW w:w="3069" w:type="dxa"/>
-            <w:shd w:val="clear" w:color="auto" w:fill="A8D08D" w:themeFill="accent6" w:themeFillTint="99"/>
-          </w:tcPr>
-          <w:p>
-            <w:pPr>
-              <w:jc w:val="both"/>
-              <w:rPr>
-                <w:rFonts w:ascii="Calibri" w:hAnsi="Calibri" w:cs="Calibri"/>
-              </w:rPr>
-            </w:pPr>
-            <w:r>
-              <w:rPr>
-                <w:rFonts w:ascii="Calibri" w:hAnsi="Calibri" w:cs="Calibri"/>
-              </w:rPr>
-              <w:t>Sprite Ennemi</w:t>
-            </w:r>
-          </w:p>
-        </w:tc>
-        <w:tc>
-          <w:tcPr>
-            <w:tcW w:w="2897" w:type="dxa"/>
-            <w:shd w:val="clear" w:color="auto" w:fill="A8D08D" w:themeFill="accent6" w:themeFillTint="99"/>
-          </w:tcPr>
-          <w:p>
-            <w:pPr>
-              <w:jc w:val="both"/>
-              <w:rPr>
-                <w:rFonts w:ascii="Calibri" w:hAnsi="Calibri" w:cs="Calibri"/>
-              </w:rPr>
-            </w:pPr>
-            <w:r>
-              <w:rPr>
-                <w:rFonts w:ascii="Calibri" w:hAnsi="Calibri" w:cs="Calibri"/>
-              </w:rPr>
-              <w:t xml:space="preserve">Non achevé/ </w:t>
-            </w:r>
-            <w:r>
-              <w:rPr>
-                <w:rFonts w:ascii="Calibri" w:hAnsi="Calibri" w:cs="Calibri"/>
-              </w:rPr>
-              <w:t>Bug/ OK</w:t>
             </w:r>
           </w:p>
         </w:tc>
@@ -17024,17 +17206,18 @@
           </w:tcPr>
           <w:p>
             <w:pPr>
-              <w:jc w:val="both"/>
               <w:rPr>
                 <w:rFonts w:ascii="Calibri" w:hAnsi="Calibri" w:cs="Calibri"/>
               </w:rPr>
             </w:pPr>
+            <w:proofErr w:type="spellStart"/>
             <w:r>
               <w:rPr>
                 <w:rFonts w:ascii="Calibri" w:hAnsi="Calibri" w:cs="Calibri"/>
               </w:rPr>
               <w:t>Labauve</w:t>
             </w:r>
+            <w:proofErr w:type="spellEnd"/>
           </w:p>
         </w:tc>
         <w:tc>
@@ -17044,7 +17227,6 @@
           </w:tcPr>
           <w:p>
             <w:pPr>
-              <w:jc w:val="both"/>
               <w:rPr>
                 <w:rFonts w:ascii="Calibri" w:hAnsi="Calibri" w:cs="Calibri"/>
               </w:rPr>
@@ -17063,7 +17245,6 @@
           </w:tcPr>
           <w:p>
             <w:pPr>
-              <w:jc w:val="both"/>
               <w:rPr>
                 <w:rFonts w:ascii="Calibri" w:hAnsi="Calibri" w:cs="Calibri"/>
               </w:rPr>
@@ -17085,17 +17266,18 @@
           </w:tcPr>
           <w:p>
             <w:pPr>
-              <w:jc w:val="both"/>
               <w:rPr>
                 <w:rFonts w:ascii="Calibri" w:hAnsi="Calibri" w:cs="Calibri"/>
               </w:rPr>
             </w:pPr>
+            <w:proofErr w:type="spellStart"/>
             <w:r>
               <w:rPr>
                 <w:rFonts w:ascii="Calibri" w:hAnsi="Calibri" w:cs="Calibri"/>
               </w:rPr>
               <w:t>Labauve</w:t>
             </w:r>
+            <w:proofErr w:type="spellEnd"/>
           </w:p>
         </w:tc>
         <w:tc>
@@ -17105,7 +17287,6 @@
           </w:tcPr>
           <w:p>
             <w:pPr>
-              <w:jc w:val="both"/>
               <w:rPr>
                 <w:rFonts w:ascii="Calibri" w:hAnsi="Calibri" w:cs="Calibri"/>
               </w:rPr>
@@ -17114,13 +17295,7 @@
               <w:rPr>
                 <w:rFonts w:ascii="Calibri" w:hAnsi="Calibri" w:cs="Calibri"/>
               </w:rPr>
-              <w:t xml:space="preserve">Sprite </w:t>
-            </w:r>
-            <w:r>
-              <w:rPr>
-                <w:rFonts w:ascii="Calibri" w:hAnsi="Calibri" w:cs="Calibri"/>
-              </w:rPr>
-              <w:t>Coin</w:t>
+              <w:t>Sprite Coin</w:t>
             </w:r>
           </w:p>
         </w:tc>
@@ -17130,7 +17305,6 @@
           </w:tcPr>
           <w:p>
             <w:pPr>
-              <w:jc w:val="both"/>
               <w:rPr>
                 <w:rFonts w:ascii="Calibri" w:hAnsi="Calibri" w:cs="Calibri"/>
               </w:rPr>
@@ -17152,17 +17326,18 @@
           </w:tcPr>
           <w:p>
             <w:pPr>
-              <w:jc w:val="both"/>
               <w:rPr>
                 <w:rFonts w:ascii="Calibri" w:hAnsi="Calibri" w:cs="Calibri"/>
               </w:rPr>
             </w:pPr>
+            <w:proofErr w:type="spellStart"/>
             <w:r>
               <w:rPr>
                 <w:rFonts w:ascii="Calibri" w:hAnsi="Calibri" w:cs="Calibri"/>
               </w:rPr>
               <w:t>Labauve</w:t>
             </w:r>
+            <w:proofErr w:type="spellEnd"/>
           </w:p>
         </w:tc>
         <w:tc>
@@ -17172,7 +17347,6 @@
           </w:tcPr>
           <w:p>
             <w:pPr>
-              <w:jc w:val="both"/>
               <w:rPr>
                 <w:rFonts w:ascii="Calibri" w:hAnsi="Calibri" w:cs="Calibri"/>
               </w:rPr>
@@ -17182,13 +17356,27 @@
               <w:rPr>
                 <w:rFonts w:ascii="Calibri" w:hAnsi="Calibri" w:cs="Calibri"/>
               </w:rPr>
-              <w:t>TilesMap</w:t>
+              <w:t>Map</w:t>
             </w:r>
             <w:proofErr w:type="spellEnd"/>
             <w:r>
               <w:rPr>
                 <w:rFonts w:ascii="Calibri" w:hAnsi="Calibri" w:cs="Calibri"/>
               </w:rPr>
+              <w:t xml:space="preserve"> niveau 1 (</w:t>
+            </w:r>
+            <w:proofErr w:type="spellStart"/>
+            <w:r>
+              <w:rPr>
+                <w:rFonts w:ascii="Calibri" w:hAnsi="Calibri" w:cs="Calibri"/>
+              </w:rPr>
+              <w:t>map</w:t>
+            </w:r>
+            <w:proofErr w:type="spellEnd"/>
+            <w:r>
+              <w:rPr>
+                <w:rFonts w:ascii="Calibri" w:hAnsi="Calibri" w:cs="Calibri"/>
+              </w:rPr>
               <w:t xml:space="preserve"> </w:t>
             </w:r>
             <w:proofErr w:type="spellStart"/>
@@ -17199,6 +17387,12 @@
               <w:t>desert</w:t>
             </w:r>
             <w:proofErr w:type="spellEnd"/>
+            <w:r>
+              <w:rPr>
+                <w:rFonts w:ascii="Calibri" w:hAnsi="Calibri" w:cs="Calibri"/>
+              </w:rPr>
+              <w:t>)</w:t>
+            </w:r>
           </w:p>
         </w:tc>
         <w:tc>
@@ -17207,7 +17401,6 @@
           </w:tcPr>
           <w:p>
             <w:pPr>
-              <w:jc w:val="both"/>
               <w:rPr>
                 <w:rFonts w:ascii="Calibri" w:hAnsi="Calibri" w:cs="Calibri"/>
               </w:rPr>
@@ -17229,17 +17422,18 @@
           </w:tcPr>
           <w:p>
             <w:pPr>
-              <w:jc w:val="both"/>
               <w:rPr>
                 <w:rFonts w:ascii="Calibri" w:hAnsi="Calibri" w:cs="Calibri"/>
               </w:rPr>
             </w:pPr>
+            <w:proofErr w:type="spellStart"/>
             <w:r>
               <w:rPr>
                 <w:rFonts w:ascii="Calibri" w:hAnsi="Calibri" w:cs="Calibri"/>
               </w:rPr>
-              <w:t>Sauthier</w:t>
-            </w:r>
+              <w:t>Labauve</w:t>
+            </w:r>
+            <w:proofErr w:type="spellEnd"/>
           </w:p>
         </w:tc>
         <w:tc>
@@ -17249,7 +17443,6 @@
           </w:tcPr>
           <w:p>
             <w:pPr>
-              <w:jc w:val="both"/>
               <w:rPr>
                 <w:rFonts w:ascii="Calibri" w:hAnsi="Calibri" w:cs="Calibri"/>
               </w:rPr>
@@ -17258,7 +17451,19 @@
               <w:rPr>
                 <w:rFonts w:ascii="Calibri" w:hAnsi="Calibri" w:cs="Calibri"/>
               </w:rPr>
-              <w:t>Classe Pingouin</w:t>
+              <w:t>Animations porta</w:t>
+            </w:r>
+            <w:r>
+              <w:rPr>
+                <w:rFonts w:ascii="Calibri" w:hAnsi="Calibri" w:cs="Calibri"/>
+              </w:rPr>
+              <w:t>i</w:t>
+            </w:r>
+            <w:r>
+              <w:rPr>
+                <w:rFonts w:ascii="Calibri" w:hAnsi="Calibri" w:cs="Calibri"/>
+              </w:rPr>
+              <w:t>l</w:t>
             </w:r>
           </w:p>
         </w:tc>
@@ -17268,7 +17473,6 @@
           </w:tcPr>
           <w:p>
             <w:pPr>
-              <w:jc w:val="both"/>
               <w:rPr>
                 <w:rFonts w:ascii="Calibri" w:hAnsi="Calibri" w:cs="Calibri"/>
               </w:rPr>
@@ -17290,17 +17494,18 @@
           </w:tcPr>
           <w:p>
             <w:pPr>
-              <w:jc w:val="both"/>
               <w:rPr>
                 <w:rFonts w:ascii="Calibri" w:hAnsi="Calibri" w:cs="Calibri"/>
               </w:rPr>
             </w:pPr>
+            <w:proofErr w:type="spellStart"/>
             <w:r>
               <w:rPr>
                 <w:rFonts w:ascii="Calibri" w:hAnsi="Calibri" w:cs="Calibri"/>
               </w:rPr>
-              <w:t>Clerc-Renaud</w:t>
-            </w:r>
+              <w:t>Labauve</w:t>
+            </w:r>
+            <w:proofErr w:type="spellEnd"/>
           </w:p>
         </w:tc>
         <w:tc>
@@ -17310,31 +17515,24 @@
           </w:tcPr>
           <w:p>
             <w:pPr>
-              <w:jc w:val="both"/>
               <w:rPr>
                 <w:rFonts w:ascii="Calibri" w:hAnsi="Calibri" w:cs="Calibri"/>
               </w:rPr>
             </w:pPr>
+            <w:r>
+              <w:rPr>
+                <w:rFonts w:ascii="Calibri" w:hAnsi="Calibri" w:cs="Calibri"/>
+              </w:rPr>
+              <w:t xml:space="preserve">Classe </w:t>
+            </w:r>
             <w:proofErr w:type="spellStart"/>
             <w:r>
               <w:rPr>
                 <w:rFonts w:ascii="Calibri" w:hAnsi="Calibri" w:cs="Calibri"/>
               </w:rPr>
-              <w:t>Tiles</w:t>
-            </w:r>
-            <w:r>
-              <w:rPr>
-                <w:rFonts w:ascii="Calibri" w:hAnsi="Calibri" w:cs="Calibri"/>
-              </w:rPr>
-              <w:t>Map</w:t>
+              <w:t>Recompenses</w:t>
             </w:r>
             <w:proofErr w:type="spellEnd"/>
-            <w:r>
-              <w:rPr>
-                <w:rFonts w:ascii="Calibri" w:hAnsi="Calibri" w:cs="Calibri"/>
-              </w:rPr>
-              <w:t xml:space="preserve"> snowmap1</w:t>
-            </w:r>
           </w:p>
         </w:tc>
         <w:tc>
@@ -17343,7 +17541,6 @@
           </w:tcPr>
           <w:p>
             <w:pPr>
-              <w:jc w:val="both"/>
               <w:rPr>
                 <w:rFonts w:ascii="Calibri" w:hAnsi="Calibri" w:cs="Calibri"/>
               </w:rPr>
@@ -17365,17 +17562,18 @@
           </w:tcPr>
           <w:p>
             <w:pPr>
-              <w:jc w:val="both"/>
               <w:rPr>
                 <w:rFonts w:ascii="Calibri" w:hAnsi="Calibri" w:cs="Calibri"/>
               </w:rPr>
             </w:pPr>
+            <w:proofErr w:type="spellStart"/>
             <w:r>
               <w:rPr>
                 <w:rFonts w:ascii="Calibri" w:hAnsi="Calibri" w:cs="Calibri"/>
               </w:rPr>
-              <w:t>Clerc-Renaud</w:t>
-            </w:r>
+              <w:t>Labauve</w:t>
+            </w:r>
+            <w:proofErr w:type="spellEnd"/>
           </w:p>
         </w:tc>
         <w:tc>
@@ -17385,7 +17583,6 @@
           </w:tcPr>
           <w:p>
             <w:pPr>
-              <w:jc w:val="both"/>
               <w:rPr>
                 <w:rFonts w:ascii="Calibri" w:hAnsi="Calibri" w:cs="Calibri"/>
               </w:rPr>
@@ -17394,8 +17591,16 @@
               <w:rPr>
                 <w:rFonts w:ascii="Calibri" w:hAnsi="Calibri" w:cs="Calibri"/>
               </w:rPr>
-              <w:t>Trap</w:t>
-            </w:r>
+              <w:t xml:space="preserve">Scène </w:t>
+            </w:r>
+            <w:proofErr w:type="spellStart"/>
+            <w:r>
+              <w:rPr>
+                <w:rFonts w:ascii="Calibri" w:hAnsi="Calibri" w:cs="Calibri"/>
+              </w:rPr>
+              <w:t>GameOver</w:t>
+            </w:r>
+            <w:proofErr w:type="spellEnd"/>
           </w:p>
         </w:tc>
         <w:tc>
@@ -17404,7 +17609,77 @@
           </w:tcPr>
           <w:p>
             <w:pPr>
-              <w:jc w:val="both"/>
+              <w:rPr>
+                <w:rFonts w:ascii="Calibri" w:hAnsi="Calibri" w:cs="Calibri"/>
+              </w:rPr>
+            </w:pPr>
+            <w:r>
+              <w:rPr>
+                <w:rFonts w:ascii="Calibri" w:hAnsi="Calibri" w:cs="Calibri"/>
+              </w:rPr>
+              <w:t>OK</w:t>
+            </w:r>
+          </w:p>
+        </w:tc>
+        <w:bookmarkStart w:id="29" w:name="_GoBack"/>
+        <w:bookmarkEnd w:id="29"/>
+      </w:tr>
+      <w:tr>
+        <w:tc>
+          <w:tcPr>
+            <w:tcW w:w="2681" w:type="dxa"/>
+            <w:shd w:val="clear" w:color="auto" w:fill="auto"/>
+          </w:tcPr>
+          <w:p>
+            <w:pPr>
+              <w:rPr>
+                <w:rFonts w:ascii="Calibri" w:hAnsi="Calibri" w:cs="Calibri"/>
+              </w:rPr>
+            </w:pPr>
+            <w:proofErr w:type="spellStart"/>
+            <w:r>
+              <w:rPr>
+                <w:rFonts w:ascii="Calibri" w:hAnsi="Calibri" w:cs="Calibri"/>
+              </w:rPr>
+              <w:t>Labauve</w:t>
+            </w:r>
+            <w:proofErr w:type="spellEnd"/>
+          </w:p>
+        </w:tc>
+        <w:tc>
+          <w:tcPr>
+            <w:tcW w:w="3069" w:type="dxa"/>
+            <w:shd w:val="clear" w:color="auto" w:fill="auto"/>
+          </w:tcPr>
+          <w:p>
+            <w:pPr>
+              <w:rPr>
+                <w:rFonts w:ascii="Calibri" w:hAnsi="Calibri" w:cs="Calibri"/>
+              </w:rPr>
+            </w:pPr>
+            <w:r>
+              <w:rPr>
+                <w:rFonts w:ascii="Calibri" w:hAnsi="Calibri" w:cs="Calibri"/>
+              </w:rPr>
+              <w:t xml:space="preserve">Scène </w:t>
+            </w:r>
+            <w:proofErr w:type="spellStart"/>
+            <w:r>
+              <w:rPr>
+                <w:rFonts w:ascii="Calibri" w:hAnsi="Calibri" w:cs="Calibri"/>
+              </w:rPr>
+              <w:t>Regle</w:t>
+            </w:r>
+            <w:proofErr w:type="spellEnd"/>
+          </w:p>
+        </w:tc>
+        <w:tc>
+          <w:tcPr>
+            <w:tcW w:w="2897" w:type="dxa"/>
+            <w:shd w:val="clear" w:color="auto" w:fill="auto"/>
+          </w:tcPr>
+          <w:p>
+            <w:pPr>
               <w:rPr>
                 <w:rFonts w:ascii="Calibri" w:hAnsi="Calibri" w:cs="Calibri"/>
               </w:rPr>
@@ -17426,17 +17701,18 @@
           </w:tcPr>
           <w:p>
             <w:pPr>
-              <w:jc w:val="both"/>
               <w:rPr>
                 <w:rFonts w:ascii="Calibri" w:hAnsi="Calibri" w:cs="Calibri"/>
               </w:rPr>
             </w:pPr>
+            <w:proofErr w:type="spellStart"/>
             <w:r>
               <w:rPr>
                 <w:rFonts w:ascii="Calibri" w:hAnsi="Calibri" w:cs="Calibri"/>
               </w:rPr>
-              <w:t>Clerc-Renaud</w:t>
-            </w:r>
+              <w:t>Labauve</w:t>
+            </w:r>
+            <w:proofErr w:type="spellEnd"/>
           </w:p>
         </w:tc>
         <w:tc>
@@ -17446,7 +17722,6 @@
           </w:tcPr>
           <w:p>
             <w:pPr>
-              <w:jc w:val="both"/>
               <w:rPr>
                 <w:rFonts w:ascii="Calibri" w:hAnsi="Calibri" w:cs="Calibri"/>
               </w:rPr>
@@ -17455,7 +17730,13 @@
               <w:rPr>
                 <w:rFonts w:ascii="Calibri" w:hAnsi="Calibri" w:cs="Calibri"/>
               </w:rPr>
-              <w:t>Sprite trap</w:t>
+              <w:t xml:space="preserve">Scène </w:t>
+            </w:r>
+            <w:r>
+              <w:rPr>
+                <w:rFonts w:ascii="Calibri" w:hAnsi="Calibri" w:cs="Calibri"/>
+              </w:rPr>
+              <w:t>Win</w:t>
             </w:r>
           </w:p>
         </w:tc>
@@ -17465,7 +17746,6 @@
           </w:tcPr>
           <w:p>
             <w:pPr>
-              <w:jc w:val="both"/>
               <w:rPr>
                 <w:rFonts w:ascii="Calibri" w:hAnsi="Calibri" w:cs="Calibri"/>
               </w:rPr>
@@ -17474,7 +17754,7 @@
               <w:rPr>
                 <w:rFonts w:ascii="Calibri" w:hAnsi="Calibri" w:cs="Calibri"/>
               </w:rPr>
-              <w:t>OK</w:t>
+              <w:t>Non achevé</w:t>
             </w:r>
           </w:p>
         </w:tc>
@@ -17487,627 +17767,6 @@
           </w:tcPr>
           <w:p>
             <w:pPr>
-              <w:jc w:val="both"/>
-              <w:rPr>
-                <w:rFonts w:ascii="Calibri" w:hAnsi="Calibri" w:cs="Calibri"/>
-              </w:rPr>
-            </w:pPr>
-            <w:r>
-              <w:rPr>
-                <w:rFonts w:ascii="Calibri" w:hAnsi="Calibri" w:cs="Calibri"/>
-              </w:rPr>
-              <w:t>Clerc-Renaud</w:t>
-            </w:r>
-          </w:p>
-        </w:tc>
-        <w:tc>
-          <w:tcPr>
-            <w:tcW w:w="3069" w:type="dxa"/>
-            <w:shd w:val="clear" w:color="auto" w:fill="auto"/>
-          </w:tcPr>
-          <w:p>
-            <w:pPr>
-              <w:jc w:val="both"/>
-              <w:rPr>
-                <w:rFonts w:ascii="Calibri" w:hAnsi="Calibri" w:cs="Calibri"/>
-              </w:rPr>
-            </w:pPr>
-            <w:r>
-              <w:rPr>
-                <w:rFonts w:ascii="Calibri" w:hAnsi="Calibri" w:cs="Calibri"/>
-              </w:rPr>
-              <w:t>Sprite renard</w:t>
-            </w:r>
-          </w:p>
-        </w:tc>
-        <w:tc>
-          <w:tcPr>
-            <w:tcW w:w="2897" w:type="dxa"/>
-          </w:tcPr>
-          <w:p>
-            <w:pPr>
-              <w:jc w:val="both"/>
-              <w:rPr>
-                <w:rFonts w:ascii="Calibri" w:hAnsi="Calibri" w:cs="Calibri"/>
-              </w:rPr>
-            </w:pPr>
-            <w:r>
-              <w:rPr>
-                <w:rFonts w:ascii="Calibri" w:hAnsi="Calibri" w:cs="Calibri"/>
-              </w:rPr>
-              <w:t>OK</w:t>
-            </w:r>
-          </w:p>
-        </w:tc>
-      </w:tr>
-      <w:tr>
-        <w:tc>
-          <w:tcPr>
-            <w:tcW w:w="2681" w:type="dxa"/>
-            <w:shd w:val="clear" w:color="auto" w:fill="auto"/>
-          </w:tcPr>
-          <w:p>
-            <w:pPr>
-              <w:jc w:val="both"/>
-              <w:rPr>
-                <w:rFonts w:ascii="Calibri" w:hAnsi="Calibri" w:cs="Calibri"/>
-              </w:rPr>
-            </w:pPr>
-            <w:r>
-              <w:rPr>
-                <w:rFonts w:ascii="Calibri" w:hAnsi="Calibri" w:cs="Calibri"/>
-              </w:rPr>
-              <w:t>Sauthier</w:t>
-            </w:r>
-          </w:p>
-        </w:tc>
-        <w:tc>
-          <w:tcPr>
-            <w:tcW w:w="3069" w:type="dxa"/>
-            <w:shd w:val="clear" w:color="auto" w:fill="auto"/>
-          </w:tcPr>
-          <w:p>
-            <w:pPr>
-              <w:jc w:val="both"/>
-              <w:rPr>
-                <w:rFonts w:ascii="Calibri" w:hAnsi="Calibri" w:cs="Calibri"/>
-              </w:rPr>
-            </w:pPr>
-            <w:r>
-              <w:rPr>
-                <w:rFonts w:ascii="Calibri" w:hAnsi="Calibri" w:cs="Calibri"/>
-              </w:rPr>
-              <w:t>Sprite pingouin</w:t>
-            </w:r>
-          </w:p>
-        </w:tc>
-        <w:tc>
-          <w:tcPr>
-            <w:tcW w:w="2897" w:type="dxa"/>
-          </w:tcPr>
-          <w:p>
-            <w:pPr>
-              <w:jc w:val="both"/>
-              <w:rPr>
-                <w:rFonts w:ascii="Calibri" w:hAnsi="Calibri" w:cs="Calibri"/>
-              </w:rPr>
-            </w:pPr>
-            <w:r>
-              <w:rPr>
-                <w:rFonts w:ascii="Calibri" w:hAnsi="Calibri" w:cs="Calibri"/>
-              </w:rPr>
-              <w:t>Ok</w:t>
-            </w:r>
-          </w:p>
-        </w:tc>
-      </w:tr>
-      <w:tr>
-        <w:tc>
-          <w:tcPr>
-            <w:tcW w:w="2681" w:type="dxa"/>
-            <w:shd w:val="clear" w:color="auto" w:fill="auto"/>
-          </w:tcPr>
-          <w:p>
-            <w:pPr>
-              <w:jc w:val="both"/>
-              <w:rPr>
-                <w:rFonts w:ascii="Calibri" w:hAnsi="Calibri" w:cs="Calibri"/>
-              </w:rPr>
-            </w:pPr>
-            <w:r>
-              <w:rPr>
-                <w:rFonts w:ascii="Calibri" w:hAnsi="Calibri" w:cs="Calibri"/>
-              </w:rPr>
-              <w:t>Clerc-Renaud</w:t>
-            </w:r>
-          </w:p>
-        </w:tc>
-        <w:tc>
-          <w:tcPr>
-            <w:tcW w:w="3069" w:type="dxa"/>
-            <w:shd w:val="clear" w:color="auto" w:fill="auto"/>
-          </w:tcPr>
-          <w:p>
-            <w:pPr>
-              <w:jc w:val="both"/>
-              <w:rPr>
-                <w:rFonts w:ascii="Calibri" w:hAnsi="Calibri" w:cs="Calibri"/>
-              </w:rPr>
-            </w:pPr>
-            <w:r>
-              <w:rPr>
-                <w:rFonts w:ascii="Calibri" w:hAnsi="Calibri" w:cs="Calibri"/>
-              </w:rPr>
-              <w:t>Sprite eagle</w:t>
-            </w:r>
-          </w:p>
-        </w:tc>
-        <w:tc>
-          <w:tcPr>
-            <w:tcW w:w="2897" w:type="dxa"/>
-          </w:tcPr>
-          <w:p>
-            <w:pPr>
-              <w:jc w:val="both"/>
-              <w:rPr>
-                <w:rFonts w:ascii="Calibri" w:hAnsi="Calibri" w:cs="Calibri"/>
-              </w:rPr>
-            </w:pPr>
-            <w:r>
-              <w:rPr>
-                <w:rFonts w:ascii="Calibri" w:hAnsi="Calibri" w:cs="Calibri"/>
-              </w:rPr>
-              <w:t>OK</w:t>
-            </w:r>
-          </w:p>
-        </w:tc>
-      </w:tr>
-      <w:tr>
-        <w:tc>
-          <w:tcPr>
-            <w:tcW w:w="2681" w:type="dxa"/>
-            <w:shd w:val="clear" w:color="auto" w:fill="auto"/>
-          </w:tcPr>
-          <w:p>
-            <w:pPr>
-              <w:jc w:val="both"/>
-              <w:rPr>
-                <w:rFonts w:ascii="Calibri" w:hAnsi="Calibri" w:cs="Calibri"/>
-              </w:rPr>
-            </w:pPr>
-            <w:r>
-              <w:rPr>
-                <w:rFonts w:ascii="Calibri" w:hAnsi="Calibri" w:cs="Calibri"/>
-              </w:rPr>
-              <w:t>Labauve</w:t>
-            </w:r>
-          </w:p>
-        </w:tc>
-        <w:tc>
-          <w:tcPr>
-            <w:tcW w:w="3069" w:type="dxa"/>
-            <w:shd w:val="clear" w:color="auto" w:fill="auto"/>
-          </w:tcPr>
-          <w:p>
-            <w:pPr>
-              <w:jc w:val="both"/>
-              <w:rPr>
-                <w:rFonts w:ascii="Calibri" w:hAnsi="Calibri" w:cs="Calibri"/>
-              </w:rPr>
-            </w:pPr>
-            <w:r>
-              <w:rPr>
-                <w:rFonts w:ascii="Calibri" w:hAnsi="Calibri" w:cs="Calibri"/>
-              </w:rPr>
-              <w:t>Sprite portal</w:t>
-            </w:r>
-          </w:p>
-        </w:tc>
-        <w:tc>
-          <w:tcPr>
-            <w:tcW w:w="2897" w:type="dxa"/>
-          </w:tcPr>
-          <w:p>
-            <w:pPr>
-              <w:jc w:val="both"/>
-              <w:rPr>
-                <w:rFonts w:ascii="Calibri" w:hAnsi="Calibri" w:cs="Calibri"/>
-              </w:rPr>
-            </w:pPr>
-            <w:r>
-              <w:rPr>
-                <w:rFonts w:ascii="Calibri" w:hAnsi="Calibri" w:cs="Calibri"/>
-              </w:rPr>
-              <w:t>OK</w:t>
-            </w:r>
-          </w:p>
-        </w:tc>
-      </w:tr>
-      <w:tr>
-        <w:tc>
-          <w:tcPr>
-            <w:tcW w:w="2681" w:type="dxa"/>
-            <w:shd w:val="clear" w:color="auto" w:fill="auto"/>
-          </w:tcPr>
-          <w:p>
-            <w:pPr>
-              <w:jc w:val="both"/>
-              <w:rPr>
-                <w:rFonts w:ascii="Calibri" w:hAnsi="Calibri" w:cs="Calibri"/>
-              </w:rPr>
-            </w:pPr>
-            <w:r>
-              <w:rPr>
-                <w:rFonts w:ascii="Calibri" w:hAnsi="Calibri" w:cs="Calibri"/>
-              </w:rPr>
-              <w:t>Labauve</w:t>
-            </w:r>
-          </w:p>
-        </w:tc>
-        <w:tc>
-          <w:tcPr>
-            <w:tcW w:w="3069" w:type="dxa"/>
-            <w:shd w:val="clear" w:color="auto" w:fill="auto"/>
-          </w:tcPr>
-          <w:p>
-            <w:pPr>
-              <w:jc w:val="both"/>
-              <w:rPr>
-                <w:rFonts w:ascii="Calibri" w:hAnsi="Calibri" w:cs="Calibri"/>
-              </w:rPr>
-            </w:pPr>
-            <w:proofErr w:type="spellStart"/>
-            <w:r>
-              <w:rPr>
-                <w:rFonts w:ascii="Calibri" w:hAnsi="Calibri" w:cs="Calibri"/>
-              </w:rPr>
-              <w:t>Recompenses</w:t>
-            </w:r>
-            <w:proofErr w:type="spellEnd"/>
-          </w:p>
-        </w:tc>
-        <w:tc>
-          <w:tcPr>
-            <w:tcW w:w="2897" w:type="dxa"/>
-          </w:tcPr>
-          <w:p>
-            <w:pPr>
-              <w:jc w:val="both"/>
-              <w:rPr>
-                <w:rFonts w:ascii="Calibri" w:hAnsi="Calibri" w:cs="Calibri"/>
-              </w:rPr>
-            </w:pPr>
-            <w:r>
-              <w:rPr>
-                <w:rFonts w:ascii="Calibri" w:hAnsi="Calibri" w:cs="Calibri"/>
-              </w:rPr>
-              <w:t>OK</w:t>
-            </w:r>
-          </w:p>
-        </w:tc>
-      </w:tr>
-      <w:tr>
-        <w:tc>
-          <w:tcPr>
-            <w:tcW w:w="2681" w:type="dxa"/>
-            <w:shd w:val="clear" w:color="auto" w:fill="auto"/>
-          </w:tcPr>
-          <w:p>
-            <w:pPr>
-              <w:jc w:val="both"/>
-              <w:rPr>
-                <w:rFonts w:ascii="Calibri" w:hAnsi="Calibri" w:cs="Calibri"/>
-              </w:rPr>
-            </w:pPr>
-            <w:r>
-              <w:rPr>
-                <w:rFonts w:ascii="Calibri" w:hAnsi="Calibri" w:cs="Calibri"/>
-              </w:rPr>
-              <w:t>Clerc-Renaud</w:t>
-            </w:r>
-          </w:p>
-        </w:tc>
-        <w:tc>
-          <w:tcPr>
-            <w:tcW w:w="3069" w:type="dxa"/>
-            <w:shd w:val="clear" w:color="auto" w:fill="auto"/>
-          </w:tcPr>
-          <w:p>
-            <w:pPr>
-              <w:jc w:val="both"/>
-              <w:rPr>
-                <w:rFonts w:ascii="Calibri" w:hAnsi="Calibri" w:cs="Calibri"/>
-              </w:rPr>
-            </w:pPr>
-            <w:proofErr w:type="spellStart"/>
-            <w:r>
-              <w:rPr>
-                <w:rFonts w:ascii="Calibri" w:hAnsi="Calibri" w:cs="Calibri"/>
-              </w:rPr>
-              <w:t>MonstreRampant</w:t>
-            </w:r>
-            <w:proofErr w:type="spellEnd"/>
-          </w:p>
-        </w:tc>
-        <w:tc>
-          <w:tcPr>
-            <w:tcW w:w="2897" w:type="dxa"/>
-          </w:tcPr>
-          <w:p>
-            <w:pPr>
-              <w:jc w:val="both"/>
-              <w:rPr>
-                <w:rFonts w:ascii="Calibri" w:hAnsi="Calibri" w:cs="Calibri"/>
-              </w:rPr>
-            </w:pPr>
-            <w:r>
-              <w:rPr>
-                <w:rFonts w:ascii="Calibri" w:hAnsi="Calibri" w:cs="Calibri"/>
-              </w:rPr>
-              <w:t>OK</w:t>
-            </w:r>
-          </w:p>
-        </w:tc>
-      </w:tr>
-      <w:tr>
-        <w:tc>
-          <w:tcPr>
-            <w:tcW w:w="2681" w:type="dxa"/>
-            <w:shd w:val="clear" w:color="auto" w:fill="auto"/>
-          </w:tcPr>
-          <w:p>
-            <w:pPr>
-              <w:jc w:val="both"/>
-              <w:rPr>
-                <w:rFonts w:ascii="Calibri" w:hAnsi="Calibri" w:cs="Calibri"/>
-              </w:rPr>
-            </w:pPr>
-            <w:r>
-              <w:rPr>
-                <w:rFonts w:ascii="Calibri" w:hAnsi="Calibri" w:cs="Calibri"/>
-              </w:rPr>
-              <w:t>Clerc-Renaud</w:t>
-            </w:r>
-          </w:p>
-        </w:tc>
-        <w:tc>
-          <w:tcPr>
-            <w:tcW w:w="3069" w:type="dxa"/>
-            <w:shd w:val="clear" w:color="auto" w:fill="auto"/>
-          </w:tcPr>
-          <w:p>
-            <w:pPr>
-              <w:jc w:val="both"/>
-              <w:rPr>
-                <w:rFonts w:ascii="Calibri" w:hAnsi="Calibri" w:cs="Calibri"/>
-              </w:rPr>
-            </w:pPr>
-            <w:proofErr w:type="spellStart"/>
-            <w:r>
-              <w:rPr>
-                <w:rFonts w:ascii="Calibri" w:hAnsi="Calibri" w:cs="Calibri"/>
-              </w:rPr>
-              <w:t>MonstreVolant</w:t>
-            </w:r>
-            <w:proofErr w:type="spellEnd"/>
-          </w:p>
-        </w:tc>
-        <w:tc>
-          <w:tcPr>
-            <w:tcW w:w="2897" w:type="dxa"/>
-          </w:tcPr>
-          <w:p>
-            <w:pPr>
-              <w:jc w:val="both"/>
-              <w:rPr>
-                <w:rFonts w:ascii="Calibri" w:hAnsi="Calibri" w:cs="Calibri"/>
-              </w:rPr>
-            </w:pPr>
-            <w:r>
-              <w:rPr>
-                <w:rFonts w:ascii="Calibri" w:hAnsi="Calibri" w:cs="Calibri"/>
-              </w:rPr>
-              <w:t>OK</w:t>
-            </w:r>
-          </w:p>
-        </w:tc>
-      </w:tr>
-      <w:tr>
-        <w:tc>
-          <w:tcPr>
-            <w:tcW w:w="2681" w:type="dxa"/>
-            <w:shd w:val="clear" w:color="auto" w:fill="auto"/>
-          </w:tcPr>
-          <w:p>
-            <w:pPr>
-              <w:jc w:val="both"/>
-              <w:rPr>
-                <w:rFonts w:ascii="Calibri" w:hAnsi="Calibri" w:cs="Calibri"/>
-              </w:rPr>
-            </w:pPr>
-            <w:r>
-              <w:rPr>
-                <w:rFonts w:ascii="Calibri" w:hAnsi="Calibri" w:cs="Calibri"/>
-              </w:rPr>
-              <w:t>Labauve</w:t>
-            </w:r>
-          </w:p>
-        </w:tc>
-        <w:tc>
-          <w:tcPr>
-            <w:tcW w:w="3069" w:type="dxa"/>
-            <w:shd w:val="clear" w:color="auto" w:fill="auto"/>
-          </w:tcPr>
-          <w:p>
-            <w:pPr>
-              <w:jc w:val="both"/>
-              <w:rPr>
-                <w:rFonts w:ascii="Calibri" w:hAnsi="Calibri" w:cs="Calibri"/>
-              </w:rPr>
-            </w:pPr>
-            <w:proofErr w:type="spellStart"/>
-            <w:r>
-              <w:rPr>
-                <w:rFonts w:ascii="Calibri" w:hAnsi="Calibri" w:cs="Calibri"/>
-              </w:rPr>
-              <w:t>GameOver</w:t>
-            </w:r>
-            <w:proofErr w:type="spellEnd"/>
-          </w:p>
-        </w:tc>
-        <w:tc>
-          <w:tcPr>
-            <w:tcW w:w="2897" w:type="dxa"/>
-          </w:tcPr>
-          <w:p>
-            <w:pPr>
-              <w:jc w:val="both"/>
-              <w:rPr>
-                <w:rFonts w:ascii="Calibri" w:hAnsi="Calibri" w:cs="Calibri"/>
-              </w:rPr>
-            </w:pPr>
-            <w:r>
-              <w:rPr>
-                <w:rFonts w:ascii="Calibri" w:hAnsi="Calibri" w:cs="Calibri"/>
-              </w:rPr>
-              <w:t>OK</w:t>
-            </w:r>
-          </w:p>
-        </w:tc>
-      </w:tr>
-      <w:tr>
-        <w:tc>
-          <w:tcPr>
-            <w:tcW w:w="2681" w:type="dxa"/>
-            <w:shd w:val="clear" w:color="auto" w:fill="auto"/>
-          </w:tcPr>
-          <w:p>
-            <w:pPr>
-              <w:jc w:val="both"/>
-              <w:rPr>
-                <w:rFonts w:ascii="Calibri" w:hAnsi="Calibri" w:cs="Calibri"/>
-              </w:rPr>
-            </w:pPr>
-            <w:r>
-              <w:rPr>
-                <w:rFonts w:ascii="Calibri" w:hAnsi="Calibri" w:cs="Calibri"/>
-              </w:rPr>
-              <w:t>Labauve</w:t>
-            </w:r>
-          </w:p>
-        </w:tc>
-        <w:tc>
-          <w:tcPr>
-            <w:tcW w:w="3069" w:type="dxa"/>
-            <w:shd w:val="clear" w:color="auto" w:fill="auto"/>
-          </w:tcPr>
-          <w:p>
-            <w:pPr>
-              <w:jc w:val="both"/>
-              <w:rPr>
-                <w:rFonts w:ascii="Calibri" w:hAnsi="Calibri" w:cs="Calibri"/>
-              </w:rPr>
-            </w:pPr>
-            <w:proofErr w:type="spellStart"/>
-            <w:r>
-              <w:rPr>
-                <w:rFonts w:ascii="Calibri" w:hAnsi="Calibri" w:cs="Calibri"/>
-              </w:rPr>
-              <w:t>Regle</w:t>
-            </w:r>
-            <w:proofErr w:type="spellEnd"/>
-          </w:p>
-        </w:tc>
-        <w:tc>
-          <w:tcPr>
-            <w:tcW w:w="2897" w:type="dxa"/>
-          </w:tcPr>
-          <w:p>
-            <w:pPr>
-              <w:jc w:val="both"/>
-              <w:rPr>
-                <w:rFonts w:ascii="Calibri" w:hAnsi="Calibri" w:cs="Calibri"/>
-              </w:rPr>
-            </w:pPr>
-            <w:r>
-              <w:rPr>
-                <w:rFonts w:ascii="Calibri" w:hAnsi="Calibri" w:cs="Calibri"/>
-              </w:rPr>
-              <w:t>OK</w:t>
-            </w:r>
-          </w:p>
-        </w:tc>
-      </w:tr>
-      <w:tr>
-        <w:tc>
-          <w:tcPr>
-            <w:tcW w:w="2681" w:type="dxa"/>
-            <w:shd w:val="clear" w:color="auto" w:fill="auto"/>
-          </w:tcPr>
-          <w:p>
-            <w:pPr>
-              <w:jc w:val="both"/>
-              <w:rPr>
-                <w:rFonts w:ascii="Calibri" w:hAnsi="Calibri" w:cs="Calibri"/>
-              </w:rPr>
-            </w:pPr>
-            <w:r>
-              <w:rPr>
-                <w:rFonts w:ascii="Calibri" w:hAnsi="Calibri" w:cs="Calibri"/>
-              </w:rPr>
-              <w:t>Labauve</w:t>
-            </w:r>
-          </w:p>
-        </w:tc>
-        <w:tc>
-          <w:tcPr>
-            <w:tcW w:w="3069" w:type="dxa"/>
-            <w:shd w:val="clear" w:color="auto" w:fill="auto"/>
-          </w:tcPr>
-          <w:p>
-            <w:pPr>
-              <w:jc w:val="both"/>
-              <w:rPr>
-                <w:rFonts w:ascii="Calibri" w:hAnsi="Calibri" w:cs="Calibri"/>
-              </w:rPr>
-            </w:pPr>
-            <w:r>
-              <w:rPr>
-                <w:rFonts w:ascii="Calibri" w:hAnsi="Calibri" w:cs="Calibri"/>
-              </w:rPr>
-              <w:t>Win</w:t>
-            </w:r>
-          </w:p>
-        </w:tc>
-        <w:tc>
-          <w:tcPr>
-            <w:tcW w:w="2897" w:type="dxa"/>
-          </w:tcPr>
-          <w:p>
-            <w:pPr>
-              <w:jc w:val="both"/>
-              <w:rPr>
-                <w:rFonts w:ascii="Calibri" w:hAnsi="Calibri" w:cs="Calibri"/>
-              </w:rPr>
-            </w:pPr>
-            <w:r>
-              <w:rPr>
-                <w:rFonts w:ascii="Calibri" w:hAnsi="Calibri" w:cs="Calibri"/>
-              </w:rPr>
-              <w:t>Non achevé</w:t>
-            </w:r>
-          </w:p>
-        </w:tc>
-      </w:tr>
-      <w:tr>
-        <w:tc>
-          <w:tcPr>
-            <w:tcW w:w="2681" w:type="dxa"/>
-            <w:shd w:val="clear" w:color="auto" w:fill="auto"/>
-          </w:tcPr>
-          <w:p>
-            <w:pPr>
-              <w:jc w:val="both"/>
               <w:rPr>
                 <w:rFonts w:ascii="Calibri" w:hAnsi="Calibri" w:cs="Calibri"/>
               </w:rPr>
@@ -18121,7 +17780,6 @@
           </w:tcPr>
           <w:p>
             <w:pPr>
-              <w:jc w:val="both"/>
               <w:rPr>
                 <w:rFonts w:ascii="Calibri" w:hAnsi="Calibri" w:cs="Calibri"/>
               </w:rPr>
@@ -18134,7 +17792,6 @@
           </w:tcPr>
           <w:p>
             <w:pPr>
-              <w:jc w:val="both"/>
               <w:rPr>
                 <w:rFonts w:ascii="Calibri" w:hAnsi="Calibri" w:cs="Calibri"/>
               </w:rPr>
@@ -18150,7 +17807,6 @@
           </w:tcPr>
           <w:p>
             <w:pPr>
-              <w:jc w:val="both"/>
               <w:rPr>
                 <w:rFonts w:ascii="Calibri" w:hAnsi="Calibri" w:cs="Calibri"/>
               </w:rPr>
@@ -18164,7 +17820,6 @@
           </w:tcPr>
           <w:p>
             <w:pPr>
-              <w:jc w:val="both"/>
               <w:rPr>
                 <w:rFonts w:ascii="Calibri" w:hAnsi="Calibri" w:cs="Calibri"/>
               </w:rPr>
@@ -18177,7 +17832,6 @@
           </w:tcPr>
           <w:p>
             <w:pPr>
-              <w:jc w:val="both"/>
               <w:rPr>
                 <w:rFonts w:ascii="Calibri" w:hAnsi="Calibri" w:cs="Calibri"/>
               </w:rPr>
@@ -18193,7 +17847,6 @@
           </w:tcPr>
           <w:p>
             <w:pPr>
-              <w:jc w:val="both"/>
               <w:rPr>
                 <w:rFonts w:ascii="Calibri" w:hAnsi="Calibri" w:cs="Calibri"/>
               </w:rPr>
@@ -18207,7 +17860,6 @@
           </w:tcPr>
           <w:p>
             <w:pPr>
-              <w:jc w:val="both"/>
               <w:rPr>
                 <w:rFonts w:ascii="Calibri" w:hAnsi="Calibri" w:cs="Calibri"/>
               </w:rPr>
@@ -18220,7 +17872,6 @@
           </w:tcPr>
           <w:p>
             <w:pPr>
-              <w:jc w:val="both"/>
               <w:rPr>
                 <w:rFonts w:ascii="Calibri" w:hAnsi="Calibri" w:cs="Calibri"/>
               </w:rPr>
@@ -18236,7 +17887,468 @@
           </w:tcPr>
           <w:p>
             <w:pPr>
-              <w:jc w:val="both"/>
+              <w:rPr>
+                <w:rFonts w:ascii="Calibri" w:hAnsi="Calibri" w:cs="Calibri"/>
+              </w:rPr>
+            </w:pPr>
+            <w:r>
+              <w:rPr>
+                <w:rFonts w:ascii="Calibri" w:hAnsi="Calibri" w:cs="Calibri"/>
+              </w:rPr>
+              <w:t>Clerc-Renaud</w:t>
+            </w:r>
+          </w:p>
+        </w:tc>
+        <w:tc>
+          <w:tcPr>
+            <w:tcW w:w="3069" w:type="dxa"/>
+            <w:shd w:val="clear" w:color="auto" w:fill="auto"/>
+          </w:tcPr>
+          <w:p>
+            <w:pPr>
+              <w:rPr>
+                <w:rFonts w:ascii="Calibri" w:hAnsi="Calibri" w:cs="Calibri"/>
+              </w:rPr>
+            </w:pPr>
+            <w:proofErr w:type="spellStart"/>
+            <w:r>
+              <w:rPr>
+                <w:rFonts w:ascii="Calibri" w:hAnsi="Calibri" w:cs="Calibri"/>
+              </w:rPr>
+              <w:t>Map</w:t>
+            </w:r>
+            <w:proofErr w:type="spellEnd"/>
+            <w:r>
+              <w:rPr>
+                <w:rFonts w:ascii="Calibri" w:hAnsi="Calibri" w:cs="Calibri"/>
+              </w:rPr>
+              <w:t xml:space="preserve"> niveau 2 (</w:t>
+            </w:r>
+            <w:proofErr w:type="spellStart"/>
+            <w:r>
+              <w:rPr>
+                <w:rFonts w:ascii="Calibri" w:hAnsi="Calibri" w:cs="Calibri"/>
+              </w:rPr>
+              <w:t>map</w:t>
+            </w:r>
+            <w:proofErr w:type="spellEnd"/>
+            <w:r>
+              <w:rPr>
+                <w:rFonts w:ascii="Calibri" w:hAnsi="Calibri" w:cs="Calibri"/>
+              </w:rPr>
+              <w:t xml:space="preserve"> neige)</w:t>
+            </w:r>
+          </w:p>
+        </w:tc>
+        <w:tc>
+          <w:tcPr>
+            <w:tcW w:w="2897" w:type="dxa"/>
+          </w:tcPr>
+          <w:p>
+            <w:pPr>
+              <w:rPr>
+                <w:rFonts w:ascii="Calibri" w:hAnsi="Calibri" w:cs="Calibri"/>
+              </w:rPr>
+            </w:pPr>
+            <w:r>
+              <w:rPr>
+                <w:rFonts w:ascii="Calibri" w:hAnsi="Calibri" w:cs="Calibri"/>
+              </w:rPr>
+              <w:t>OK</w:t>
+            </w:r>
+          </w:p>
+        </w:tc>
+      </w:tr>
+      <w:tr>
+        <w:tc>
+          <w:tcPr>
+            <w:tcW w:w="2681" w:type="dxa"/>
+            <w:shd w:val="clear" w:color="auto" w:fill="auto"/>
+          </w:tcPr>
+          <w:p>
+            <w:pPr>
+              <w:rPr>
+                <w:rFonts w:ascii="Calibri" w:hAnsi="Calibri" w:cs="Calibri"/>
+              </w:rPr>
+            </w:pPr>
+            <w:r>
+              <w:rPr>
+                <w:rFonts w:ascii="Calibri" w:hAnsi="Calibri" w:cs="Calibri"/>
+              </w:rPr>
+              <w:t>Clerc-Renaud</w:t>
+            </w:r>
+          </w:p>
+        </w:tc>
+        <w:tc>
+          <w:tcPr>
+            <w:tcW w:w="3069" w:type="dxa"/>
+            <w:shd w:val="clear" w:color="auto" w:fill="auto"/>
+          </w:tcPr>
+          <w:p>
+            <w:pPr>
+              <w:rPr>
+                <w:rFonts w:ascii="Calibri" w:hAnsi="Calibri" w:cs="Calibri"/>
+              </w:rPr>
+            </w:pPr>
+            <w:r>
+              <w:rPr>
+                <w:rFonts w:ascii="Calibri" w:hAnsi="Calibri" w:cs="Calibri"/>
+              </w:rPr>
+              <w:t xml:space="preserve">Classe </w:t>
+            </w:r>
+            <w:r>
+              <w:rPr>
+                <w:rFonts w:ascii="Calibri" w:hAnsi="Calibri" w:cs="Calibri"/>
+              </w:rPr>
+              <w:t>Trap</w:t>
+            </w:r>
+          </w:p>
+        </w:tc>
+        <w:tc>
+          <w:tcPr>
+            <w:tcW w:w="2897" w:type="dxa"/>
+          </w:tcPr>
+          <w:p>
+            <w:pPr>
+              <w:rPr>
+                <w:rFonts w:ascii="Calibri" w:hAnsi="Calibri" w:cs="Calibri"/>
+              </w:rPr>
+            </w:pPr>
+            <w:r>
+              <w:rPr>
+                <w:rFonts w:ascii="Calibri" w:hAnsi="Calibri" w:cs="Calibri"/>
+              </w:rPr>
+              <w:t>OK</w:t>
+            </w:r>
+          </w:p>
+        </w:tc>
+      </w:tr>
+      <w:tr>
+        <w:tc>
+          <w:tcPr>
+            <w:tcW w:w="2681" w:type="dxa"/>
+            <w:shd w:val="clear" w:color="auto" w:fill="auto"/>
+          </w:tcPr>
+          <w:p>
+            <w:pPr>
+              <w:rPr>
+                <w:rFonts w:ascii="Calibri" w:hAnsi="Calibri" w:cs="Calibri"/>
+              </w:rPr>
+            </w:pPr>
+            <w:r>
+              <w:rPr>
+                <w:rFonts w:ascii="Calibri" w:hAnsi="Calibri" w:cs="Calibri"/>
+              </w:rPr>
+              <w:t>Clerc-Renaud</w:t>
+            </w:r>
+          </w:p>
+        </w:tc>
+        <w:tc>
+          <w:tcPr>
+            <w:tcW w:w="3069" w:type="dxa"/>
+            <w:shd w:val="clear" w:color="auto" w:fill="auto"/>
+          </w:tcPr>
+          <w:p>
+            <w:pPr>
+              <w:rPr>
+                <w:rFonts w:ascii="Calibri" w:hAnsi="Calibri" w:cs="Calibri"/>
+              </w:rPr>
+            </w:pPr>
+            <w:r>
+              <w:rPr>
+                <w:rFonts w:ascii="Calibri" w:hAnsi="Calibri" w:cs="Calibri"/>
+              </w:rPr>
+              <w:t>Animations</w:t>
+            </w:r>
+            <w:r>
+              <w:rPr>
+                <w:rFonts w:ascii="Calibri" w:hAnsi="Calibri" w:cs="Calibri"/>
+              </w:rPr>
+              <w:t xml:space="preserve"> trap</w:t>
+            </w:r>
+          </w:p>
+        </w:tc>
+        <w:tc>
+          <w:tcPr>
+            <w:tcW w:w="2897" w:type="dxa"/>
+          </w:tcPr>
+          <w:p>
+            <w:pPr>
+              <w:rPr>
+                <w:rFonts w:ascii="Calibri" w:hAnsi="Calibri" w:cs="Calibri"/>
+              </w:rPr>
+            </w:pPr>
+            <w:r>
+              <w:rPr>
+                <w:rFonts w:ascii="Calibri" w:hAnsi="Calibri" w:cs="Calibri"/>
+              </w:rPr>
+              <w:t>OK</w:t>
+            </w:r>
+          </w:p>
+        </w:tc>
+      </w:tr>
+      <w:tr>
+        <w:tc>
+          <w:tcPr>
+            <w:tcW w:w="2681" w:type="dxa"/>
+            <w:shd w:val="clear" w:color="auto" w:fill="auto"/>
+          </w:tcPr>
+          <w:p>
+            <w:pPr>
+              <w:rPr>
+                <w:rFonts w:ascii="Calibri" w:hAnsi="Calibri" w:cs="Calibri"/>
+              </w:rPr>
+            </w:pPr>
+            <w:r>
+              <w:rPr>
+                <w:rFonts w:ascii="Calibri" w:hAnsi="Calibri" w:cs="Calibri"/>
+              </w:rPr>
+              <w:t>Clerc-Renaud</w:t>
+            </w:r>
+          </w:p>
+        </w:tc>
+        <w:tc>
+          <w:tcPr>
+            <w:tcW w:w="3069" w:type="dxa"/>
+            <w:shd w:val="clear" w:color="auto" w:fill="auto"/>
+          </w:tcPr>
+          <w:p>
+            <w:pPr>
+              <w:rPr>
+                <w:rFonts w:ascii="Calibri" w:hAnsi="Calibri" w:cs="Calibri"/>
+              </w:rPr>
+            </w:pPr>
+            <w:r>
+              <w:rPr>
+                <w:rFonts w:ascii="Calibri" w:hAnsi="Calibri" w:cs="Calibri"/>
+              </w:rPr>
+              <w:t>Animations</w:t>
+            </w:r>
+            <w:r>
+              <w:rPr>
+                <w:rFonts w:ascii="Calibri" w:hAnsi="Calibri" w:cs="Calibri"/>
+              </w:rPr>
+              <w:t xml:space="preserve"> renard</w:t>
+            </w:r>
+          </w:p>
+        </w:tc>
+        <w:tc>
+          <w:tcPr>
+            <w:tcW w:w="2897" w:type="dxa"/>
+          </w:tcPr>
+          <w:p>
+            <w:pPr>
+              <w:rPr>
+                <w:rFonts w:ascii="Calibri" w:hAnsi="Calibri" w:cs="Calibri"/>
+              </w:rPr>
+            </w:pPr>
+            <w:r>
+              <w:rPr>
+                <w:rFonts w:ascii="Calibri" w:hAnsi="Calibri" w:cs="Calibri"/>
+              </w:rPr>
+              <w:t>OK</w:t>
+            </w:r>
+          </w:p>
+        </w:tc>
+      </w:tr>
+      <w:tr>
+        <w:tc>
+          <w:tcPr>
+            <w:tcW w:w="2681" w:type="dxa"/>
+            <w:shd w:val="clear" w:color="auto" w:fill="auto"/>
+          </w:tcPr>
+          <w:p>
+            <w:pPr>
+              <w:rPr>
+                <w:rFonts w:ascii="Calibri" w:hAnsi="Calibri" w:cs="Calibri"/>
+              </w:rPr>
+            </w:pPr>
+            <w:r>
+              <w:rPr>
+                <w:rFonts w:ascii="Calibri" w:hAnsi="Calibri" w:cs="Calibri"/>
+              </w:rPr>
+              <w:t>Clerc-Renaud</w:t>
+            </w:r>
+          </w:p>
+        </w:tc>
+        <w:tc>
+          <w:tcPr>
+            <w:tcW w:w="3069" w:type="dxa"/>
+            <w:shd w:val="clear" w:color="auto" w:fill="auto"/>
+          </w:tcPr>
+          <w:p>
+            <w:pPr>
+              <w:rPr>
+                <w:rFonts w:ascii="Calibri" w:hAnsi="Calibri" w:cs="Calibri"/>
+              </w:rPr>
+            </w:pPr>
+            <w:r>
+              <w:rPr>
+                <w:rFonts w:ascii="Calibri" w:hAnsi="Calibri" w:cs="Calibri"/>
+              </w:rPr>
+              <w:t>Animations eagle</w:t>
+            </w:r>
+          </w:p>
+        </w:tc>
+        <w:tc>
+          <w:tcPr>
+            <w:tcW w:w="2897" w:type="dxa"/>
+          </w:tcPr>
+          <w:p>
+            <w:pPr>
+              <w:rPr>
+                <w:rFonts w:ascii="Calibri" w:hAnsi="Calibri" w:cs="Calibri"/>
+              </w:rPr>
+            </w:pPr>
+            <w:r>
+              <w:rPr>
+                <w:rFonts w:ascii="Calibri" w:hAnsi="Calibri" w:cs="Calibri"/>
+              </w:rPr>
+              <w:t>OK</w:t>
+            </w:r>
+          </w:p>
+        </w:tc>
+      </w:tr>
+      <w:tr>
+        <w:tc>
+          <w:tcPr>
+            <w:tcW w:w="2681" w:type="dxa"/>
+            <w:shd w:val="clear" w:color="auto" w:fill="auto"/>
+          </w:tcPr>
+          <w:p>
+            <w:pPr>
+              <w:rPr>
+                <w:rFonts w:ascii="Calibri" w:hAnsi="Calibri" w:cs="Calibri"/>
+              </w:rPr>
+            </w:pPr>
+            <w:r>
+              <w:rPr>
+                <w:rFonts w:ascii="Calibri" w:hAnsi="Calibri" w:cs="Calibri"/>
+              </w:rPr>
+              <w:t>Clerc-Renaud</w:t>
+            </w:r>
+          </w:p>
+        </w:tc>
+        <w:tc>
+          <w:tcPr>
+            <w:tcW w:w="3069" w:type="dxa"/>
+            <w:shd w:val="clear" w:color="auto" w:fill="auto"/>
+          </w:tcPr>
+          <w:p>
+            <w:pPr>
+              <w:rPr>
+                <w:rFonts w:ascii="Calibri" w:hAnsi="Calibri" w:cs="Calibri"/>
+              </w:rPr>
+            </w:pPr>
+            <w:r>
+              <w:rPr>
+                <w:rFonts w:ascii="Calibri" w:hAnsi="Calibri" w:cs="Calibri"/>
+              </w:rPr>
+              <w:t xml:space="preserve">Classe </w:t>
+            </w:r>
+            <w:proofErr w:type="spellStart"/>
+            <w:r>
+              <w:rPr>
+                <w:rFonts w:ascii="Calibri" w:hAnsi="Calibri" w:cs="Calibri"/>
+              </w:rPr>
+              <w:t>MonstreRampant</w:t>
+            </w:r>
+            <w:proofErr w:type="spellEnd"/>
+          </w:p>
+        </w:tc>
+        <w:tc>
+          <w:tcPr>
+            <w:tcW w:w="2897" w:type="dxa"/>
+          </w:tcPr>
+          <w:p>
+            <w:pPr>
+              <w:rPr>
+                <w:rFonts w:ascii="Calibri" w:hAnsi="Calibri" w:cs="Calibri"/>
+              </w:rPr>
+            </w:pPr>
+            <w:r>
+              <w:rPr>
+                <w:rFonts w:ascii="Calibri" w:hAnsi="Calibri" w:cs="Calibri"/>
+              </w:rPr>
+              <w:t>OK</w:t>
+            </w:r>
+          </w:p>
+        </w:tc>
+      </w:tr>
+      <w:tr>
+        <w:tc>
+          <w:tcPr>
+            <w:tcW w:w="2681" w:type="dxa"/>
+            <w:shd w:val="clear" w:color="auto" w:fill="auto"/>
+          </w:tcPr>
+          <w:p>
+            <w:pPr>
+              <w:rPr>
+                <w:rFonts w:ascii="Calibri" w:hAnsi="Calibri" w:cs="Calibri"/>
+              </w:rPr>
+            </w:pPr>
+            <w:r>
+              <w:rPr>
+                <w:rFonts w:ascii="Calibri" w:hAnsi="Calibri" w:cs="Calibri"/>
+              </w:rPr>
+              <w:t>Clerc-Renaud</w:t>
+            </w:r>
+          </w:p>
+        </w:tc>
+        <w:tc>
+          <w:tcPr>
+            <w:tcW w:w="3069" w:type="dxa"/>
+            <w:shd w:val="clear" w:color="auto" w:fill="auto"/>
+          </w:tcPr>
+          <w:p>
+            <w:pPr>
+              <w:rPr>
+                <w:rFonts w:ascii="Calibri" w:hAnsi="Calibri" w:cs="Calibri"/>
+              </w:rPr>
+            </w:pPr>
+            <w:r>
+              <w:rPr>
+                <w:rFonts w:ascii="Calibri" w:hAnsi="Calibri" w:cs="Calibri"/>
+              </w:rPr>
+              <w:t xml:space="preserve">Classe </w:t>
+            </w:r>
+            <w:proofErr w:type="spellStart"/>
+            <w:r>
+              <w:rPr>
+                <w:rFonts w:ascii="Calibri" w:hAnsi="Calibri" w:cs="Calibri"/>
+              </w:rPr>
+              <w:t>MonstreVolant</w:t>
+            </w:r>
+            <w:proofErr w:type="spellEnd"/>
+          </w:p>
+        </w:tc>
+        <w:tc>
+          <w:tcPr>
+            <w:tcW w:w="2897" w:type="dxa"/>
+          </w:tcPr>
+          <w:p>
+            <w:pPr>
+              <w:rPr>
+                <w:rFonts w:ascii="Calibri" w:hAnsi="Calibri" w:cs="Calibri"/>
+              </w:rPr>
+            </w:pPr>
+            <w:r>
+              <w:rPr>
+                <w:rFonts w:ascii="Calibri" w:hAnsi="Calibri" w:cs="Calibri"/>
+              </w:rPr>
+              <w:t>OK</w:t>
+            </w:r>
+          </w:p>
+        </w:tc>
+      </w:tr>
+      <w:tr>
+        <w:tc>
+          <w:tcPr>
+            <w:tcW w:w="2681" w:type="dxa"/>
+            <w:shd w:val="clear" w:color="auto" w:fill="auto"/>
+          </w:tcPr>
+          <w:p>
+            <w:pPr>
               <w:rPr>
                 <w:rFonts w:ascii="Calibri" w:hAnsi="Calibri" w:cs="Calibri"/>
               </w:rPr>
@@ -18250,7 +18362,6 @@
           </w:tcPr>
           <w:p>
             <w:pPr>
-              <w:jc w:val="both"/>
               <w:rPr>
                 <w:rFonts w:ascii="Calibri" w:hAnsi="Calibri" w:cs="Calibri"/>
               </w:rPr>
@@ -18263,7 +18374,6 @@
           </w:tcPr>
           <w:p>
             <w:pPr>
-              <w:jc w:val="both"/>
               <w:rPr>
                 <w:rFonts w:ascii="Calibri" w:hAnsi="Calibri" w:cs="Calibri"/>
               </w:rPr>
@@ -18279,7 +18389,6 @@
           </w:tcPr>
           <w:p>
             <w:pPr>
-              <w:jc w:val="both"/>
               <w:rPr>
                 <w:rFonts w:ascii="Calibri" w:hAnsi="Calibri" w:cs="Calibri"/>
               </w:rPr>
@@ -18293,7 +18402,6 @@
           </w:tcPr>
           <w:p>
             <w:pPr>
-              <w:jc w:val="both"/>
               <w:rPr>
                 <w:rFonts w:ascii="Calibri" w:hAnsi="Calibri" w:cs="Calibri"/>
               </w:rPr>
@@ -18306,7 +18414,488 @@
           </w:tcPr>
           <w:p>
             <w:pPr>
-              <w:jc w:val="both"/>
+              <w:rPr>
+                <w:rFonts w:ascii="Calibri" w:hAnsi="Calibri" w:cs="Calibri"/>
+              </w:rPr>
+            </w:pPr>
+          </w:p>
+        </w:tc>
+      </w:tr>
+      <w:tr>
+        <w:tc>
+          <w:tcPr>
+            <w:tcW w:w="2681" w:type="dxa"/>
+            <w:shd w:val="clear" w:color="auto" w:fill="auto"/>
+          </w:tcPr>
+          <w:p>
+            <w:pPr>
+              <w:rPr>
+                <w:rFonts w:ascii="Calibri" w:hAnsi="Calibri" w:cs="Calibri"/>
+              </w:rPr>
+            </w:pPr>
+            <w:proofErr w:type="spellStart"/>
+            <w:r>
+              <w:rPr>
+                <w:rFonts w:ascii="Calibri" w:hAnsi="Calibri" w:cs="Calibri"/>
+              </w:rPr>
+              <w:t>Sauthier</w:t>
+            </w:r>
+            <w:proofErr w:type="spellEnd"/>
+          </w:p>
+        </w:tc>
+        <w:tc>
+          <w:tcPr>
+            <w:tcW w:w="3069" w:type="dxa"/>
+            <w:shd w:val="clear" w:color="auto" w:fill="auto"/>
+          </w:tcPr>
+          <w:p>
+            <w:pPr>
+              <w:rPr>
+                <w:rFonts w:ascii="Calibri" w:hAnsi="Calibri" w:cs="Calibri"/>
+              </w:rPr>
+            </w:pPr>
+            <w:r>
+              <w:rPr>
+                <w:rFonts w:ascii="Calibri" w:hAnsi="Calibri" w:cs="Calibri"/>
+              </w:rPr>
+              <w:t>Animations pingouin</w:t>
+            </w:r>
+          </w:p>
+        </w:tc>
+        <w:tc>
+          <w:tcPr>
+            <w:tcW w:w="2897" w:type="dxa"/>
+          </w:tcPr>
+          <w:p>
+            <w:pPr>
+              <w:rPr>
+                <w:rFonts w:ascii="Calibri" w:hAnsi="Calibri" w:cs="Calibri"/>
+              </w:rPr>
+            </w:pPr>
+            <w:r>
+              <w:rPr>
+                <w:rFonts w:ascii="Calibri" w:hAnsi="Calibri" w:cs="Calibri"/>
+              </w:rPr>
+              <w:t>Ok</w:t>
+            </w:r>
+          </w:p>
+        </w:tc>
+      </w:tr>
+      <w:tr>
+        <w:tc>
+          <w:tcPr>
+            <w:tcW w:w="2681" w:type="dxa"/>
+            <w:shd w:val="clear" w:color="auto" w:fill="auto"/>
+          </w:tcPr>
+          <w:p>
+            <w:pPr>
+              <w:rPr>
+                <w:rFonts w:ascii="Calibri" w:hAnsi="Calibri" w:cs="Calibri"/>
+              </w:rPr>
+            </w:pPr>
+            <w:proofErr w:type="spellStart"/>
+            <w:r>
+              <w:rPr>
+                <w:rFonts w:ascii="Calibri" w:hAnsi="Calibri" w:cs="Calibri"/>
+              </w:rPr>
+              <w:t>Sauthier</w:t>
+            </w:r>
+            <w:proofErr w:type="spellEnd"/>
+          </w:p>
+        </w:tc>
+        <w:tc>
+          <w:tcPr>
+            <w:tcW w:w="3069" w:type="dxa"/>
+            <w:shd w:val="clear" w:color="auto" w:fill="auto"/>
+          </w:tcPr>
+          <w:p>
+            <w:pPr>
+              <w:rPr>
+                <w:rFonts w:ascii="Calibri" w:hAnsi="Calibri" w:cs="Calibri"/>
+              </w:rPr>
+            </w:pPr>
+            <w:r>
+              <w:rPr>
+                <w:rFonts w:ascii="Calibri" w:hAnsi="Calibri" w:cs="Calibri"/>
+              </w:rPr>
+              <w:t>Classe Pingouin</w:t>
+            </w:r>
+          </w:p>
+        </w:tc>
+        <w:tc>
+          <w:tcPr>
+            <w:tcW w:w="2897" w:type="dxa"/>
+          </w:tcPr>
+          <w:p>
+            <w:pPr>
+              <w:rPr>
+                <w:rFonts w:ascii="Calibri" w:hAnsi="Calibri" w:cs="Calibri"/>
+              </w:rPr>
+            </w:pPr>
+            <w:r>
+              <w:rPr>
+                <w:rFonts w:ascii="Calibri" w:hAnsi="Calibri" w:cs="Calibri"/>
+              </w:rPr>
+              <w:t>OK</w:t>
+            </w:r>
+          </w:p>
+        </w:tc>
+      </w:tr>
+      <w:tr>
+        <w:tc>
+          <w:tcPr>
+            <w:tcW w:w="2681" w:type="dxa"/>
+            <w:shd w:val="clear" w:color="auto" w:fill="auto"/>
+          </w:tcPr>
+          <w:p>
+            <w:pPr>
+              <w:rPr>
+                <w:rFonts w:ascii="Calibri" w:hAnsi="Calibri" w:cs="Calibri"/>
+              </w:rPr>
+            </w:pPr>
+            <w:proofErr w:type="spellStart"/>
+            <w:r>
+              <w:rPr>
+                <w:rFonts w:ascii="Calibri" w:hAnsi="Calibri" w:cs="Calibri"/>
+              </w:rPr>
+              <w:t>Sauthier</w:t>
+            </w:r>
+            <w:proofErr w:type="spellEnd"/>
+          </w:p>
+        </w:tc>
+        <w:tc>
+          <w:tcPr>
+            <w:tcW w:w="3069" w:type="dxa"/>
+            <w:shd w:val="clear" w:color="auto" w:fill="auto"/>
+          </w:tcPr>
+          <w:p>
+            <w:pPr>
+              <w:rPr>
+                <w:rFonts w:ascii="Calibri" w:hAnsi="Calibri" w:cs="Calibri"/>
+              </w:rPr>
+            </w:pPr>
+            <w:r>
+              <w:rPr>
+                <w:rFonts w:ascii="Calibri" w:hAnsi="Calibri" w:cs="Calibri"/>
+              </w:rPr>
+              <w:t xml:space="preserve">Classe </w:t>
+            </w:r>
+            <w:proofErr w:type="spellStart"/>
+            <w:r>
+              <w:rPr>
+                <w:rFonts w:ascii="Calibri" w:hAnsi="Calibri" w:cs="Calibri"/>
+              </w:rPr>
+              <w:t>Snowball</w:t>
+            </w:r>
+            <w:proofErr w:type="spellEnd"/>
+          </w:p>
+        </w:tc>
+        <w:tc>
+          <w:tcPr>
+            <w:tcW w:w="2897" w:type="dxa"/>
+          </w:tcPr>
+          <w:p>
+            <w:pPr>
+              <w:rPr>
+                <w:rFonts w:ascii="Calibri" w:hAnsi="Calibri" w:cs="Calibri"/>
+              </w:rPr>
+            </w:pPr>
+            <w:r>
+              <w:rPr>
+                <w:rFonts w:ascii="Calibri" w:hAnsi="Calibri" w:cs="Calibri"/>
+              </w:rPr>
+              <w:t>OK</w:t>
+            </w:r>
+          </w:p>
+        </w:tc>
+      </w:tr>
+      <w:tr>
+        <w:tc>
+          <w:tcPr>
+            <w:tcW w:w="2681" w:type="dxa"/>
+            <w:shd w:val="clear" w:color="auto" w:fill="auto"/>
+          </w:tcPr>
+          <w:p>
+            <w:pPr>
+              <w:rPr>
+                <w:rFonts w:ascii="Calibri" w:hAnsi="Calibri" w:cs="Calibri"/>
+              </w:rPr>
+            </w:pPr>
+            <w:proofErr w:type="spellStart"/>
+            <w:r>
+              <w:rPr>
+                <w:rFonts w:ascii="Calibri" w:hAnsi="Calibri" w:cs="Calibri"/>
+              </w:rPr>
+              <w:t>Sauthier</w:t>
+            </w:r>
+            <w:proofErr w:type="spellEnd"/>
+          </w:p>
+        </w:tc>
+        <w:tc>
+          <w:tcPr>
+            <w:tcW w:w="3069" w:type="dxa"/>
+            <w:shd w:val="clear" w:color="auto" w:fill="auto"/>
+          </w:tcPr>
+          <w:p>
+            <w:pPr>
+              <w:rPr>
+                <w:rFonts w:ascii="Calibri" w:hAnsi="Calibri" w:cs="Calibri"/>
+              </w:rPr>
+            </w:pPr>
+            <w:r>
+              <w:rPr>
+                <w:rFonts w:ascii="Calibri" w:hAnsi="Calibri" w:cs="Calibri"/>
+              </w:rPr>
+              <w:t>Détection et g</w:t>
+            </w:r>
+            <w:r>
+              <w:rPr>
+                <w:rFonts w:ascii="Calibri" w:hAnsi="Calibri" w:cs="Calibri"/>
+              </w:rPr>
+              <w:t>estion des collisions</w:t>
+            </w:r>
+          </w:p>
+        </w:tc>
+        <w:tc>
+          <w:tcPr>
+            <w:tcW w:w="2897" w:type="dxa"/>
+          </w:tcPr>
+          <w:p>
+            <w:pPr>
+              <w:rPr>
+                <w:rFonts w:ascii="Calibri" w:hAnsi="Calibri" w:cs="Calibri"/>
+              </w:rPr>
+            </w:pPr>
+            <w:r>
+              <w:rPr>
+                <w:rFonts w:ascii="Calibri" w:hAnsi="Calibri" w:cs="Calibri"/>
+              </w:rPr>
+              <w:t>OK</w:t>
+            </w:r>
+          </w:p>
+        </w:tc>
+      </w:tr>
+      <w:tr>
+        <w:tc>
+          <w:tcPr>
+            <w:tcW w:w="2681" w:type="dxa"/>
+            <w:shd w:val="clear" w:color="auto" w:fill="auto"/>
+          </w:tcPr>
+          <w:p>
+            <w:pPr>
+              <w:rPr>
+                <w:rFonts w:ascii="Calibri" w:hAnsi="Calibri" w:cs="Calibri"/>
+              </w:rPr>
+            </w:pPr>
+            <w:proofErr w:type="spellStart"/>
+            <w:r>
+              <w:rPr>
+                <w:rFonts w:ascii="Calibri" w:hAnsi="Calibri" w:cs="Calibri"/>
+              </w:rPr>
+              <w:t>Sauthier</w:t>
+            </w:r>
+            <w:proofErr w:type="spellEnd"/>
+          </w:p>
+        </w:tc>
+        <w:tc>
+          <w:tcPr>
+            <w:tcW w:w="3069" w:type="dxa"/>
+            <w:shd w:val="clear" w:color="auto" w:fill="auto"/>
+          </w:tcPr>
+          <w:p>
+            <w:pPr>
+              <w:rPr>
+                <w:rFonts w:ascii="Calibri" w:hAnsi="Calibri" w:cs="Calibri"/>
+              </w:rPr>
+            </w:pPr>
+            <w:r>
+              <w:rPr>
+                <w:rFonts w:ascii="Calibri" w:hAnsi="Calibri" w:cs="Calibri"/>
+              </w:rPr>
+              <w:t xml:space="preserve">Centralisation dans </w:t>
+            </w:r>
+            <w:proofErr w:type="spellStart"/>
+            <w:r>
+              <w:rPr>
+                <w:rFonts w:ascii="Calibri" w:hAnsi="Calibri" w:cs="Calibri"/>
+              </w:rPr>
+              <w:t>GameManager</w:t>
+            </w:r>
+            <w:proofErr w:type="spellEnd"/>
+          </w:p>
+        </w:tc>
+        <w:tc>
+          <w:tcPr>
+            <w:tcW w:w="2897" w:type="dxa"/>
+          </w:tcPr>
+          <w:p>
+            <w:pPr>
+              <w:rPr>
+                <w:rFonts w:ascii="Calibri" w:hAnsi="Calibri" w:cs="Calibri"/>
+              </w:rPr>
+            </w:pPr>
+            <w:r>
+              <w:rPr>
+                <w:rFonts w:ascii="Calibri" w:hAnsi="Calibri" w:cs="Calibri"/>
+              </w:rPr>
+              <w:t>Non achevé</w:t>
+            </w:r>
+          </w:p>
+        </w:tc>
+      </w:tr>
+      <w:tr>
+        <w:tc>
+          <w:tcPr>
+            <w:tcW w:w="2681" w:type="dxa"/>
+            <w:shd w:val="clear" w:color="auto" w:fill="auto"/>
+          </w:tcPr>
+          <w:p>
+            <w:pPr>
+              <w:rPr>
+                <w:rFonts w:ascii="Calibri" w:hAnsi="Calibri" w:cs="Calibri"/>
+              </w:rPr>
+            </w:pPr>
+          </w:p>
+        </w:tc>
+        <w:tc>
+          <w:tcPr>
+            <w:tcW w:w="3069" w:type="dxa"/>
+            <w:shd w:val="clear" w:color="auto" w:fill="auto"/>
+          </w:tcPr>
+          <w:p>
+            <w:pPr>
+              <w:rPr>
+                <w:rFonts w:ascii="Calibri" w:hAnsi="Calibri" w:cs="Calibri"/>
+              </w:rPr>
+            </w:pPr>
+          </w:p>
+        </w:tc>
+        <w:tc>
+          <w:tcPr>
+            <w:tcW w:w="2897" w:type="dxa"/>
+          </w:tcPr>
+          <w:p>
+            <w:pPr>
+              <w:rPr>
+                <w:rFonts w:ascii="Calibri" w:hAnsi="Calibri" w:cs="Calibri"/>
+              </w:rPr>
+            </w:pPr>
+          </w:p>
+        </w:tc>
+      </w:tr>
+      <w:tr>
+        <w:tc>
+          <w:tcPr>
+            <w:tcW w:w="2681" w:type="dxa"/>
+            <w:shd w:val="clear" w:color="auto" w:fill="auto"/>
+          </w:tcPr>
+          <w:p>
+            <w:pPr>
+              <w:rPr>
+                <w:rFonts w:ascii="Calibri" w:hAnsi="Calibri" w:cs="Calibri"/>
+              </w:rPr>
+            </w:pPr>
+          </w:p>
+        </w:tc>
+        <w:tc>
+          <w:tcPr>
+            <w:tcW w:w="3069" w:type="dxa"/>
+            <w:shd w:val="clear" w:color="auto" w:fill="auto"/>
+          </w:tcPr>
+          <w:p>
+            <w:pPr>
+              <w:rPr>
+                <w:rFonts w:ascii="Calibri" w:hAnsi="Calibri" w:cs="Calibri"/>
+              </w:rPr>
+            </w:pPr>
+          </w:p>
+        </w:tc>
+        <w:tc>
+          <w:tcPr>
+            <w:tcW w:w="2897" w:type="dxa"/>
+          </w:tcPr>
+          <w:p>
+            <w:pPr>
+              <w:rPr>
+                <w:rFonts w:ascii="Calibri" w:hAnsi="Calibri" w:cs="Calibri"/>
+              </w:rPr>
+            </w:pPr>
+          </w:p>
+        </w:tc>
+      </w:tr>
+      <w:tr>
+        <w:tc>
+          <w:tcPr>
+            <w:tcW w:w="2681" w:type="dxa"/>
+            <w:shd w:val="clear" w:color="auto" w:fill="auto"/>
+          </w:tcPr>
+          <w:p>
+            <w:pPr>
+              <w:rPr>
+                <w:rFonts w:ascii="Calibri" w:hAnsi="Calibri" w:cs="Calibri"/>
+              </w:rPr>
+            </w:pPr>
+          </w:p>
+        </w:tc>
+        <w:tc>
+          <w:tcPr>
+            <w:tcW w:w="3069" w:type="dxa"/>
+            <w:shd w:val="clear" w:color="auto" w:fill="auto"/>
+          </w:tcPr>
+          <w:p>
+            <w:pPr>
+              <w:rPr>
+                <w:rFonts w:ascii="Calibri" w:hAnsi="Calibri" w:cs="Calibri"/>
+              </w:rPr>
+            </w:pPr>
+          </w:p>
+        </w:tc>
+        <w:tc>
+          <w:tcPr>
+            <w:tcW w:w="2897" w:type="dxa"/>
+          </w:tcPr>
+          <w:p>
+            <w:pPr>
+              <w:rPr>
+                <w:rFonts w:ascii="Calibri" w:hAnsi="Calibri" w:cs="Calibri"/>
+              </w:rPr>
+            </w:pPr>
+          </w:p>
+        </w:tc>
+      </w:tr>
+      <w:tr>
+        <w:tc>
+          <w:tcPr>
+            <w:tcW w:w="2681" w:type="dxa"/>
+            <w:shd w:val="clear" w:color="auto" w:fill="auto"/>
+          </w:tcPr>
+          <w:p>
+            <w:pPr>
+              <w:rPr>
+                <w:rFonts w:ascii="Calibri" w:hAnsi="Calibri" w:cs="Calibri"/>
+              </w:rPr>
+            </w:pPr>
+          </w:p>
+        </w:tc>
+        <w:tc>
+          <w:tcPr>
+            <w:tcW w:w="3069" w:type="dxa"/>
+            <w:shd w:val="clear" w:color="auto" w:fill="auto"/>
+          </w:tcPr>
+          <w:p>
+            <w:pPr>
+              <w:rPr>
+                <w:rFonts w:ascii="Calibri" w:hAnsi="Calibri" w:cs="Calibri"/>
+              </w:rPr>
+            </w:pPr>
+          </w:p>
+        </w:tc>
+        <w:tc>
+          <w:tcPr>
+            <w:tcW w:w="2897" w:type="dxa"/>
+          </w:tcPr>
+          <w:p>
+            <w:pPr>
               <w:rPr>
                 <w:rFonts w:ascii="Calibri" w:hAnsi="Calibri" w:cs="Calibri"/>
               </w:rPr>
@@ -18423,7 +19012,6 @@
         <w:rPr>
           <w:noProof/>
         </w:rPr>
-        <w:lastRenderedPageBreak/>
         <w:drawing>
           <wp:inline distT="0" distB="0" distL="0" distR="0" wp14:anchorId="1E3CE631" wp14:editId="2157BA79">
             <wp:extent cx="3604260" cy="1695450"/>
@@ -18442,7 +19030,7 @@
                     </pic:cNvPicPr>
                   </pic:nvPicPr>
                   <pic:blipFill>
-                    <a:blip r:embed="rId35" cstate="print">
+                    <a:blip r:embed="rId37" cstate="print">
                       <a:extLst>
                         <a:ext uri="{28A0092B-C50C-407E-A947-70E740481C1C}">
                           <a14:useLocalDpi xmlns:a14="http://schemas.microsoft.com/office/drawing/2010/main" val="0"/>
@@ -18483,12 +19071,12 @@
       </w:pPr>
     </w:p>
     <w:sectPr>
-      <w:headerReference w:type="even" r:id="rId36"/>
-      <w:headerReference w:type="default" r:id="rId37"/>
-      <w:footerReference w:type="even" r:id="rId38"/>
-      <w:footerReference w:type="default" r:id="rId39"/>
-      <w:headerReference w:type="first" r:id="rId40"/>
-      <w:footerReference w:type="first" r:id="rId41"/>
+      <w:headerReference w:type="even" r:id="rId38"/>
+      <w:headerReference w:type="default" r:id="rId39"/>
+      <w:footerReference w:type="even" r:id="rId40"/>
+      <w:footerReference w:type="default" r:id="rId41"/>
+      <w:headerReference w:type="first" r:id="rId42"/>
+      <w:footerReference w:type="first" r:id="rId43"/>
       <w:pgSz w:w="11906" w:h="16838"/>
       <w:pgMar w:top="794" w:right="1134" w:bottom="851" w:left="1134" w:header="709" w:footer="709" w:gutter="0"/>
       <w:cols w:space="708"/>
@@ -25251,7 +25839,7 @@
 </file>
 
 <file path=customXml/itemProps1.xml><?xml version="1.0" encoding="utf-8"?>
-<ds:datastoreItem xmlns:ds="http://schemas.openxmlformats.org/officeDocument/2006/customXml" ds:itemID="{886FC620-EE2A-48C3-9C44-E9E0684661BA}">
+<ds:datastoreItem xmlns:ds="http://schemas.openxmlformats.org/officeDocument/2006/customXml" ds:itemID="{0B448CEC-0FBB-4437-9B99-C2506B7986D0}">
   <ds:schemaRefs>
     <ds:schemaRef ds:uri="http://schemas.openxmlformats.org/officeDocument/2006/bibliography"/>
   </ds:schemaRefs>

</xml_diff>

<commit_message>
Description MonstreVolant + youtube.txt
</commit_message>
<xml_diff>
--- a/DOC/CompteRendu - Emeric.docx
+++ b/DOC/CompteRendu - Emeric.docx
@@ -5281,31 +5281,6 @@
     <w:p>
       <w:pPr>
         <w:jc w:val="both"/>
-      </w:pPr>
-    </w:p>
-    <w:p>
-      <w:pPr>
-        <w:jc w:val="both"/>
-        <w:rPr>
-          <w:color w:val="FF0000"/>
-        </w:rPr>
-      </w:pPr>
-      <w:r>
-        <w:rPr>
-          <w:color w:val="FF0000"/>
-        </w:rPr>
-        <w:t>Puis faites une impression écran détaillée de chaque classe avec leur signatures</w:t>
-      </w:r>
-      <w:r>
-        <w:rPr>
-          <w:color w:val="FF0000"/>
-        </w:rPr>
-        <w:t xml:space="preserve"> accompagnée d’explications un peu plus détaillées.</w:t>
-      </w:r>
-    </w:p>
-    <w:p>
-      <w:pPr>
-        <w:jc w:val="both"/>
         <w:rPr>
           <w:color w:val="FF0000"/>
         </w:rPr>
@@ -5984,10 +5959,7 @@
         <w:t xml:space="preserve"> c’est un objet de classe Keys</w:t>
       </w:r>
       <w:r>
-        <w:t xml:space="preserve">, cette variable permet de stocker la touche </w:t>
-      </w:r>
-      <w:r>
-        <w:t>d’attaque</w:t>
+        <w:t>, cette variable permet de stocker la touche d’attaque</w:t>
       </w:r>
     </w:p>
     <w:p>
@@ -6002,67 +5974,67 @@
       <w:proofErr w:type="spellStart"/>
       <w:proofErr w:type="gramStart"/>
       <w:r>
+        <w:t>clicMenu</w:t>
+      </w:r>
+      <w:proofErr w:type="spellEnd"/>
+      <w:proofErr w:type="gramEnd"/>
+      <w:r>
+        <w:t> </w:t>
+      </w:r>
+      <w:r>
+        <w:t>:</w:t>
+      </w:r>
+      <w:r>
+        <w:t xml:space="preserve"> c’est un objet de classe </w:t>
+      </w:r>
+      <w:proofErr w:type="spellStart"/>
+      <w:r>
+        <w:t>bool</w:t>
+      </w:r>
+      <w:proofErr w:type="spellEnd"/>
+    </w:p>
+    <w:p>
+      <w:pPr>
+        <w:pStyle w:val="Paragraphedeliste"/>
+        <w:numPr>
+          <w:ilvl w:val="0"/>
+          <w:numId w:val="24"/>
+        </w:numPr>
+        <w:jc w:val="both"/>
+      </w:pPr>
+      <w:proofErr w:type="spellStart"/>
+      <w:r>
+        <w:t>clicWin</w:t>
+      </w:r>
+      <w:proofErr w:type="spellEnd"/>
+      <w:r>
+        <w:t> </w:t>
+      </w:r>
+      <w:r>
+        <w:t>:</w:t>
+      </w:r>
+      <w:r>
+        <w:t xml:space="preserve"> c’est un objet de classe </w:t>
+      </w:r>
+      <w:proofErr w:type="spellStart"/>
+      <w:r>
+        <w:t>bool</w:t>
+      </w:r>
+      <w:proofErr w:type="spellEnd"/>
+    </w:p>
+    <w:p>
+      <w:pPr>
+        <w:pStyle w:val="Paragraphedeliste"/>
+        <w:numPr>
+          <w:ilvl w:val="0"/>
+          <w:numId w:val="24"/>
+        </w:numPr>
+        <w:jc w:val="both"/>
+      </w:pPr>
+      <w:proofErr w:type="spellStart"/>
+      <w:proofErr w:type="gramStart"/>
+      <w:r>
         <w:lastRenderedPageBreak/>
-        <w:t>clicMenu</w:t>
-      </w:r>
-      <w:proofErr w:type="spellEnd"/>
-      <w:proofErr w:type="gramEnd"/>
-      <w:r>
-        <w:t> </w:t>
-      </w:r>
-      <w:r>
-        <w:t>:</w:t>
-      </w:r>
-      <w:r>
-        <w:t xml:space="preserve"> c’est un objet de classe </w:t>
-      </w:r>
-      <w:proofErr w:type="spellStart"/>
-      <w:r>
-        <w:t>bool</w:t>
-      </w:r>
-      <w:proofErr w:type="spellEnd"/>
-    </w:p>
-    <w:p>
-      <w:pPr>
-        <w:pStyle w:val="Paragraphedeliste"/>
-        <w:numPr>
-          <w:ilvl w:val="0"/>
-          <w:numId w:val="24"/>
-        </w:numPr>
-        <w:jc w:val="both"/>
-      </w:pPr>
-      <w:proofErr w:type="spellStart"/>
-      <w:r>
-        <w:t>clicWin</w:t>
-      </w:r>
-      <w:proofErr w:type="spellEnd"/>
-      <w:r>
-        <w:t> </w:t>
-      </w:r>
-      <w:r>
-        <w:t>:</w:t>
-      </w:r>
-      <w:r>
-        <w:t xml:space="preserve"> c’est un objet de classe </w:t>
-      </w:r>
-      <w:proofErr w:type="spellStart"/>
-      <w:r>
-        <w:t>bool</w:t>
-      </w:r>
-      <w:proofErr w:type="spellEnd"/>
-    </w:p>
-    <w:p>
-      <w:pPr>
-        <w:pStyle w:val="Paragraphedeliste"/>
-        <w:numPr>
-          <w:ilvl w:val="0"/>
-          <w:numId w:val="24"/>
-        </w:numPr>
-        <w:jc w:val="both"/>
-      </w:pPr>
-      <w:proofErr w:type="spellStart"/>
-      <w:proofErr w:type="gramStart"/>
-      <w:r>
         <w:t>dernierePositionPingouin</w:t>
       </w:r>
       <w:proofErr w:type="spellEnd"/>
@@ -7467,6 +7439,7 @@
       </w:pPr>
       <w:bookmarkStart w:id="8" w:name="_Toc124344782"/>
       <w:r>
+        <w:lastRenderedPageBreak/>
         <w:t>Présentation</w:t>
       </w:r>
       <w:r>
@@ -10836,10 +10809,7 @@
       </w:r>
       <w:proofErr w:type="spellStart"/>
       <w:r>
-        <w:t>fond</w:t>
-      </w:r>
-      <w:r>
-        <w:t>Snow</w:t>
+        <w:t>fondSnow</w:t>
       </w:r>
       <w:proofErr w:type="spellEnd"/>
       <w:r>
@@ -11506,13 +11476,7 @@
         <w:t xml:space="preserve">1 : </w:t>
       </w:r>
       <w:r>
-        <w:t xml:space="preserve">c’est une </w:t>
-      </w:r>
-      <w:r>
-        <w:t>variable</w:t>
-      </w:r>
-      <w:r>
-        <w:t xml:space="preserve"> de type </w:t>
+        <w:t xml:space="preserve">c’est une variable de type </w:t>
       </w:r>
       <w:proofErr w:type="spellStart"/>
       <w:r>
@@ -11565,13 +11529,7 @@
         <w:t xml:space="preserve">1 : </w:t>
       </w:r>
       <w:r>
-        <w:t xml:space="preserve">c’est une </w:t>
-      </w:r>
-      <w:r>
-        <w:t>variable</w:t>
-      </w:r>
-      <w:r>
-        <w:t xml:space="preserve"> de type </w:t>
+        <w:t xml:space="preserve">c’est une variable de type </w:t>
       </w:r>
       <w:proofErr w:type="spellStart"/>
       <w:r>
@@ -13064,13 +13022,7 @@
         <w:t xml:space="preserve"> </w:t>
       </w:r>
       <w:r>
-        <w:t xml:space="preserve">c’est une variable de type double, qui permet de régler la vitesse </w:t>
-      </w:r>
-      <w:r>
-        <w:t xml:space="preserve">de marche </w:t>
-      </w:r>
-      <w:r>
-        <w:t>du pingouin.</w:t>
+        <w:t>c’est une variable de type double, qui permet de régler la vitesse de marche du pingouin.</w:t>
       </w:r>
       <w:r>
         <w:br w:type="page"/>
@@ -13244,227 +13196,212 @@
       </w:r>
       <w:proofErr w:type="spellStart"/>
       <w:r>
+        <w:t xml:space="preserve">int, </w:t>
+      </w:r>
+      <w:proofErr w:type="spellEnd"/>
+      <w:r>
+        <w:t>elle stocke la hauteur de la texture de la boule de neige.</w:t>
+      </w:r>
+    </w:p>
+    <w:p>
+      <w:pPr>
+        <w:pStyle w:val="Paragraphedeliste"/>
+        <w:numPr>
+          <w:ilvl w:val="0"/>
+          <w:numId w:val="44"/>
+        </w:numPr>
+      </w:pPr>
+      <w:proofErr w:type="spellStart"/>
+      <w:proofErr w:type="gramStart"/>
+      <w:r>
+        <w:t>hitBox</w:t>
+      </w:r>
+      <w:proofErr w:type="spellEnd"/>
+      <w:proofErr w:type="gramEnd"/>
+      <w:r>
+        <w:t> :</w:t>
+      </w:r>
+      <w:r>
+        <w:t xml:space="preserve"> c’est un objet de classe </w:t>
+      </w:r>
+      <w:proofErr w:type="spellStart"/>
+      <w:r>
+        <w:t>RectnangleF</w:t>
+      </w:r>
+      <w:proofErr w:type="spellEnd"/>
+      <w:r>
+        <w:t>, il s’agit du rectangle pouvant rentrer en collision avec les autres Sprite.</w:t>
+      </w:r>
+    </w:p>
+    <w:p>
+      <w:pPr>
+        <w:pStyle w:val="Paragraphedeliste"/>
+        <w:numPr>
+          <w:ilvl w:val="0"/>
+          <w:numId w:val="44"/>
+        </w:numPr>
+      </w:pPr>
+      <w:proofErr w:type="gramStart"/>
+      <w:r>
+        <w:t>middle</w:t>
+      </w:r>
+      <w:proofErr w:type="gramEnd"/>
+      <w:r>
+        <w:t> :</w:t>
+      </w:r>
+      <w:r>
+        <w:t xml:space="preserve"> c’est un objet de classe Vector2</w:t>
+      </w:r>
+      <w:r>
+        <w:t xml:space="preserve">, </w:t>
+      </w:r>
+      <w:r>
+        <w:t>cette variable stocke le</w:t>
+      </w:r>
+      <w:r>
+        <w:t xml:space="preserve">s coordonnées du point </w:t>
+      </w:r>
+      <w:r>
+        <w:t xml:space="preserve">d’origine </w:t>
+      </w:r>
+      <w:r>
+        <w:t>de la boule de neige</w:t>
+      </w:r>
+      <w:r>
+        <w:t>.</w:t>
+      </w:r>
+    </w:p>
+    <w:p>
+      <w:pPr>
+        <w:pStyle w:val="Paragraphedeliste"/>
+        <w:numPr>
+          <w:ilvl w:val="0"/>
+          <w:numId w:val="44"/>
+        </w:numPr>
+      </w:pPr>
+      <w:proofErr w:type="gramStart"/>
+      <w:r>
+        <w:t>position</w:t>
+      </w:r>
+      <w:proofErr w:type="gramEnd"/>
+      <w:r>
+        <w:t> :</w:t>
+      </w:r>
+      <w:r>
+        <w:t xml:space="preserve"> c’est un objet de classe Vector2</w:t>
+      </w:r>
+      <w:r>
+        <w:t xml:space="preserve">, </w:t>
+      </w:r>
+      <w:r>
+        <w:t>cette variable stocke</w:t>
+      </w:r>
+      <w:r>
+        <w:t xml:space="preserve"> la position de la texture de la boule de neige.</w:t>
+      </w:r>
+    </w:p>
+    <w:p>
+      <w:pPr>
+        <w:pStyle w:val="Paragraphedeliste"/>
+        <w:numPr>
+          <w:ilvl w:val="0"/>
+          <w:numId w:val="44"/>
+        </w:numPr>
+      </w:pPr>
+      <w:proofErr w:type="gramStart"/>
+      <w:r>
+        <w:t>texture</w:t>
+      </w:r>
+      <w:proofErr w:type="gramEnd"/>
+      <w:r>
+        <w:t> :</w:t>
+      </w:r>
+      <w:r>
+        <w:t xml:space="preserve"> c’est un objet de classe Texture2D</w:t>
+      </w:r>
+      <w:r>
+        <w:t>, cette variable stocke l’image de la boule de neige.</w:t>
+      </w:r>
+    </w:p>
+    <w:p>
+      <w:pPr>
+        <w:pStyle w:val="Paragraphedeliste"/>
+        <w:numPr>
+          <w:ilvl w:val="0"/>
+          <w:numId w:val="44"/>
+        </w:numPr>
+      </w:pPr>
+      <w:proofErr w:type="spellStart"/>
+      <w:proofErr w:type="gramStart"/>
+      <w:r>
+        <w:t>velocity</w:t>
+      </w:r>
+      <w:proofErr w:type="spellEnd"/>
+      <w:proofErr w:type="gramEnd"/>
+      <w:r>
+        <w:t> :</w:t>
+      </w:r>
+      <w:r>
+        <w:t xml:space="preserve"> c’est un objet de classe Vector2</w:t>
+      </w:r>
+      <w:r>
+        <w:t>, elle stocke le mouvement de la boule de neige, sa vitesse et le sens.</w:t>
+      </w:r>
+    </w:p>
+    <w:p>
+      <w:pPr>
+        <w:pStyle w:val="Paragraphedeliste"/>
+        <w:numPr>
+          <w:ilvl w:val="0"/>
+          <w:numId w:val="44"/>
+        </w:numPr>
+      </w:pPr>
+      <w:proofErr w:type="spellStart"/>
+      <w:proofErr w:type="gramStart"/>
+      <w:r>
+        <w:t>width</w:t>
+      </w:r>
+      <w:proofErr w:type="spellEnd"/>
+      <w:proofErr w:type="gramEnd"/>
+      <w:r>
+        <w:t> :</w:t>
+      </w:r>
+      <w:r>
+        <w:t xml:space="preserve"> </w:t>
+      </w:r>
+      <w:r>
+        <w:t xml:space="preserve">est une variable de type </w:t>
+      </w:r>
+      <w:proofErr w:type="spellStart"/>
+      <w:r>
         <w:t>int</w:t>
       </w:r>
-      <w:r>
-        <w:t xml:space="preserve">, </w:t>
-      </w:r>
-      <w:proofErr w:type="spellEnd"/>
-      <w:r>
-        <w:t xml:space="preserve">elle stocke la </w:t>
-      </w:r>
-      <w:r>
-        <w:t>hauteur de la texture de la boule de neige.</w:t>
-      </w:r>
-    </w:p>
-    <w:p>
-      <w:pPr>
-        <w:pStyle w:val="Paragraphedeliste"/>
-        <w:numPr>
-          <w:ilvl w:val="0"/>
-          <w:numId w:val="44"/>
-        </w:numPr>
-      </w:pPr>
-      <w:proofErr w:type="spellStart"/>
-      <w:proofErr w:type="gramStart"/>
-      <w:r>
-        <w:t>hitBox</w:t>
-      </w:r>
-      <w:proofErr w:type="spellEnd"/>
-      <w:proofErr w:type="gramEnd"/>
-      <w:r>
-        <w:t> :</w:t>
-      </w:r>
-      <w:r>
-        <w:t xml:space="preserve"> c’est un objet de classe </w:t>
-      </w:r>
-      <w:proofErr w:type="spellStart"/>
-      <w:r>
-        <w:t>RectnangleF</w:t>
-      </w:r>
-      <w:proofErr w:type="spellEnd"/>
-      <w:r>
-        <w:t>, il s’agit du rectangle pouvant rentrer en collision avec les autres Sprite.</w:t>
-      </w:r>
-    </w:p>
-    <w:p>
-      <w:pPr>
-        <w:pStyle w:val="Paragraphedeliste"/>
-        <w:numPr>
-          <w:ilvl w:val="0"/>
-          <w:numId w:val="44"/>
-        </w:numPr>
-      </w:pPr>
-      <w:proofErr w:type="gramStart"/>
-      <w:r>
-        <w:t>middle</w:t>
-      </w:r>
-      <w:proofErr w:type="gramEnd"/>
-      <w:r>
-        <w:t> :</w:t>
-      </w:r>
-      <w:r>
-        <w:t xml:space="preserve"> c’est un objet de classe Vector2</w:t>
-      </w:r>
-      <w:r>
-        <w:t xml:space="preserve">, </w:t>
-      </w:r>
-      <w:r>
-        <w:t xml:space="preserve">cette variable stocke </w:t>
-      </w:r>
-      <w:r>
-        <w:t>le</w:t>
-      </w:r>
-      <w:r>
-        <w:t xml:space="preserve">s coordonnées du point </w:t>
-      </w:r>
-      <w:r>
-        <w:t xml:space="preserve">d’origine </w:t>
-      </w:r>
-      <w:r>
-        <w:t>de la boule de neige</w:t>
-      </w:r>
-      <w:r>
-        <w:t>.</w:t>
-      </w:r>
-    </w:p>
-    <w:p>
-      <w:pPr>
-        <w:pStyle w:val="Paragraphedeliste"/>
-        <w:numPr>
-          <w:ilvl w:val="0"/>
-          <w:numId w:val="44"/>
-        </w:numPr>
-      </w:pPr>
-      <w:proofErr w:type="gramStart"/>
-      <w:r>
-        <w:t>position</w:t>
-      </w:r>
-      <w:proofErr w:type="gramEnd"/>
-      <w:r>
-        <w:t> :</w:t>
-      </w:r>
-      <w:r>
-        <w:t xml:space="preserve"> c’est un objet de classe Vector2</w:t>
-      </w:r>
-      <w:r>
-        <w:t xml:space="preserve">, </w:t>
-      </w:r>
-      <w:r>
-        <w:t>cette variable stocke</w:t>
-      </w:r>
-      <w:r>
-        <w:t xml:space="preserve"> la position de la texture de la boule de neige.</w:t>
-      </w:r>
-    </w:p>
-    <w:p>
-      <w:pPr>
-        <w:pStyle w:val="Paragraphedeliste"/>
-        <w:numPr>
-          <w:ilvl w:val="0"/>
-          <w:numId w:val="44"/>
-        </w:numPr>
-      </w:pPr>
-      <w:proofErr w:type="gramStart"/>
-      <w:r>
-        <w:t>texture</w:t>
-      </w:r>
-      <w:proofErr w:type="gramEnd"/>
-      <w:r>
-        <w:t> :</w:t>
-      </w:r>
-      <w:r>
-        <w:t xml:space="preserve"> c’est un objet de classe Texture2D</w:t>
-      </w:r>
-      <w:r>
-        <w:t>, cette variable stocke l’image de la boule de neige.</w:t>
-      </w:r>
-    </w:p>
-    <w:p>
-      <w:pPr>
-        <w:pStyle w:val="Paragraphedeliste"/>
-        <w:numPr>
-          <w:ilvl w:val="0"/>
-          <w:numId w:val="44"/>
-        </w:numPr>
-      </w:pPr>
-      <w:proofErr w:type="spellStart"/>
-      <w:proofErr w:type="gramStart"/>
-      <w:r>
-        <w:t>velocity</w:t>
-      </w:r>
-      <w:proofErr w:type="spellEnd"/>
-      <w:proofErr w:type="gramEnd"/>
-      <w:r>
-        <w:t> :</w:t>
-      </w:r>
-      <w:r>
-        <w:t xml:space="preserve"> c’est un objet de classe Vector2</w:t>
-      </w:r>
-      <w:r>
-        <w:t>, elle stocke le mouvement de la boule de neige, sa vitesse et le sens.</w:t>
-      </w:r>
-    </w:p>
-    <w:p>
-      <w:pPr>
-        <w:pStyle w:val="Paragraphedeliste"/>
-        <w:numPr>
-          <w:ilvl w:val="0"/>
-          <w:numId w:val="44"/>
-        </w:numPr>
-      </w:pPr>
-      <w:proofErr w:type="spellStart"/>
-      <w:proofErr w:type="gramStart"/>
-      <w:r>
-        <w:t>width</w:t>
-      </w:r>
-      <w:proofErr w:type="spellEnd"/>
-      <w:proofErr w:type="gramEnd"/>
-      <w:r>
-        <w:t> :</w:t>
+      <w:proofErr w:type="spellEnd"/>
+      <w:r>
+        <w:t>, elle stocke la largeur de la texture de la boule de neige.</w:t>
+      </w:r>
+    </w:p>
+    <w:p>
+      <w:r>
+        <w:br w:type="page"/>
+      </w:r>
+    </w:p>
+    <w:p/>
+    <w:p>
+      <w:pPr>
+        <w:pStyle w:val="Titre2"/>
+        <w:jc w:val="both"/>
+      </w:pPr>
+      <w:bookmarkStart w:id="16" w:name="_Toc124344790"/>
+      <w:r>
+        <w:t>Présentation</w:t>
+      </w:r>
+      <w:r>
+        <w:t xml:space="preserve"> détaillé</w:t>
       </w:r>
       <w:r>
         <w:t xml:space="preserve"> </w:t>
       </w:r>
-      <w:r>
-        <w:t xml:space="preserve">est une variable de type </w:t>
-      </w:r>
-      <w:proofErr w:type="spellStart"/>
-      <w:r>
-        <w:t>int</w:t>
-      </w:r>
-      <w:proofErr w:type="spellEnd"/>
-      <w:r>
-        <w:t xml:space="preserve">, elle stocke la </w:t>
-      </w:r>
-      <w:r>
-        <w:t>largeur</w:t>
-      </w:r>
-      <w:r>
-        <w:t xml:space="preserve"> de la texture de la boule de neige.</w:t>
-      </w:r>
-    </w:p>
-    <w:p>
-      <w:r>
-        <w:br w:type="page"/>
-      </w:r>
-    </w:p>
-    <w:p/>
-    <w:p>
-      <w:pPr>
-        <w:pStyle w:val="Titre2"/>
-        <w:jc w:val="both"/>
-      </w:pPr>
-      <w:bookmarkStart w:id="16" w:name="_Toc124344790"/>
-      <w:r>
-        <w:t>Présentation</w:t>
-      </w:r>
-      <w:r>
-        <w:t xml:space="preserve"> détaillé</w:t>
-      </w:r>
-      <w:r>
-        <w:t xml:space="preserve"> </w:t>
-      </w:r>
       <w:proofErr w:type="spellStart"/>
       <w:r>
         <w:t>MonstreVolant</w:t>
@@ -13476,26 +13413,21 @@
       <w:pPr>
         <w:jc w:val="both"/>
       </w:pPr>
-    </w:p>
-    <w:p>
-      <w:pPr>
-        <w:jc w:val="both"/>
-      </w:pPr>
       <w:r>
         <w:rPr>
           <w:noProof/>
         </w:rPr>
         <w:drawing>
-          <wp:anchor distT="0" distB="0" distL="114300" distR="114300" simplePos="0" relativeHeight="251706368" behindDoc="1" locked="0" layoutInCell="1" allowOverlap="1" wp14:anchorId="488854BA" wp14:editId="70C2B518">
+          <wp:anchor distT="0" distB="0" distL="114300" distR="114300" simplePos="0" relativeHeight="251706368" behindDoc="1" locked="0" layoutInCell="1" allowOverlap="1" wp14:anchorId="488854BA" wp14:editId="1F61BB3C">
             <wp:simplePos x="0" y="0"/>
             <wp:positionH relativeFrom="margin">
               <wp:align>left</wp:align>
             </wp:positionH>
             <wp:positionV relativeFrom="paragraph">
-              <wp:posOffset>6084</wp:posOffset>
+              <wp:posOffset>59055</wp:posOffset>
             </wp:positionV>
-            <wp:extent cx="2898775" cy="7390130"/>
-            <wp:effectExtent l="0" t="0" r="0" b="1270"/>
+            <wp:extent cx="2035810" cy="8068945"/>
+            <wp:effectExtent l="0" t="0" r="2540" b="8255"/>
             <wp:wrapSquare wrapText="bothSides"/>
             <wp:docPr id="37" name="Image 37"/>
             <wp:cNvGraphicFramePr>
@@ -13508,7 +13440,7 @@
                     <pic:cNvPr id="37" name="Image 37"/>
                     <pic:cNvPicPr/>
                   </pic:nvPicPr>
-                  <pic:blipFill rotWithShape="1">
+                  <pic:blipFill>
                     <a:blip r:embed="rId29">
                       <a:extLst>
                         <a:ext uri="{28A0092B-C50C-407E-A947-70E740481C1C}">
@@ -13516,13 +13448,14 @@
                         </a:ext>
                       </a:extLst>
                     </a:blip>
-                    <a:srcRect l="52630"/>
-                    <a:stretch/>
+                    <a:stretch>
+                      <a:fillRect/>
+                    </a:stretch>
                   </pic:blipFill>
                   <pic:spPr bwMode="auto">
                     <a:xfrm>
                       <a:off x="0" y="0"/>
-                      <a:ext cx="2898775" cy="7390130"/>
+                      <a:ext cx="2035810" cy="8068945"/>
                     </a:xfrm>
                     <a:prstGeom prst="rect">
                       <a:avLst/>
@@ -13539,6 +13472,12 @@
                 </pic:pic>
               </a:graphicData>
             </a:graphic>
+            <wp14:sizeRelH relativeFrom="margin">
+              <wp14:pctWidth>0</wp14:pctWidth>
+            </wp14:sizeRelH>
+            <wp14:sizeRelV relativeFrom="margin">
+              <wp14:pctHeight>0</wp14:pctHeight>
+            </wp14:sizeRelV>
           </wp:anchor>
         </w:drawing>
       </w:r>
@@ -13547,26 +13486,68 @@
       <w:pPr>
         <w:jc w:val="both"/>
       </w:pPr>
+    </w:p>
+    <w:p>
+      <w:pPr>
+        <w:jc w:val="both"/>
+      </w:pPr>
+      <w:r>
+        <w:t xml:space="preserve">La classe </w:t>
+      </w:r>
       <w:proofErr w:type="spellStart"/>
       <w:r>
         <w:t>MonstreVolant</w:t>
       </w:r>
       <w:proofErr w:type="spellEnd"/>
       <w:r>
+        <w:t> </w:t>
+      </w:r>
+      <w:r>
+        <w:t>stocke toutes les informations liées à un aigle. Elle permet également de le faire bouger, de l’animer</w:t>
+      </w:r>
+      <w:r>
+        <w:t>. Cette classe est composée de 1</w:t>
+      </w:r>
+      <w:r>
+        <w:t>7</w:t>
+      </w:r>
+      <w:r>
+        <w:t xml:space="preserve"> champs.</w:t>
+      </w:r>
+    </w:p>
+    <w:p>
+      <w:pPr>
+        <w:pStyle w:val="Paragraphedeliste"/>
+        <w:jc w:val="both"/>
+      </w:pPr>
+    </w:p>
+    <w:p>
+      <w:pPr>
+        <w:pStyle w:val="Paragraphedeliste"/>
+        <w:numPr>
+          <w:ilvl w:val="0"/>
+          <w:numId w:val="37"/>
+        </w:numPr>
+        <w:jc w:val="both"/>
+      </w:pPr>
+      <w:proofErr w:type="spellStart"/>
+      <w:proofErr w:type="gramStart"/>
+      <w:r>
+        <w:t>chronoDep</w:t>
+      </w:r>
+      <w:proofErr w:type="spellEnd"/>
+      <w:proofErr w:type="gramEnd"/>
+      <w:r>
         <w:t> :</w:t>
       </w:r>
-    </w:p>
-    <w:p>
-      <w:pPr>
-        <w:jc w:val="both"/>
-      </w:pPr>
-    </w:p>
-    <w:p>
-      <w:pPr>
-        <w:jc w:val="both"/>
-      </w:pPr>
-      <w:r>
-        <w:t>Elle contient champs :</w:t>
+      <w:r>
+        <w:t xml:space="preserve"> est une variable de type double, </w:t>
+      </w:r>
+      <w:r>
+        <w:t xml:space="preserve">cette variable stocke le temps </w:t>
+      </w:r>
+      <w:r>
+        <w:t>écoulé depuis le changement de direction.</w:t>
       </w:r>
     </w:p>
     <w:p>
@@ -13587,7 +13568,7 @@
         <w:rPr>
           <w:color w:val="ED7D31" w:themeColor="accent2"/>
         </w:rPr>
-        <w:t>chronoDep</w:t>
+        <w:t>enemy</w:t>
       </w:r>
       <w:proofErr w:type="spellEnd"/>
       <w:proofErr w:type="gramEnd"/>
@@ -13597,6 +13578,12 @@
         </w:rPr>
         <w:t> :</w:t>
       </w:r>
+      <w:r>
+        <w:rPr>
+          <w:color w:val="ED7D31" w:themeColor="accent2"/>
+        </w:rPr>
+        <w:t xml:space="preserve"> est une variable de type string, </w:t>
+      </w:r>
     </w:p>
     <w:p>
       <w:pPr>
@@ -13606,26 +13593,40 @@
           <w:numId w:val="37"/>
         </w:numPr>
         <w:jc w:val="both"/>
-        <w:rPr>
-          <w:color w:val="ED7D31" w:themeColor="accent2"/>
-        </w:rPr>
       </w:pPr>
       <w:proofErr w:type="spellStart"/>
       <w:proofErr w:type="gramStart"/>
       <w:r>
-        <w:rPr>
-          <w:color w:val="ED7D31" w:themeColor="accent2"/>
-        </w:rPr>
-        <w:t>enemy</w:t>
+        <w:t>hasSawPlayer</w:t>
       </w:r>
       <w:proofErr w:type="spellEnd"/>
       <w:proofErr w:type="gramEnd"/>
       <w:r>
-        <w:rPr>
-          <w:color w:val="ED7D31" w:themeColor="accent2"/>
-        </w:rPr>
+        <w:t> : est un booléen permettant de savoir si le pingouin est dans le champ de vision de l’aigle.</w:t>
+      </w:r>
+    </w:p>
+    <w:p>
+      <w:pPr>
+        <w:pStyle w:val="Paragraphedeliste"/>
+        <w:numPr>
+          <w:ilvl w:val="0"/>
+          <w:numId w:val="37"/>
+        </w:numPr>
+        <w:jc w:val="both"/>
+      </w:pPr>
+      <w:proofErr w:type="spellStart"/>
+      <w:proofErr w:type="gramStart"/>
+      <w:r>
+        <w:t>hasTouchPlayer</w:t>
+      </w:r>
+      <w:proofErr w:type="spellEnd"/>
+      <w:proofErr w:type="gramEnd"/>
+      <w:r>
         <w:t> :</w:t>
       </w:r>
+      <w:r>
+        <w:t xml:space="preserve"> est un booléen permettant de savoir si l’aigle a touché le pingouin.</w:t>
+      </w:r>
     </w:p>
     <w:p>
       <w:pPr>
@@ -13635,26 +13636,34 @@
           <w:numId w:val="37"/>
         </w:numPr>
         <w:jc w:val="both"/>
-        <w:rPr>
-          <w:color w:val="ED7D31" w:themeColor="accent2"/>
-        </w:rPr>
-      </w:pPr>
-      <w:proofErr w:type="spellStart"/>
+      </w:pPr>
       <w:proofErr w:type="gramStart"/>
       <w:r>
-        <w:rPr>
-          <w:color w:val="ED7D31" w:themeColor="accent2"/>
-        </w:rPr>
-        <w:t>hasLostPlayer</w:t>
-      </w:r>
-      <w:proofErr w:type="spellEnd"/>
+        <w:t>hauteur</w:t>
+      </w:r>
       <w:proofErr w:type="gramEnd"/>
       <w:r>
-        <w:rPr>
-          <w:color w:val="ED7D31" w:themeColor="accent2"/>
-        </w:rPr>
         <w:t> :</w:t>
       </w:r>
+      <w:r>
+        <w:t xml:space="preserve"> est une variable de type </w:t>
+      </w:r>
+      <w:proofErr w:type="spellStart"/>
+      <w:r>
+        <w:t>int</w:t>
+      </w:r>
+      <w:proofErr w:type="spellEnd"/>
+      <w:r>
+        <w:t xml:space="preserve">, cette variable stocke la hauteur de la </w:t>
+      </w:r>
+      <w:proofErr w:type="spellStart"/>
+      <w:r>
+        <w:t>hitbox</w:t>
+      </w:r>
+      <w:proofErr w:type="spellEnd"/>
+      <w:r>
+        <w:t xml:space="preserve"> de l’aigle. </w:t>
+      </w:r>
     </w:p>
     <w:p>
       <w:pPr>
@@ -13664,26 +13673,20 @@
           <w:numId w:val="37"/>
         </w:numPr>
         <w:jc w:val="both"/>
-        <w:rPr>
-          <w:color w:val="ED7D31" w:themeColor="accent2"/>
-        </w:rPr>
       </w:pPr>
       <w:proofErr w:type="spellStart"/>
       <w:proofErr w:type="gramStart"/>
       <w:r>
-        <w:rPr>
-          <w:color w:val="ED7D31" w:themeColor="accent2"/>
-        </w:rPr>
-        <w:t>hasTouchPlayer</w:t>
+        <w:t>isDied</w:t>
       </w:r>
       <w:proofErr w:type="spellEnd"/>
       <w:proofErr w:type="gramEnd"/>
       <w:r>
-        <w:rPr>
-          <w:color w:val="ED7D31" w:themeColor="accent2"/>
-        </w:rPr>
         <w:t> :</w:t>
       </w:r>
+      <w:r>
+        <w:t xml:space="preserve"> est un booléen permettant de savoir si l’aigle est mort.</w:t>
+      </w:r>
     </w:p>
     <w:p>
       <w:pPr>
@@ -13693,24 +13696,20 @@
           <w:numId w:val="37"/>
         </w:numPr>
         <w:jc w:val="both"/>
-        <w:rPr>
-          <w:color w:val="ED7D31" w:themeColor="accent2"/>
-        </w:rPr>
-      </w:pPr>
+      </w:pPr>
+      <w:proofErr w:type="spellStart"/>
       <w:proofErr w:type="gramStart"/>
       <w:r>
-        <w:rPr>
-          <w:color w:val="ED7D31" w:themeColor="accent2"/>
-        </w:rPr>
-        <w:t>hauteur</w:t>
-      </w:r>
+        <w:t>isMovingRight</w:t>
+      </w:r>
+      <w:proofErr w:type="spellEnd"/>
       <w:proofErr w:type="gramEnd"/>
       <w:r>
-        <w:rPr>
-          <w:color w:val="ED7D31" w:themeColor="accent2"/>
-        </w:rPr>
         <w:t> :</w:t>
       </w:r>
+      <w:r>
+        <w:t xml:space="preserve"> est un booléen permettant de savoir si l’aigle se déplace vers la droite.</w:t>
+      </w:r>
     </w:p>
     <w:p>
       <w:pPr>
@@ -13720,26 +13719,34 @@
           <w:numId w:val="37"/>
         </w:numPr>
         <w:jc w:val="both"/>
-        <w:rPr>
-          <w:color w:val="ED7D31" w:themeColor="accent2"/>
-        </w:rPr>
-      </w:pPr>
-      <w:proofErr w:type="spellStart"/>
+      </w:pPr>
       <w:proofErr w:type="gramStart"/>
       <w:r>
-        <w:rPr>
-          <w:color w:val="ED7D31" w:themeColor="accent2"/>
-        </w:rPr>
-        <w:t>isDied</w:t>
-      </w:r>
-      <w:proofErr w:type="spellEnd"/>
+        <w:t>largeur</w:t>
+      </w:r>
       <w:proofErr w:type="gramEnd"/>
       <w:r>
-        <w:rPr>
-          <w:color w:val="ED7D31" w:themeColor="accent2"/>
-        </w:rPr>
         <w:t> :</w:t>
       </w:r>
+      <w:r>
+        <w:t xml:space="preserve"> est une variable de type </w:t>
+      </w:r>
+      <w:proofErr w:type="spellStart"/>
+      <w:r>
+        <w:t>int</w:t>
+      </w:r>
+      <w:proofErr w:type="spellEnd"/>
+      <w:r>
+        <w:t xml:space="preserve">, elle stocke la largeur de la </w:t>
+      </w:r>
+      <w:proofErr w:type="spellStart"/>
+      <w:r>
+        <w:t>hitbox</w:t>
+      </w:r>
+      <w:proofErr w:type="spellEnd"/>
+      <w:r>
+        <w:t xml:space="preserve"> de l’aigle.</w:t>
+      </w:r>
     </w:p>
     <w:p>
       <w:pPr>
@@ -13749,26 +13756,45 @@
           <w:numId w:val="37"/>
         </w:numPr>
         <w:jc w:val="both"/>
-        <w:rPr>
-          <w:color w:val="ED7D31" w:themeColor="accent2"/>
-        </w:rPr>
+      </w:pPr>
+      <w:r>
+        <w:t>_</w:t>
+      </w:r>
+      <w:r>
+        <w:t>position :</w:t>
+      </w:r>
+      <w:r>
+        <w:t xml:space="preserve"> c’est un objet de classe Vector2 qui permet d’initialiser la position</w:t>
+      </w:r>
+      <w:r>
+        <w:t>.</w:t>
+      </w:r>
+    </w:p>
+    <w:p>
+      <w:pPr>
+        <w:pStyle w:val="Paragraphedeliste"/>
+        <w:numPr>
+          <w:ilvl w:val="0"/>
+          <w:numId w:val="37"/>
+        </w:numPr>
+        <w:jc w:val="both"/>
       </w:pPr>
       <w:proofErr w:type="spellStart"/>
       <w:proofErr w:type="gramStart"/>
       <w:r>
-        <w:rPr>
-          <w:color w:val="ED7D31" w:themeColor="accent2"/>
-        </w:rPr>
-        <w:t>isMovingRight</w:t>
+        <w:t>positionDeBase</w:t>
       </w:r>
       <w:proofErr w:type="spellEnd"/>
       <w:proofErr w:type="gramEnd"/>
       <w:r>
-        <w:rPr>
-          <w:color w:val="ED7D31" w:themeColor="accent2"/>
-        </w:rPr>
         <w:t> :</w:t>
       </w:r>
+      <w:r>
+        <w:t xml:space="preserve"> c’est un objet de classe Vector2 qui permet d’initialiser la position</w:t>
+      </w:r>
+      <w:r>
+        <w:t>.</w:t>
+      </w:r>
     </w:p>
     <w:p>
       <w:pPr>
@@ -13778,24 +13804,20 @@
           <w:numId w:val="37"/>
         </w:numPr>
         <w:jc w:val="both"/>
-        <w:rPr>
-          <w:color w:val="ED7D31" w:themeColor="accent2"/>
-        </w:rPr>
-      </w:pPr>
+      </w:pPr>
+      <w:proofErr w:type="spellStart"/>
       <w:proofErr w:type="gramStart"/>
       <w:r>
-        <w:rPr>
-          <w:color w:val="ED7D31" w:themeColor="accent2"/>
-        </w:rPr>
-        <w:t>largeur</w:t>
-      </w:r>
+        <w:t>rectangleDetection</w:t>
+      </w:r>
+      <w:proofErr w:type="spellEnd"/>
       <w:proofErr w:type="gramEnd"/>
       <w:r>
-        <w:rPr>
-          <w:color w:val="ED7D31" w:themeColor="accent2"/>
-        </w:rPr>
         <w:t> :</w:t>
       </w:r>
+      <w:r>
+        <w:t xml:space="preserve"> c’est un objet de classe Rectangle, qui définit le rectangle dans lequel l’aigle détecte le pingouin.</w:t>
+      </w:r>
     </w:p>
     <w:p>
       <w:pPr>
@@ -13806,14 +13828,24 @@
         </w:numPr>
         <w:jc w:val="both"/>
       </w:pPr>
-      <w:r>
-        <w:t>_</w:t>
-      </w:r>
-      <w:r>
-        <w:t>position :</w:t>
-      </w:r>
-      <w:r>
-        <w:t xml:space="preserve"> c’est un objet de classe Vector2 qui permet d’initialiser la position</w:t>
+      <w:proofErr w:type="spellStart"/>
+      <w:proofErr w:type="gramStart"/>
+      <w:r>
+        <w:t>rectangleKill</w:t>
+      </w:r>
+      <w:proofErr w:type="spellEnd"/>
+      <w:proofErr w:type="gramEnd"/>
+      <w:r>
+        <w:t> :</w:t>
+      </w:r>
+      <w:r>
+        <w:t xml:space="preserve"> </w:t>
+      </w:r>
+      <w:r>
+        <w:t xml:space="preserve">c’est un objet de classe Rectangle, </w:t>
+      </w:r>
+      <w:r>
+        <w:t>qui définit le rectangle permettant au pingouin de tuer l’aigle.</w:t>
       </w:r>
     </w:p>
     <w:p>
@@ -13828,7 +13860,7 @@
       <w:proofErr w:type="spellStart"/>
       <w:proofErr w:type="gramStart"/>
       <w:r>
-        <w:t>positionDeBase</w:t>
+        <w:t>rectangleSprite</w:t>
       </w:r>
       <w:proofErr w:type="spellEnd"/>
       <w:proofErr w:type="gramEnd"/>
@@ -13836,7 +13868,24 @@
         <w:t> :</w:t>
       </w:r>
       <w:r>
-        <w:t xml:space="preserve"> c’est un objet de classe Vector2 qui permet d’initialiser la position</w:t>
+        <w:t xml:space="preserve"> </w:t>
+      </w:r>
+      <w:r>
+        <w:t xml:space="preserve">c’est un objet de classe Rectangle, qui définit </w:t>
+      </w:r>
+      <w:r>
+        <w:t xml:space="preserve">la </w:t>
+      </w:r>
+      <w:proofErr w:type="spellStart"/>
+      <w:r>
+        <w:t>hitbox</w:t>
+      </w:r>
+      <w:proofErr w:type="spellEnd"/>
+      <w:r>
+        <w:t xml:space="preserve"> de l’aigle</w:t>
+      </w:r>
+      <w:r>
+        <w:t>.</w:t>
       </w:r>
     </w:p>
     <w:p>
@@ -13847,26 +13896,31 @@
           <w:numId w:val="37"/>
         </w:numPr>
         <w:jc w:val="both"/>
-        <w:rPr>
-          <w:color w:val="ED7D31" w:themeColor="accent2"/>
-        </w:rPr>
       </w:pPr>
       <w:proofErr w:type="spellStart"/>
       <w:proofErr w:type="gramStart"/>
       <w:r>
-        <w:rPr>
-          <w:color w:val="ED7D31" w:themeColor="accent2"/>
-        </w:rPr>
-        <w:t>rectangleDetection</w:t>
+        <w:t>sprite</w:t>
       </w:r>
       <w:proofErr w:type="spellEnd"/>
       <w:proofErr w:type="gramEnd"/>
       <w:r>
-        <w:rPr>
-          <w:color w:val="ED7D31" w:themeColor="accent2"/>
-        </w:rPr>
         <w:t> :</w:t>
       </w:r>
+      <w:r>
+        <w:t xml:space="preserve"> </w:t>
+      </w:r>
+      <w:r>
+        <w:t xml:space="preserve">est un objet de classe </w:t>
+      </w:r>
+      <w:proofErr w:type="spellStart"/>
+      <w:r>
+        <w:t>AnimatedSprite</w:t>
+      </w:r>
+      <w:proofErr w:type="spellEnd"/>
+      <w:r>
+        <w:t>, il permet à l’aigle d’être animer.</w:t>
+      </w:r>
     </w:p>
     <w:p>
       <w:pPr>
@@ -13876,26 +13930,26 @@
           <w:numId w:val="37"/>
         </w:numPr>
         <w:jc w:val="both"/>
-        <w:rPr>
-          <w:color w:val="ED7D31" w:themeColor="accent2"/>
-        </w:rPr>
       </w:pPr>
       <w:proofErr w:type="spellStart"/>
       <w:proofErr w:type="gramStart"/>
       <w:r>
-        <w:rPr>
-          <w:color w:val="ED7D31" w:themeColor="accent2"/>
-        </w:rPr>
-        <w:t>rectangleKill</w:t>
+        <w:t>tempsArrivePosition</w:t>
       </w:r>
       <w:proofErr w:type="spellEnd"/>
       <w:proofErr w:type="gramEnd"/>
       <w:r>
-        <w:rPr>
-          <w:color w:val="ED7D31" w:themeColor="accent2"/>
-        </w:rPr>
         <w:t> :</w:t>
       </w:r>
+      <w:r>
+        <w:t xml:space="preserve"> </w:t>
+      </w:r>
+      <w:r>
+        <w:t>est une variable de type double,</w:t>
+      </w:r>
+      <w:r>
+        <w:t xml:space="preserve"> cette variable stocke le temps que met l’aigle pour se rendre à sa prochaine position.</w:t>
+      </w:r>
     </w:p>
     <w:p>
       <w:pPr>
@@ -13905,26 +13959,21 @@
           <w:numId w:val="37"/>
         </w:numPr>
         <w:jc w:val="both"/>
-        <w:rPr>
-          <w:color w:val="ED7D31" w:themeColor="accent2"/>
-        </w:rPr>
-      </w:pPr>
-      <w:proofErr w:type="spellStart"/>
+      </w:pPr>
       <w:proofErr w:type="gramStart"/>
       <w:r>
-        <w:rPr>
-          <w:color w:val="ED7D31" w:themeColor="accent2"/>
-        </w:rPr>
-        <w:t>rectangleSprite</w:t>
-      </w:r>
-      <w:proofErr w:type="spellEnd"/>
+        <w:t>vitesse</w:t>
+      </w:r>
       <w:proofErr w:type="gramEnd"/>
       <w:r>
-        <w:rPr>
-          <w:color w:val="ED7D31" w:themeColor="accent2"/>
-        </w:rPr>
         <w:t> :</w:t>
       </w:r>
+      <w:r>
+        <w:t xml:space="preserve"> </w:t>
+      </w:r>
+      <w:r>
+        <w:t>est une variable de type double, cette variable stocke la vitesse de l’aigle.</w:t>
+      </w:r>
     </w:p>
     <w:p>
       <w:pPr>
@@ -13934,110 +13983,28 @@
           <w:numId w:val="37"/>
         </w:numPr>
         <w:jc w:val="both"/>
-        <w:rPr>
-          <w:color w:val="ED7D31" w:themeColor="accent2"/>
-        </w:rPr>
       </w:pPr>
       <w:proofErr w:type="spellStart"/>
       <w:proofErr w:type="gramStart"/>
       <w:r>
-        <w:rPr>
-          <w:color w:val="ED7D31" w:themeColor="accent2"/>
-        </w:rPr>
-        <w:t>sprite</w:t>
+        <w:t>vitessePoursuite</w:t>
       </w:r>
       <w:proofErr w:type="spellEnd"/>
       <w:proofErr w:type="gramEnd"/>
       <w:r>
-        <w:rPr>
-          <w:color w:val="ED7D31" w:themeColor="accent2"/>
-        </w:rPr>
         <w:t> :</w:t>
       </w:r>
-    </w:p>
-    <w:p>
-      <w:pPr>
-        <w:pStyle w:val="Paragraphedeliste"/>
-        <w:numPr>
-          <w:ilvl w:val="0"/>
-          <w:numId w:val="37"/>
-        </w:numPr>
-        <w:jc w:val="both"/>
-        <w:rPr>
-          <w:color w:val="ED7D31" w:themeColor="accent2"/>
-        </w:rPr>
-      </w:pPr>
-      <w:proofErr w:type="spellStart"/>
-      <w:proofErr w:type="gramStart"/>
-      <w:r>
-        <w:rPr>
-          <w:color w:val="ED7D31" w:themeColor="accent2"/>
-        </w:rPr>
-        <w:t>tempsArrivePosition</w:t>
-      </w:r>
-      <w:proofErr w:type="spellEnd"/>
-      <w:proofErr w:type="gramEnd"/>
-      <w:r>
-        <w:rPr>
-          <w:color w:val="ED7D31" w:themeColor="accent2"/>
-        </w:rPr>
-        <w:t> :</w:t>
-      </w:r>
-    </w:p>
-    <w:p>
-      <w:pPr>
-        <w:pStyle w:val="Paragraphedeliste"/>
-        <w:numPr>
-          <w:ilvl w:val="0"/>
-          <w:numId w:val="37"/>
-        </w:numPr>
-        <w:jc w:val="both"/>
-        <w:rPr>
-          <w:color w:val="ED7D31" w:themeColor="accent2"/>
-        </w:rPr>
-      </w:pPr>
-      <w:proofErr w:type="gramStart"/>
-      <w:r>
-        <w:rPr>
-          <w:color w:val="ED7D31" w:themeColor="accent2"/>
-        </w:rPr>
-        <w:t>vitesse</w:t>
-      </w:r>
-      <w:proofErr w:type="gramEnd"/>
-      <w:r>
-        <w:rPr>
-          <w:color w:val="ED7D31" w:themeColor="accent2"/>
-        </w:rPr>
-        <w:t> :</w:t>
-      </w:r>
-    </w:p>
-    <w:p>
-      <w:pPr>
-        <w:pStyle w:val="Paragraphedeliste"/>
-        <w:numPr>
-          <w:ilvl w:val="0"/>
-          <w:numId w:val="37"/>
-        </w:numPr>
-        <w:jc w:val="both"/>
-        <w:rPr>
-          <w:color w:val="ED7D31" w:themeColor="accent2"/>
-        </w:rPr>
-      </w:pPr>
-      <w:proofErr w:type="spellStart"/>
-      <w:proofErr w:type="gramStart"/>
-      <w:r>
-        <w:rPr>
-          <w:color w:val="ED7D31" w:themeColor="accent2"/>
-        </w:rPr>
-        <w:t>vitessePoursuite</w:t>
-      </w:r>
-      <w:proofErr w:type="spellEnd"/>
-      <w:proofErr w:type="gramEnd"/>
-      <w:r>
-        <w:rPr>
-          <w:color w:val="ED7D31" w:themeColor="accent2"/>
-        </w:rPr>
-        <w:t> :</w:t>
+      <w:r>
+        <w:t xml:space="preserve"> </w:t>
+      </w:r>
+      <w:r>
+        <w:t>est une variable de type double, cette variable stocke la vitesse de l’aigle</w:t>
+      </w:r>
+      <w:r>
+        <w:t xml:space="preserve"> lorsqu’il attaque le pingouin</w:t>
+      </w:r>
+      <w:r>
+        <w:t>.</w:t>
       </w:r>
     </w:p>
     <w:p>
@@ -14082,9 +14049,6 @@
     <w:p>
       <w:pPr>
         <w:jc w:val="both"/>
-        <w:rPr>
-          <w:color w:val="ED7D31" w:themeColor="accent2"/>
-        </w:rPr>
       </w:pPr>
       <w:r>
         <w:rPr>
@@ -14114,7 +14078,7 @@
                     <pic:cNvPicPr/>
                   </pic:nvPicPr>
                   <pic:blipFill rotWithShape="1">
-                    <a:blip r:embed="rId29">
+                    <a:blip r:embed="rId30">
                       <a:extLst>
                         <a:ext uri="{28A0092B-C50C-407E-A947-70E740481C1C}">
                           <a14:useLocalDpi xmlns:a14="http://schemas.microsoft.com/office/drawing/2010/main" val="0"/>
@@ -14147,44 +14111,92 @@
           </wp:anchor>
         </w:drawing>
       </w:r>
-      <w:proofErr w:type="spellStart"/>
-      <w:r>
-        <w:t>M</w:t>
-      </w:r>
-      <w:r>
+      <w:r>
+        <w:t xml:space="preserve">La classe </w:t>
+      </w:r>
+      <w:proofErr w:type="spellStart"/>
+      <w:r>
+        <w:t>Monstre</w:t>
+      </w:r>
+      <w:r>
+        <w:t>Rampant</w:t>
+      </w:r>
+      <w:proofErr w:type="spellEnd"/>
+      <w:r>
+        <w:t xml:space="preserve"> </w:t>
+      </w:r>
+      <w:r>
+        <w:t xml:space="preserve">stocke toutes les informations liées à un </w:t>
+      </w:r>
+      <w:r>
+        <w:t>renard</w:t>
+      </w:r>
+      <w:r>
+        <w:t>. Elle permet également de le faire bouger, de l’animer. Cette classe est composée de 1</w:t>
+      </w:r>
+      <w:r>
+        <w:t>3</w:t>
+      </w:r>
+      <w:r>
+        <w:t xml:space="preserve"> champs.</w:t>
+      </w:r>
+    </w:p>
+    <w:p>
+      <w:pPr>
+        <w:pStyle w:val="Paragraphedeliste"/>
+        <w:numPr>
+          <w:ilvl w:val="0"/>
+          <w:numId w:val="36"/>
+        </w:numPr>
+        <w:jc w:val="both"/>
         <w:rPr>
           <w:color w:val="ED7D31" w:themeColor="accent2"/>
         </w:rPr>
-        <w:t>onstreRampant</w:t>
-      </w:r>
-      <w:proofErr w:type="spellEnd"/>
+      </w:pPr>
+      <w:proofErr w:type="spellStart"/>
+      <w:proofErr w:type="gramStart"/>
       <w:r>
         <w:rPr>
           <w:color w:val="ED7D31" w:themeColor="accent2"/>
         </w:rPr>
+        <w:t>chronoDep</w:t>
+      </w:r>
+      <w:proofErr w:type="spellEnd"/>
+      <w:proofErr w:type="gramEnd"/>
+      <w:r>
+        <w:rPr>
+          <w:color w:val="ED7D31" w:themeColor="accent2"/>
+        </w:rPr>
         <w:t> :</w:t>
       </w:r>
     </w:p>
     <w:p>
       <w:pPr>
+        <w:pStyle w:val="Paragraphedeliste"/>
+        <w:numPr>
+          <w:ilvl w:val="0"/>
+          <w:numId w:val="36"/>
+        </w:numPr>
         <w:jc w:val="both"/>
         <w:rPr>
           <w:color w:val="ED7D31" w:themeColor="accent2"/>
         </w:rPr>
       </w:pPr>
-    </w:p>
-    <w:p>
-      <w:pPr>
-        <w:jc w:val="both"/>
+      <w:proofErr w:type="spellStart"/>
+      <w:proofErr w:type="gramStart"/>
+      <w:r>
         <w:rPr>
           <w:color w:val="ED7D31" w:themeColor="accent2"/>
         </w:rPr>
-      </w:pPr>
+        <w:t>deathSong</w:t>
+      </w:r>
+      <w:proofErr w:type="spellEnd"/>
+      <w:proofErr w:type="gramEnd"/>
       <w:r>
         <w:rPr>
           <w:color w:val="ED7D31" w:themeColor="accent2"/>
         </w:rPr>
-        <w:t>Elle contient 13 champs :</w:t>
+        <w:t> :</w:t>
       </w:r>
     </w:p>
     <w:p>
@@ -14205,7 +14217,7 @@
         <w:rPr>
           <w:color w:val="ED7D31" w:themeColor="accent2"/>
         </w:rPr>
-        <w:t>chronoDep</w:t>
+        <w:t>enemy</w:t>
       </w:r>
       <w:proofErr w:type="spellEnd"/>
       <w:proofErr w:type="gramEnd"/>
@@ -14228,15 +14240,13 @@
           <w:color w:val="ED7D31" w:themeColor="accent2"/>
         </w:rPr>
       </w:pPr>
-      <w:proofErr w:type="spellStart"/>
       <w:proofErr w:type="gramStart"/>
       <w:r>
         <w:rPr>
           <w:color w:val="ED7D31" w:themeColor="accent2"/>
         </w:rPr>
-        <w:t>deathSong</w:t>
-      </w:r>
-      <w:proofErr w:type="spellEnd"/>
+        <w:t>hauteur</w:t>
+      </w:r>
       <w:proofErr w:type="gramEnd"/>
       <w:r>
         <w:rPr>
@@ -14263,7 +14273,7 @@
         <w:rPr>
           <w:color w:val="ED7D31" w:themeColor="accent2"/>
         </w:rPr>
-        <w:t>enemy</w:t>
+        <w:t>isDied</w:t>
       </w:r>
       <w:proofErr w:type="spellEnd"/>
       <w:proofErr w:type="gramEnd"/>
@@ -14282,6 +14292,32 @@
           <w:numId w:val="36"/>
         </w:numPr>
         <w:jc w:val="both"/>
+      </w:pPr>
+      <w:proofErr w:type="spellStart"/>
+      <w:r>
+        <w:t>isMovingRight</w:t>
+      </w:r>
+      <w:proofErr w:type="spellEnd"/>
+      <w:r>
+        <w:t xml:space="preserve"> : est un booléen permettant de savoir si </w:t>
+      </w:r>
+      <w:r>
+        <w:t>le renard</w:t>
+      </w:r>
+      <w:bookmarkStart w:id="18" w:name="_GoBack"/>
+      <w:bookmarkEnd w:id="18"/>
+      <w:r>
+        <w:t xml:space="preserve"> se déplace vers la droite.</w:t>
+      </w:r>
+    </w:p>
+    <w:p>
+      <w:pPr>
+        <w:pStyle w:val="Paragraphedeliste"/>
+        <w:numPr>
+          <w:ilvl w:val="0"/>
+          <w:numId w:val="36"/>
+        </w:numPr>
+        <w:jc w:val="both"/>
         <w:rPr>
           <w:color w:val="ED7D31" w:themeColor="accent2"/>
         </w:rPr>
@@ -14291,7 +14327,7 @@
         <w:rPr>
           <w:color w:val="ED7D31" w:themeColor="accent2"/>
         </w:rPr>
-        <w:t>hauteur</w:t>
+        <w:t>largeur</w:t>
       </w:r>
       <w:proofErr w:type="gramEnd"/>
       <w:r>
@@ -14309,6 +14345,27 @@
           <w:numId w:val="36"/>
         </w:numPr>
         <w:jc w:val="both"/>
+      </w:pPr>
+      <w:proofErr w:type="gramStart"/>
+      <w:r>
+        <w:t>position</w:t>
+      </w:r>
+      <w:proofErr w:type="gramEnd"/>
+      <w:r>
+        <w:t> :</w:t>
+      </w:r>
+      <w:r>
+        <w:t xml:space="preserve"> c’est un objet de classe Vector2 qui permet d’initialiser la position</w:t>
+      </w:r>
+    </w:p>
+    <w:p>
+      <w:pPr>
+        <w:pStyle w:val="Paragraphedeliste"/>
+        <w:numPr>
+          <w:ilvl w:val="0"/>
+          <w:numId w:val="36"/>
+        </w:numPr>
+        <w:jc w:val="both"/>
         <w:rPr>
           <w:color w:val="ED7D31" w:themeColor="accent2"/>
         </w:rPr>
@@ -14319,7 +14376,7 @@
         <w:rPr>
           <w:color w:val="ED7D31" w:themeColor="accent2"/>
         </w:rPr>
-        <w:t>isDied</w:t>
+        <w:t>rectangleKill</w:t>
       </w:r>
       <w:proofErr w:type="spellEnd"/>
       <w:proofErr w:type="gramEnd"/>
@@ -14348,7 +14405,7 @@
         <w:rPr>
           <w:color w:val="ED7D31" w:themeColor="accent2"/>
         </w:rPr>
-        <w:t>isMovingRight</w:t>
+        <w:t>rectangleSprite</w:t>
       </w:r>
       <w:proofErr w:type="spellEnd"/>
       <w:proofErr w:type="gramEnd"/>
@@ -14371,13 +14428,15 @@
           <w:color w:val="ED7D31" w:themeColor="accent2"/>
         </w:rPr>
       </w:pPr>
+      <w:proofErr w:type="spellStart"/>
       <w:proofErr w:type="gramStart"/>
       <w:r>
         <w:rPr>
           <w:color w:val="ED7D31" w:themeColor="accent2"/>
         </w:rPr>
-        <w:t>largeur</w:t>
-      </w:r>
+        <w:t>sprite</w:t>
+      </w:r>
+      <w:proofErr w:type="spellEnd"/>
       <w:proofErr w:type="gramEnd"/>
       <w:r>
         <w:rPr>
@@ -14394,18 +14453,26 @@
           <w:numId w:val="36"/>
         </w:numPr>
         <w:jc w:val="both"/>
-      </w:pPr>
+        <w:rPr>
+          <w:color w:val="ED7D31" w:themeColor="accent2"/>
+        </w:rPr>
+      </w:pPr>
+      <w:proofErr w:type="spellStart"/>
       <w:proofErr w:type="gramStart"/>
       <w:r>
-        <w:t>position</w:t>
-      </w:r>
+        <w:rPr>
+          <w:color w:val="ED7D31" w:themeColor="accent2"/>
+        </w:rPr>
+        <w:t>tempsArrivePosition</w:t>
+      </w:r>
+      <w:proofErr w:type="spellEnd"/>
       <w:proofErr w:type="gramEnd"/>
       <w:r>
+        <w:rPr>
+          <w:color w:val="ED7D31" w:themeColor="accent2"/>
+        </w:rPr>
         <w:t> :</w:t>
       </w:r>
-      <w:r>
-        <w:t xml:space="preserve"> c’est un objet de classe Vector2 qui permet d’initialiser la position</w:t>
-      </w:r>
     </w:p>
     <w:p>
       <w:pPr>
@@ -14419,15 +14486,13 @@
           <w:color w:val="ED7D31" w:themeColor="accent2"/>
         </w:rPr>
       </w:pPr>
-      <w:proofErr w:type="spellStart"/>
       <w:proofErr w:type="gramStart"/>
       <w:r>
         <w:rPr>
           <w:color w:val="ED7D31" w:themeColor="accent2"/>
         </w:rPr>
-        <w:t>rectangleKill</w:t>
-      </w:r>
-      <w:proofErr w:type="spellEnd"/>
+        <w:t>vitesse</w:t>
+      </w:r>
       <w:proofErr w:type="gramEnd"/>
       <w:r>
         <w:rPr>
@@ -14438,120 +14503,6 @@
     </w:p>
     <w:p>
       <w:pPr>
-        <w:pStyle w:val="Paragraphedeliste"/>
-        <w:numPr>
-          <w:ilvl w:val="0"/>
-          <w:numId w:val="36"/>
-        </w:numPr>
-        <w:jc w:val="both"/>
-        <w:rPr>
-          <w:color w:val="ED7D31" w:themeColor="accent2"/>
-        </w:rPr>
-      </w:pPr>
-      <w:proofErr w:type="spellStart"/>
-      <w:proofErr w:type="gramStart"/>
-      <w:r>
-        <w:rPr>
-          <w:color w:val="ED7D31" w:themeColor="accent2"/>
-        </w:rPr>
-        <w:t>rectangleSprite</w:t>
-      </w:r>
-      <w:proofErr w:type="spellEnd"/>
-      <w:proofErr w:type="gramEnd"/>
-      <w:r>
-        <w:rPr>
-          <w:color w:val="ED7D31" w:themeColor="accent2"/>
-        </w:rPr>
-        <w:t> :</w:t>
-      </w:r>
-    </w:p>
-    <w:p>
-      <w:pPr>
-        <w:pStyle w:val="Paragraphedeliste"/>
-        <w:numPr>
-          <w:ilvl w:val="0"/>
-          <w:numId w:val="36"/>
-        </w:numPr>
-        <w:jc w:val="both"/>
-        <w:rPr>
-          <w:color w:val="ED7D31" w:themeColor="accent2"/>
-        </w:rPr>
-      </w:pPr>
-      <w:proofErr w:type="spellStart"/>
-      <w:proofErr w:type="gramStart"/>
-      <w:r>
-        <w:rPr>
-          <w:color w:val="ED7D31" w:themeColor="accent2"/>
-        </w:rPr>
-        <w:t>sprite</w:t>
-      </w:r>
-      <w:proofErr w:type="spellEnd"/>
-      <w:proofErr w:type="gramEnd"/>
-      <w:r>
-        <w:rPr>
-          <w:color w:val="ED7D31" w:themeColor="accent2"/>
-        </w:rPr>
-        <w:t> :</w:t>
-      </w:r>
-    </w:p>
-    <w:p>
-      <w:pPr>
-        <w:pStyle w:val="Paragraphedeliste"/>
-        <w:numPr>
-          <w:ilvl w:val="0"/>
-          <w:numId w:val="36"/>
-        </w:numPr>
-        <w:jc w:val="both"/>
-        <w:rPr>
-          <w:color w:val="ED7D31" w:themeColor="accent2"/>
-        </w:rPr>
-      </w:pPr>
-      <w:proofErr w:type="spellStart"/>
-      <w:proofErr w:type="gramStart"/>
-      <w:r>
-        <w:rPr>
-          <w:color w:val="ED7D31" w:themeColor="accent2"/>
-        </w:rPr>
-        <w:t>tempsArrivePosition</w:t>
-      </w:r>
-      <w:proofErr w:type="spellEnd"/>
-      <w:proofErr w:type="gramEnd"/>
-      <w:r>
-        <w:rPr>
-          <w:color w:val="ED7D31" w:themeColor="accent2"/>
-        </w:rPr>
-        <w:t> :</w:t>
-      </w:r>
-    </w:p>
-    <w:p>
-      <w:pPr>
-        <w:pStyle w:val="Paragraphedeliste"/>
-        <w:numPr>
-          <w:ilvl w:val="0"/>
-          <w:numId w:val="36"/>
-        </w:numPr>
-        <w:jc w:val="both"/>
-        <w:rPr>
-          <w:color w:val="ED7D31" w:themeColor="accent2"/>
-        </w:rPr>
-      </w:pPr>
-      <w:proofErr w:type="gramStart"/>
-      <w:r>
-        <w:rPr>
-          <w:color w:val="ED7D31" w:themeColor="accent2"/>
-        </w:rPr>
-        <w:t>vitesse</w:t>
-      </w:r>
-      <w:proofErr w:type="gramEnd"/>
-      <w:r>
-        <w:rPr>
-          <w:color w:val="ED7D31" w:themeColor="accent2"/>
-        </w:rPr>
-        <w:t> :</w:t>
-      </w:r>
-    </w:p>
-    <w:p>
-      <w:pPr>
         <w:jc w:val="both"/>
       </w:pPr>
     </w:p>
@@ -14570,14 +14521,14 @@
         <w:pStyle w:val="Titre2"/>
         <w:jc w:val="both"/>
       </w:pPr>
-      <w:bookmarkStart w:id="18" w:name="_Toc124344792"/>
+      <w:bookmarkStart w:id="19" w:name="_Toc124344792"/>
       <w:r>
         <w:t>Présentation</w:t>
       </w:r>
       <w:r>
         <w:t xml:space="preserve"> détaillé Trap</w:t>
       </w:r>
-      <w:bookmarkEnd w:id="18"/>
+      <w:bookmarkEnd w:id="19"/>
     </w:p>
     <w:p>
       <w:pPr>
@@ -14611,7 +14562,7 @@
                     <pic:cNvPicPr/>
                   </pic:nvPicPr>
                   <pic:blipFill rotWithShape="1">
-                    <a:blip r:embed="rId30">
+                    <a:blip r:embed="rId31">
                       <a:extLst>
                         <a:ext uri="{28A0092B-C50C-407E-A947-70E740481C1C}">
                           <a14:useLocalDpi xmlns:a14="http://schemas.microsoft.com/office/drawing/2010/main" val="0"/>
@@ -14925,7 +14876,7 @@
         <w:pStyle w:val="Titre2"/>
         <w:jc w:val="both"/>
       </w:pPr>
-      <w:bookmarkStart w:id="19" w:name="_Toc124344793"/>
+      <w:bookmarkStart w:id="20" w:name="_Toc124344793"/>
       <w:r>
         <w:t>Présentation</w:t>
       </w:r>
@@ -14936,7 +14887,7 @@
       <w:r>
         <w:t>Recompenses</w:t>
       </w:r>
-      <w:bookmarkEnd w:id="19"/>
+      <w:bookmarkEnd w:id="20"/>
       <w:proofErr w:type="spellEnd"/>
     </w:p>
     <w:p>
@@ -14971,7 +14922,7 @@
                     <pic:cNvPicPr/>
                   </pic:nvPicPr>
                   <pic:blipFill rotWithShape="1">
-                    <a:blip r:embed="rId30">
+                    <a:blip r:embed="rId31">
                       <a:extLst>
                         <a:ext uri="{28A0092B-C50C-407E-A947-70E740481C1C}">
                           <a14:useLocalDpi xmlns:a14="http://schemas.microsoft.com/office/drawing/2010/main" val="0"/>
@@ -15288,7 +15239,7 @@
         <w:pStyle w:val="Titre2"/>
         <w:jc w:val="both"/>
       </w:pPr>
-      <w:bookmarkStart w:id="20" w:name="_Toc124344794"/>
+      <w:bookmarkStart w:id="21" w:name="_Toc124344794"/>
       <w:r>
         <w:t>Présentation</w:t>
       </w:r>
@@ -15301,7 +15252,7 @@
       <w:r>
         <w:t>Collision</w:t>
       </w:r>
-      <w:bookmarkEnd w:id="20"/>
+      <w:bookmarkEnd w:id="21"/>
     </w:p>
     <w:p>
       <w:pPr>
@@ -15335,7 +15286,7 @@
                     <pic:cNvPicPr/>
                   </pic:nvPicPr>
                   <pic:blipFill>
-                    <a:blip r:embed="rId31">
+                    <a:blip r:embed="rId32">
                       <a:extLst>
                         <a:ext uri="{28A0092B-C50C-407E-A947-70E740481C1C}">
                           <a14:useLocalDpi xmlns:a14="http://schemas.microsoft.com/office/drawing/2010/main" val="0"/>
@@ -15509,14 +15460,14 @@
         <w:pStyle w:val="Titre2"/>
         <w:jc w:val="both"/>
       </w:pPr>
-      <w:bookmarkStart w:id="21" w:name="_Toc124344795"/>
+      <w:bookmarkStart w:id="22" w:name="_Toc124344795"/>
       <w:r>
         <w:t>Présentation</w:t>
       </w:r>
       <w:r>
         <w:t xml:space="preserve"> détaillé Camera</w:t>
       </w:r>
-      <w:bookmarkEnd w:id="21"/>
+      <w:bookmarkEnd w:id="22"/>
     </w:p>
     <w:p>
       <w:pPr>
@@ -15555,7 +15506,7 @@
                     <pic:cNvPicPr/>
                   </pic:nvPicPr>
                   <pic:blipFill>
-                    <a:blip r:embed="rId32">
+                    <a:blip r:embed="rId33">
                       <a:extLst>
                         <a:ext uri="{28A0092B-C50C-407E-A947-70E740481C1C}">
                           <a14:useLocalDpi xmlns:a14="http://schemas.microsoft.com/office/drawing/2010/main" val="0"/>
@@ -15735,7 +15686,7 @@
         <w:pStyle w:val="Titre2"/>
         <w:jc w:val="both"/>
       </w:pPr>
-      <w:bookmarkStart w:id="22" w:name="_Toc124344796"/>
+      <w:bookmarkStart w:id="23" w:name="_Toc124344796"/>
       <w:r>
         <w:lastRenderedPageBreak/>
         <w:t>Présentation</w:t>
@@ -15743,7 +15694,7 @@
       <w:r>
         <w:t xml:space="preserve"> détaillé Chrono</w:t>
       </w:r>
-      <w:bookmarkEnd w:id="22"/>
+      <w:bookmarkEnd w:id="23"/>
       <w:r>
         <w:t xml:space="preserve"> </w:t>
       </w:r>
@@ -15780,7 +15731,7 @@
                     <pic:cNvPicPr/>
                   </pic:nvPicPr>
                   <pic:blipFill>
-                    <a:blip r:embed="rId33">
+                    <a:blip r:embed="rId34">
                       <a:extLst>
                         <a:ext uri="{28A0092B-C50C-407E-A947-70E740481C1C}">
                           <a14:useLocalDpi xmlns:a14="http://schemas.microsoft.com/office/drawing/2010/main" val="0"/>
@@ -15957,7 +15908,7 @@
                     <pic:cNvPicPr/>
                   </pic:nvPicPr>
                   <pic:blipFill>
-                    <a:blip r:embed="rId34">
+                    <a:blip r:embed="rId35">
                       <a:extLst>
                         <a:ext uri="{28A0092B-C50C-407E-A947-70E740481C1C}">
                           <a14:useLocalDpi xmlns:a14="http://schemas.microsoft.com/office/drawing/2010/main" val="0"/>
@@ -16048,7 +15999,212 @@
         <w:t xml:space="preserve"> </w:t>
       </w:r>
       <w:r>
-        <w:t>c’est un objet de classe Keys, cette variable permet de stocker la touche d’attaque</w:t>
+        <w:t>c’est un objet de classe Keys, cette variable permet de stocker la touche d’attaque.</w:t>
+      </w:r>
+    </w:p>
+    <w:p>
+      <w:pPr>
+        <w:pStyle w:val="Paragraphedeliste"/>
+        <w:numPr>
+          <w:ilvl w:val="0"/>
+          <w:numId w:val="41"/>
+        </w:numPr>
+        <w:jc w:val="both"/>
+      </w:pPr>
+      <w:proofErr w:type="spellStart"/>
+      <w:proofErr w:type="gramStart"/>
+      <w:r>
+        <w:t>coinSong</w:t>
+      </w:r>
+      <w:proofErr w:type="spellEnd"/>
+      <w:proofErr w:type="gramEnd"/>
+      <w:r>
+        <w:t> :</w:t>
+      </w:r>
+      <w:r>
+        <w:t xml:space="preserve"> </w:t>
+      </w:r>
+      <w:r>
+        <w:t xml:space="preserve">c’est un objet de classe </w:t>
+      </w:r>
+      <w:proofErr w:type="spellStart"/>
+      <w:r>
+        <w:t>SoundEffect</w:t>
+      </w:r>
+      <w:proofErr w:type="spellEnd"/>
+      <w:r>
+        <w:t>, il stocke le son jouer lorsque le pingouin récolte une pièce.</w:t>
+      </w:r>
+    </w:p>
+    <w:p>
+      <w:pPr>
+        <w:pStyle w:val="Paragraphedeliste"/>
+        <w:numPr>
+          <w:ilvl w:val="0"/>
+          <w:numId w:val="41"/>
+        </w:numPr>
+        <w:jc w:val="both"/>
+      </w:pPr>
+      <w:r>
+        <w:t>_droite :</w:t>
+      </w:r>
+      <w:r>
+        <w:t xml:space="preserve"> </w:t>
+      </w:r>
+      <w:r>
+        <w:t>c’est un objet de classe Keys, cette variable permet de stocker la touche de déplacement vers la droite.</w:t>
+      </w:r>
+    </w:p>
+    <w:p>
+      <w:pPr>
+        <w:pStyle w:val="Paragraphedeliste"/>
+        <w:numPr>
+          <w:ilvl w:val="0"/>
+          <w:numId w:val="41"/>
+        </w:numPr>
+        <w:jc w:val="both"/>
+      </w:pPr>
+      <w:r>
+        <w:t>_gauche :</w:t>
+      </w:r>
+      <w:r>
+        <w:t xml:space="preserve"> </w:t>
+      </w:r>
+      <w:r>
+        <w:t>c’est un objet de classe Keys, cette variable permet de stocker la touche de déplacement vers la gauche.</w:t>
+      </w:r>
+    </w:p>
+    <w:p>
+      <w:pPr>
+        <w:pStyle w:val="Paragraphedeliste"/>
+        <w:numPr>
+          <w:ilvl w:val="0"/>
+          <w:numId w:val="41"/>
+        </w:numPr>
+        <w:jc w:val="both"/>
+      </w:pPr>
+      <w:r>
+        <w:t>_glisser :</w:t>
+      </w:r>
+      <w:r>
+        <w:t xml:space="preserve"> </w:t>
+      </w:r>
+      <w:r>
+        <w:t>c’est un objet de classe Keys, cette variable permet de stocker la touche de glisse.</w:t>
+      </w:r>
+    </w:p>
+    <w:p>
+      <w:pPr>
+        <w:pStyle w:val="Paragraphedeliste"/>
+        <w:numPr>
+          <w:ilvl w:val="0"/>
+          <w:numId w:val="41"/>
+        </w:numPr>
+        <w:jc w:val="both"/>
+      </w:pPr>
+      <w:r>
+        <w:t>_</w:t>
+      </w:r>
+      <w:proofErr w:type="spellStart"/>
+      <w:r>
+        <w:t>hitSnowball</w:t>
+      </w:r>
+      <w:proofErr w:type="spellEnd"/>
+      <w:r>
+        <w:t> :</w:t>
+      </w:r>
+      <w:r>
+        <w:t xml:space="preserve"> </w:t>
+      </w:r>
+      <w:r>
+        <w:t xml:space="preserve">c’est un objet de classe </w:t>
+      </w:r>
+      <w:proofErr w:type="spellStart"/>
+      <w:r>
+        <w:t>SoundEffect</w:t>
+      </w:r>
+      <w:proofErr w:type="spellEnd"/>
+      <w:r>
+        <w:t>, il stocke le son jouer lorsqu’une boule de neige touche un monstre.</w:t>
+      </w:r>
+    </w:p>
+    <w:p>
+      <w:pPr>
+        <w:pStyle w:val="Paragraphedeliste"/>
+        <w:numPr>
+          <w:ilvl w:val="0"/>
+          <w:numId w:val="41"/>
+        </w:numPr>
+        <w:jc w:val="both"/>
+      </w:pPr>
+      <w:r>
+        <w:t>_</w:t>
+      </w:r>
+      <w:proofErr w:type="spellStart"/>
+      <w:r>
+        <w:t>monstreSong</w:t>
+      </w:r>
+      <w:proofErr w:type="spellEnd"/>
+      <w:r>
+        <w:t> :</w:t>
+      </w:r>
+      <w:r>
+        <w:t xml:space="preserve"> </w:t>
+      </w:r>
+      <w:r>
+        <w:t xml:space="preserve">c’est un objet de classe </w:t>
+      </w:r>
+      <w:proofErr w:type="spellStart"/>
+      <w:r>
+        <w:t>SoundEffect</w:t>
+      </w:r>
+      <w:proofErr w:type="spellEnd"/>
+      <w:r>
+        <w:t>, il stocke le son jouer lorsque le pingouin entre en collision avec un monstre.</w:t>
+      </w:r>
+    </w:p>
+    <w:p>
+      <w:pPr>
+        <w:pStyle w:val="Paragraphedeliste"/>
+        <w:numPr>
+          <w:ilvl w:val="0"/>
+          <w:numId w:val="41"/>
+        </w:numPr>
+        <w:jc w:val="both"/>
+        <w:rPr>
+          <w:color w:val="ED7D31" w:themeColor="accent2"/>
+        </w:rPr>
+      </w:pPr>
+      <w:r>
+        <w:t>_</w:t>
+      </w:r>
+      <w:proofErr w:type="spellStart"/>
+      <w:r>
+        <w:t>portalSong</w:t>
+      </w:r>
+      <w:proofErr w:type="spellEnd"/>
+      <w:r>
+        <w:t> :</w:t>
+      </w:r>
+      <w:r>
+        <w:t xml:space="preserve"> </w:t>
+      </w:r>
+      <w:r>
+        <w:t xml:space="preserve">c’est un objet de classe </w:t>
+      </w:r>
+      <w:proofErr w:type="spellStart"/>
+      <w:r>
+        <w:t>SoundEffect</w:t>
+      </w:r>
+      <w:proofErr w:type="spellEnd"/>
+      <w:r>
+        <w:t xml:space="preserve">, il stocke le son jouer lorsque le pingouin </w:t>
+      </w:r>
+      <w:r>
+        <w:t xml:space="preserve">récupère un fragment </w:t>
+      </w:r>
+      <w:r>
+        <w:t>de portail</w:t>
       </w:r>
       <w:r>
         <w:t>.</w:t>
@@ -16063,252 +16219,14 @@
         </w:numPr>
         <w:jc w:val="both"/>
       </w:pPr>
-      <w:proofErr w:type="spellStart"/>
-      <w:proofErr w:type="gramStart"/>
-      <w:r>
-        <w:t>coinSong</w:t>
-      </w:r>
-      <w:proofErr w:type="spellEnd"/>
-      <w:proofErr w:type="gramEnd"/>
-      <w:r>
-        <w:t> :</w:t>
+      <w:r>
+        <w:t>_sauter :</w:t>
       </w:r>
       <w:r>
         <w:t xml:space="preserve"> </w:t>
       </w:r>
       <w:r>
-        <w:t xml:space="preserve">c’est un objet de classe </w:t>
-      </w:r>
-      <w:proofErr w:type="spellStart"/>
-      <w:r>
-        <w:t>SoundEffect</w:t>
-      </w:r>
-      <w:proofErr w:type="spellEnd"/>
-      <w:r>
-        <w:t xml:space="preserve">, il stocke le son jouer lorsque le pingouin </w:t>
-      </w:r>
-      <w:r>
-        <w:t>récolte une pièce</w:t>
-      </w:r>
-      <w:r>
-        <w:t>.</w:t>
-      </w:r>
-    </w:p>
-    <w:p>
-      <w:pPr>
-        <w:pStyle w:val="Paragraphedeliste"/>
-        <w:numPr>
-          <w:ilvl w:val="0"/>
-          <w:numId w:val="41"/>
-        </w:numPr>
-        <w:jc w:val="both"/>
-      </w:pPr>
-      <w:r>
-        <w:t>_droite :</w:t>
-      </w:r>
-      <w:r>
-        <w:t xml:space="preserve"> </w:t>
-      </w:r>
-      <w:r>
-        <w:t>c’est un objet de classe Keys, cette variable permet de stocker la touche d</w:t>
-      </w:r>
-      <w:r>
-        <w:t>e déplacement vers la droite.</w:t>
-      </w:r>
-    </w:p>
-    <w:p>
-      <w:pPr>
-        <w:pStyle w:val="Paragraphedeliste"/>
-        <w:numPr>
-          <w:ilvl w:val="0"/>
-          <w:numId w:val="41"/>
-        </w:numPr>
-        <w:jc w:val="both"/>
-      </w:pPr>
-      <w:r>
-        <w:t>_gauche :</w:t>
-      </w:r>
-      <w:r>
-        <w:t xml:space="preserve"> </w:t>
-      </w:r>
-      <w:r>
-        <w:t xml:space="preserve">c’est un objet de classe Keys, cette variable permet de stocker la touche </w:t>
-      </w:r>
-      <w:r>
-        <w:t>de déplacement vers la gauche.</w:t>
-      </w:r>
-    </w:p>
-    <w:p>
-      <w:pPr>
-        <w:pStyle w:val="Paragraphedeliste"/>
-        <w:numPr>
-          <w:ilvl w:val="0"/>
-          <w:numId w:val="41"/>
-        </w:numPr>
-        <w:jc w:val="both"/>
-      </w:pPr>
-      <w:r>
-        <w:t>_glisser :</w:t>
-      </w:r>
-      <w:r>
-        <w:t xml:space="preserve"> </w:t>
-      </w:r>
-      <w:r>
-        <w:t xml:space="preserve">c’est un objet de classe Keys, cette variable permet de stocker la touche </w:t>
-      </w:r>
-      <w:r>
-        <w:t>de glisse.</w:t>
-      </w:r>
-    </w:p>
-    <w:p>
-      <w:pPr>
-        <w:pStyle w:val="Paragraphedeliste"/>
-        <w:numPr>
-          <w:ilvl w:val="0"/>
-          <w:numId w:val="41"/>
-        </w:numPr>
-        <w:jc w:val="both"/>
-      </w:pPr>
-      <w:r>
-        <w:t>_</w:t>
-      </w:r>
-      <w:proofErr w:type="spellStart"/>
-      <w:r>
-        <w:t>hitSnowball</w:t>
-      </w:r>
-      <w:proofErr w:type="spellEnd"/>
-      <w:r>
-        <w:t> :</w:t>
-      </w:r>
-      <w:r>
-        <w:t xml:space="preserve"> </w:t>
-      </w:r>
-      <w:r>
-        <w:t xml:space="preserve">c’est un objet de classe </w:t>
-      </w:r>
-      <w:proofErr w:type="spellStart"/>
-      <w:r>
-        <w:t>SoundEffect</w:t>
-      </w:r>
-      <w:proofErr w:type="spellEnd"/>
-      <w:r>
-        <w:t>, il stocke le son jouer lorsqu</w:t>
-      </w:r>
-      <w:r>
-        <w:t>’une boule de neige touche un monstre</w:t>
-      </w:r>
-      <w:r>
-        <w:t>.</w:t>
-      </w:r>
-    </w:p>
-    <w:p>
-      <w:pPr>
-        <w:pStyle w:val="Paragraphedeliste"/>
-        <w:numPr>
-          <w:ilvl w:val="0"/>
-          <w:numId w:val="41"/>
-        </w:numPr>
-        <w:jc w:val="both"/>
-      </w:pPr>
-      <w:r>
-        <w:t>_</w:t>
-      </w:r>
-      <w:proofErr w:type="spellStart"/>
-      <w:r>
-        <w:t>monstreSong</w:t>
-      </w:r>
-      <w:proofErr w:type="spellEnd"/>
-      <w:r>
-        <w:t> :</w:t>
-      </w:r>
-      <w:r>
-        <w:t xml:space="preserve"> </w:t>
-      </w:r>
-      <w:r>
-        <w:t xml:space="preserve">c’est un objet de classe </w:t>
-      </w:r>
-      <w:proofErr w:type="spellStart"/>
-      <w:r>
-        <w:t>SoundEffect</w:t>
-      </w:r>
-      <w:proofErr w:type="spellEnd"/>
-      <w:r>
-        <w:t xml:space="preserve">, il stocke le son jouer lorsque le pingouin </w:t>
-      </w:r>
-      <w:r>
-        <w:t>entre en collision avec un monstre</w:t>
-      </w:r>
-      <w:r>
-        <w:t>.</w:t>
-      </w:r>
-    </w:p>
-    <w:p>
-      <w:pPr>
-        <w:pStyle w:val="Paragraphedeliste"/>
-        <w:numPr>
-          <w:ilvl w:val="0"/>
-          <w:numId w:val="41"/>
-        </w:numPr>
-        <w:jc w:val="both"/>
-        <w:rPr>
-          <w:color w:val="ED7D31" w:themeColor="accent2"/>
-        </w:rPr>
-      </w:pPr>
-      <w:r>
-        <w:t>_</w:t>
-      </w:r>
-      <w:proofErr w:type="spellStart"/>
-      <w:r>
-        <w:t>portalSong</w:t>
-      </w:r>
-      <w:proofErr w:type="spellEnd"/>
-      <w:r>
-        <w:t> :</w:t>
-      </w:r>
-      <w:r>
-        <w:t xml:space="preserve"> </w:t>
-      </w:r>
-      <w:r>
-        <w:t xml:space="preserve">c’est un objet de classe </w:t>
-      </w:r>
-      <w:proofErr w:type="spellStart"/>
-      <w:r>
-        <w:t>SoundEffect</w:t>
-      </w:r>
-      <w:proofErr w:type="spellEnd"/>
-      <w:r>
-        <w:t xml:space="preserve">, il stocke le son jouer lorsque le pingouin </w:t>
-      </w:r>
-      <w:r>
-        <w:t xml:space="preserve">récupère un fragment </w:t>
-      </w:r>
-      <w:r>
-        <w:t>de portail</w:t>
-      </w:r>
-      <w:r>
-        <w:t>.</w:t>
-      </w:r>
-    </w:p>
-    <w:p>
-      <w:pPr>
-        <w:pStyle w:val="Paragraphedeliste"/>
-        <w:numPr>
-          <w:ilvl w:val="0"/>
-          <w:numId w:val="41"/>
-        </w:numPr>
-        <w:jc w:val="both"/>
-      </w:pPr>
-      <w:r>
-        <w:t>_sauter :</w:t>
-      </w:r>
-      <w:r>
-        <w:t xml:space="preserve"> </w:t>
-      </w:r>
-      <w:r>
-        <w:t>c’est un objet de classe Keys, cette variable permet de stocker la touche d</w:t>
-      </w:r>
-      <w:r>
-        <w:t>e saut.</w:t>
+        <w:t>c’est un objet de classe Keys, cette variable permet de stocker la touche de saut.</w:t>
       </w:r>
     </w:p>
     <w:p>
@@ -16509,14 +16427,14 @@
         </w:numPr>
         <w:jc w:val="both"/>
       </w:pPr>
-      <w:bookmarkStart w:id="23" w:name="_Toc124344798"/>
+      <w:bookmarkStart w:id="24" w:name="_Toc124344798"/>
       <w:r>
         <w:t xml:space="preserve">Conception </w:t>
       </w:r>
       <w:r>
         <w:t>graphique</w:t>
       </w:r>
-      <w:bookmarkEnd w:id="23"/>
+      <w:bookmarkEnd w:id="24"/>
     </w:p>
     <w:p>
       <w:pPr>
@@ -16659,11 +16577,11 @@
         <w:pStyle w:val="Titre10"/>
         <w:jc w:val="both"/>
       </w:pPr>
-      <w:bookmarkStart w:id="24" w:name="_Toc124344799"/>
+      <w:bookmarkStart w:id="25" w:name="_Toc124344799"/>
       <w:r>
         <w:t>Partie Algorithmie – Intelligence artificielle</w:t>
       </w:r>
-      <w:bookmarkEnd w:id="24"/>
+      <w:bookmarkEnd w:id="25"/>
     </w:p>
     <w:p>
       <w:pPr>
@@ -16696,11 +16614,11 @@
         <w:pStyle w:val="Titre2"/>
         <w:jc w:val="both"/>
       </w:pPr>
-      <w:bookmarkStart w:id="25" w:name="_Toc124344800"/>
+      <w:bookmarkStart w:id="26" w:name="_Toc124344800"/>
       <w:r>
         <w:t>Explications</w:t>
       </w:r>
-      <w:bookmarkEnd w:id="25"/>
+      <w:bookmarkEnd w:id="26"/>
     </w:p>
     <w:p>
       <w:pPr>
@@ -16845,11 +16763,11 @@
         <w:pStyle w:val="Titre2"/>
         <w:jc w:val="both"/>
       </w:pPr>
-      <w:bookmarkStart w:id="26" w:name="_Toc124344801"/>
+      <w:bookmarkStart w:id="27" w:name="_Toc124344801"/>
       <w:r>
         <w:t>Extrait de code</w:t>
       </w:r>
-      <w:bookmarkEnd w:id="26"/>
+      <w:bookmarkEnd w:id="27"/>
     </w:p>
     <w:p>
       <w:pPr>
@@ -16886,7 +16804,7 @@
                     <pic:cNvPicPr/>
                   </pic:nvPicPr>
                   <pic:blipFill>
-                    <a:blip r:embed="rId35">
+                    <a:blip r:embed="rId36">
                       <a:extLst>
                         <a:ext uri="{28A0092B-C50C-407E-A947-70E740481C1C}">
                           <a14:useLocalDpi xmlns:a14="http://schemas.microsoft.com/office/drawing/2010/main" val="0"/>
@@ -16991,7 +16909,7 @@
                     <pic:cNvPicPr/>
                   </pic:nvPicPr>
                   <pic:blipFill>
-                    <a:blip r:embed="rId36">
+                    <a:blip r:embed="rId37">
                       <a:extLst>
                         <a:ext uri="{28A0092B-C50C-407E-A947-70E740481C1C}">
                           <a14:useLocalDpi xmlns:a14="http://schemas.microsoft.com/office/drawing/2010/main" val="0"/>
@@ -17067,12 +16985,12 @@
         <w:pStyle w:val="Titre10"/>
         <w:jc w:val="both"/>
       </w:pPr>
-      <w:bookmarkStart w:id="27" w:name="_Toc124344802"/>
+      <w:bookmarkStart w:id="28" w:name="_Toc124344802"/>
       <w:r>
         <w:lastRenderedPageBreak/>
         <w:t>Cahier de recettes</w:t>
       </w:r>
-      <w:bookmarkEnd w:id="27"/>
+      <w:bookmarkEnd w:id="28"/>
     </w:p>
     <w:p>
       <w:pPr>
@@ -17092,7 +17010,7 @@
         <w:ind w:left="653"/>
         <w:jc w:val="both"/>
       </w:pPr>
-      <w:bookmarkStart w:id="28" w:name="_Toc124344803"/>
+      <w:bookmarkStart w:id="29" w:name="_Toc124344803"/>
       <w:r>
         <w:t>5</w:t>
       </w:r>
@@ -17105,7 +17023,7 @@
       <w:r>
         <w:t>Tests de validation</w:t>
       </w:r>
-      <w:bookmarkEnd w:id="28"/>
+      <w:bookmarkEnd w:id="29"/>
     </w:p>
     <w:p>
       <w:pPr>
@@ -17621,8 +17539,6 @@
             </w:r>
           </w:p>
         </w:tc>
-        <w:bookmarkStart w:id="29" w:name="_GoBack"/>
-        <w:bookmarkEnd w:id="29"/>
       </w:tr>
       <w:tr>
         <w:tc>
@@ -19030,7 +18946,7 @@
                     </pic:cNvPicPr>
                   </pic:nvPicPr>
                   <pic:blipFill>
-                    <a:blip r:embed="rId37" cstate="print">
+                    <a:blip r:embed="rId38" cstate="print">
                       <a:extLst>
                         <a:ext uri="{28A0092B-C50C-407E-A947-70E740481C1C}">
                           <a14:useLocalDpi xmlns:a14="http://schemas.microsoft.com/office/drawing/2010/main" val="0"/>
@@ -19071,12 +18987,12 @@
       </w:pPr>
     </w:p>
     <w:sectPr>
-      <w:headerReference w:type="even" r:id="rId38"/>
-      <w:headerReference w:type="default" r:id="rId39"/>
-      <w:footerReference w:type="even" r:id="rId40"/>
-      <w:footerReference w:type="default" r:id="rId41"/>
-      <w:headerReference w:type="first" r:id="rId42"/>
-      <w:footerReference w:type="first" r:id="rId43"/>
+      <w:headerReference w:type="even" r:id="rId39"/>
+      <w:headerReference w:type="default" r:id="rId40"/>
+      <w:footerReference w:type="even" r:id="rId41"/>
+      <w:footerReference w:type="default" r:id="rId42"/>
+      <w:headerReference w:type="first" r:id="rId43"/>
+      <w:footerReference w:type="first" r:id="rId44"/>
       <w:pgSz w:w="11906" w:h="16838"/>
       <w:pgMar w:top="794" w:right="1134" w:bottom="851" w:left="1134" w:header="709" w:footer="709" w:gutter="0"/>
       <w:cols w:space="708"/>
@@ -25839,7 +25755,7 @@
 </file>
 
 <file path=customXml/itemProps1.xml><?xml version="1.0" encoding="utf-8"?>
-<ds:datastoreItem xmlns:ds="http://schemas.openxmlformats.org/officeDocument/2006/customXml" ds:itemID="{0B448CEC-0FBB-4437-9B99-C2506B7986D0}">
+<ds:datastoreItem xmlns:ds="http://schemas.openxmlformats.org/officeDocument/2006/customXml" ds:itemID="{1EDDC408-4CBF-4E73-A018-DF96C6EEBEB4}">
   <ds:schemaRefs>
     <ds:schemaRef ds:uri="http://schemas.openxmlformats.org/officeDocument/2006/bibliography"/>
   </ds:schemaRefs>

</xml_diff>